<commit_message>
Minor edits to 3.1
</commit_message>
<xml_diff>
--- a/Word/Chapter3.docx
+++ b/Word/Chapter3.docx
@@ -32,7 +32,13 @@
         <w:t xml:space="preserve"> including calibration and testing</w:t>
       </w:r>
       <w:r>
-        <w:t xml:space="preserve">. First a discussion of the </w:t>
+        <w:t>. First</w:t>
+      </w:r>
+      <w:r>
+        <w:t>,</w:t>
+      </w:r>
+      <w:r>
+        <w:t xml:space="preserve"> a discussion of the </w:t>
       </w:r>
       <w:proofErr w:type="spellStart"/>
       <w:r>
@@ -64,10 +70,22 @@
         <w:t>,</w:t>
       </w:r>
       <w:r>
-        <w:t xml:space="preserve"> discussion of the two primary optical layout considered for the instrument with the final design and optical specifications</w:t>
-      </w:r>
-      <w:r>
-        <w:t xml:space="preserve"> presented</w:t>
+        <w:t xml:space="preserve"> discussion of the two primary optical layout</w:t>
+      </w:r>
+      <w:r>
+        <w:t>s</w:t>
+      </w:r>
+      <w:r>
+        <w:t xml:space="preserve"> considered for the instrument with the final design and optical specifications</w:t>
+      </w:r>
+      <w:r>
+        <w:t xml:space="preserve"> </w:t>
+      </w:r>
+      <w:r>
+        <w:t xml:space="preserve">will be </w:t>
+      </w:r>
+      <w:r>
+        <w:t>presented</w:t>
       </w:r>
       <w:r>
         <w:t xml:space="preserve">. </w:t>
@@ -129,7 +147,19 @@
       </w:r>
       <w:proofErr w:type="spellEnd"/>
       <w:r>
-        <w:t xml:space="preserve">-Optical Tunable Filter (AOTF) which allows a signal to be passed through a band gap wavelength filter. The use of AOTF technology for space based initiatives is only recently possible due the recent advances in creating AOTFs with the ability to maintain imaging qualities over a wide acceptance angles. This section will discuss the theory behind the </w:t>
+        <w:t xml:space="preserve">-Optical Tunable Filter (AOTF) which </w:t>
+      </w:r>
+      <w:r>
+        <w:t>permits</w:t>
+      </w:r>
+      <w:r>
+        <w:t xml:space="preserve"> a signal to be passed through a band gap wavelength filter. The use of AOTF technology for space based initiatives is only recently possible due</w:t>
+      </w:r>
+      <w:r>
+        <w:t xml:space="preserve"> to</w:t>
+      </w:r>
+      <w:r>
+        <w:t xml:space="preserve"> the recent advances in creating AOTFs with the ability to maintain imaging qualities over a wide acceptance angles. This section will discuss the theory behind the </w:t>
       </w:r>
       <w:r>
         <w:t>AOTF.</w:t>
@@ -175,7 +205,10 @@
         <w:t>TFs exist</w:t>
       </w:r>
       <w:r>
-        <w:t xml:space="preserve"> a collinear (</w:t>
+        <w:t>,</w:t>
+      </w:r>
+      <w:r>
+        <w:t xml:space="preserve"> collinear (</w:t>
       </w:r>
       <w:r>
         <w:rPr>
@@ -205,7 +238,10 @@
         <w:t>, 1969))</w:t>
       </w:r>
       <w:r>
-        <w:t xml:space="preserve"> and a non-collinear (</w:t>
+        <w:t xml:space="preserve"> and</w:t>
+      </w:r>
+      <w:r>
+        <w:t xml:space="preserve"> non-collinear (</w:t>
       </w:r>
       <w:r>
         <w:rPr>
@@ -229,7 +265,13 @@
         <w:t>, 1977))</w:t>
       </w:r>
       <w:r>
-        <w:t xml:space="preserve"> configurations and both use an optically anisotropic medium </w:t>
+        <w:t xml:space="preserve"> configurations</w:t>
+      </w:r>
+      <w:r>
+        <w:t>,</w:t>
+      </w:r>
+      <w:r>
+        <w:t xml:space="preserve"> and both use an optically anisotropic medium </w:t>
       </w:r>
       <w:r>
         <w:t>(</w:t>
@@ -253,17 +295,23 @@
         <w:t xml:space="preserve">. An anisotropic medium is a material that is transparent and has a different index of refraction based upon the polarization of the incoming light and its propagation direction, commonly called birefringence. </w:t>
       </w:r>
       <w:r>
-        <w:t>For images purposes a</w:t>
-      </w:r>
-      <w:r>
-        <w:t xml:space="preserve"> wide aperture is required for an AOTF </w:t>
-      </w:r>
-      <w:r>
-        <w:t xml:space="preserve">and </w:t>
+        <w:t>For image</w:t>
+      </w:r>
+      <w:r>
+        <w:t xml:space="preserve"> purposes</w:t>
+      </w:r>
+      <w:r>
+        <w:t>,</w:t>
+      </w:r>
+      <w:r>
+        <w:t xml:space="preserve"> a wide aperture is required for an AOTF and </w:t>
       </w:r>
       <w:r>
         <w:lastRenderedPageBreak/>
-        <w:t>have been developed (</w:t>
+        <w:t>has</w:t>
+      </w:r>
+      <w:r>
+        <w:t xml:space="preserve"> been developed (</w:t>
       </w:r>
       <w:proofErr w:type="spellStart"/>
       <w:r>
@@ -288,10 +336,7 @@
       </w:r>
       <w:proofErr w:type="spellEnd"/>
       <w:r>
-        <w:t>, 1991) and are currently readily available for imaging purposes.</w:t>
-      </w:r>
-      <w:r>
-        <w:t xml:space="preserve"> </w:t>
+        <w:t xml:space="preserve">, 1991) and are currently readily available for imaging purposes. </w:t>
       </w:r>
       <w:r>
         <w:t xml:space="preserve">In order to fully understand the principles behind an AOTF a stress analysis through the </w:t>
@@ -721,7 +766,13 @@
         <w:t>he</w:t>
       </w:r>
       <w:r>
-        <w:t xml:space="preserve"> curl of the equation 3.3 </w:t>
+        <w:t xml:space="preserve"> curl of the equation 3.3</w:t>
+      </w:r>
+      <w:r>
+        <w:t>,</w:t>
+      </w:r>
+      <w:r>
+        <w:t xml:space="preserve"> </w:t>
       </w:r>
       <w:r>
         <w:t>combin</w:t>
@@ -733,10 +784,16 @@
         <w:t xml:space="preserve"> with </w:t>
       </w:r>
       <w:r>
-        <w:t xml:space="preserve">equation 3.4 </w:t>
-      </w:r>
-      <w:r>
-        <w:t>and using</w:t>
+        <w:t>equation 3.4</w:t>
+      </w:r>
+      <w:r>
+        <w:t>,</w:t>
+      </w:r>
+      <w:r>
+        <w:t xml:space="preserve"> </w:t>
+      </w:r>
+      <w:r>
+        <w:t>and assuming</w:t>
       </w:r>
       <w:r>
         <w:t xml:space="preserve"> that the AOTF crystal is non-conductive</w:t>
@@ -973,16 +1030,7 @@
           <w:rPr>
             <w:rFonts w:ascii="Cambria Math" w:hAnsi="Cambria Math"/>
           </w:rPr>
-          <m:t>E</m:t>
-        </m:r>
-        <m:r>
-          <m:rPr>
-            <m:sty m:val="bi"/>
-          </m:rPr>
-          <w:rPr>
-            <w:rFonts w:ascii="Cambria Math" w:hAnsi="Cambria Math"/>
-          </w:rPr>
-          <m:t>=</m:t>
+          <m:t>E=</m:t>
         </m:r>
         <m:r>
           <w:rPr>
@@ -1209,13 +1257,7 @@
                   <w:rPr>
                     <w:rFonts w:ascii="Cambria Math" w:hAnsi="Cambria Math"/>
                   </w:rPr>
-                  <m:t xml:space="preserve"> </m:t>
-                </m:r>
-                <m:r>
-                  <w:rPr>
-                    <w:rFonts w:ascii="Cambria Math" w:hAnsi="Cambria Math"/>
-                  </w:rPr>
-                  <m:t>.</m:t>
+                  <m:t xml:space="preserve"> .</m:t>
                 </m:r>
               </m:oMath>
             </m:oMathPara>
@@ -2040,7 +2082,6 @@
       <w:r>
         <w:rPr>
           <w:noProof/>
-          <w:lang w:val="en-CA" w:eastAsia="en-CA"/>
         </w:rPr>
         <w:drawing>
           <wp:inline distT="0" distB="0" distL="0" distR="0" wp14:anchorId="5E79249E" wp14:editId="687EBB9B">
@@ -2284,7 +2325,13 @@
         <w:t>electric</w:t>
       </w:r>
       <w:r>
-        <w:t xml:space="preserve"> field is a plane wave t</w:t>
+        <w:t xml:space="preserve"> field is a plane wave</w:t>
+      </w:r>
+      <w:r>
+        <w:t>,</w:t>
+      </w:r>
+      <w:r>
+        <w:t xml:space="preserve"> t</w:t>
       </w:r>
       <w:r>
         <w:t xml:space="preserve">he above differential equation </w:t>
@@ -2310,6 +2357,9 @@
         <w:t>geometry</w:t>
       </w:r>
       <w:r>
+        <w:t xml:space="preserve"> is</w:t>
+      </w:r>
+      <w:r>
         <w:t xml:space="preserve"> </w:t>
       </w:r>
       <w:r>
@@ -2328,10 +2378,7 @@
         <w:fldChar w:fldCharType="begin"/>
       </w:r>
       <w:r>
-        <w:instrText xml:space="preserve"> REF _Ref428781917 \h </w:instrText>
-      </w:r>
-      <w:r>
-        <w:instrText xml:space="preserve"> \* MERGEFORMAT </w:instrText>
+        <w:instrText xml:space="preserve"> REF _Ref428781917 \h  \* MERGEFORMAT </w:instrText>
       </w:r>
       <w:r>
         <w:fldChar w:fldCharType="separate"/>
@@ -2671,14 +2718,7 @@
                               <w:rFonts w:ascii="Cambria Math" w:hAnsi="Cambria Math"/>
                               <w:lang w:val="en-CA"/>
                             </w:rPr>
-                            <m:t>)</m:t>
-                          </m:r>
-                          <m:r>
-                            <w:rPr>
-                              <w:rFonts w:ascii="Cambria Math" w:hAnsi="Cambria Math"/>
-                              <w:lang w:val="en-CA"/>
-                            </w:rPr>
-                            <m:t>+</m:t>
+                            <m:t>)+</m:t>
                           </m:r>
                           <m:r>
                             <m:rPr>
@@ -3391,14 +3431,7 @@
                         <w:rFonts w:ascii="Cambria Math" w:hAnsi="Cambria Math"/>
                         <w:lang w:val="en-CA"/>
                       </w:rPr>
-                      <m:t>)</m:t>
-                    </m:r>
-                    <m:r>
-                      <w:rPr>
-                        <w:rFonts w:ascii="Cambria Math" w:hAnsi="Cambria Math"/>
-                        <w:lang w:val="en-CA"/>
-                      </w:rPr>
-                      <m:t>+</m:t>
+                      <m:t>)+</m:t>
                     </m:r>
                     <m:r>
                       <m:rPr>
@@ -3658,30 +3691,14 @@
                       <w:rPr>
                         <w:rFonts w:ascii="Cambria Math" w:hAnsi="Cambria Math"/>
                       </w:rPr>
-                      <m:t>κ</m:t>
-                    </m:r>
-                    <m:r>
-                      <m:rPr>
-                        <m:sty m:val="bi"/>
-                      </m:rPr>
-                      <w:rPr>
-                        <w:rFonts w:ascii="Cambria Math" w:hAnsi="Cambria Math"/>
-                      </w:rPr>
-                      <m:t>⋅r</m:t>
+                      <m:t>κ⋅r</m:t>
                     </m:r>
                     <m:r>
                       <w:rPr>
                         <w:rFonts w:ascii="Cambria Math" w:hAnsi="Cambria Math"/>
                         <w:lang w:val="en-CA"/>
                       </w:rPr>
-                      <m:t>)</m:t>
-                    </m:r>
-                    <m:r>
-                      <w:rPr>
-                        <w:rFonts w:ascii="Cambria Math" w:hAnsi="Cambria Math"/>
-                        <w:lang w:val="en-CA"/>
-                      </w:rPr>
-                      <m:t>+c.c</m:t>
+                      <m:t>)+c.c</m:t>
                     </m:r>
                   </m:e>
                 </m:d>
@@ -4015,13 +4032,7 @@
                   <w:rPr>
                     <w:rFonts w:ascii="Cambria Math" w:hAnsi="Cambria Math"/>
                   </w:rPr>
-                  <m:t>=-</m:t>
-                </m:r>
-                <m:r>
-                  <w:rPr>
-                    <w:rFonts w:ascii="Cambria Math" w:hAnsi="Cambria Math"/>
-                  </w:rPr>
-                  <m:t>j</m:t>
+                  <m:t>=-j</m:t>
                 </m:r>
                 <m:f>
                   <m:fPr>
@@ -4363,13 +4374,7 @@
                   <w:rPr>
                     <w:rFonts w:ascii="Cambria Math" w:hAnsi="Cambria Math"/>
                   </w:rPr>
-                  <m:t>=</m:t>
-                </m:r>
-                <m:r>
-                  <w:rPr>
-                    <w:rFonts w:ascii="Cambria Math" w:hAnsi="Cambria Math"/>
-                  </w:rPr>
-                  <m:t>j</m:t>
+                  <m:t>=j</m:t>
                 </m:r>
                 <m:sSub>
                   <m:sSubPr>
@@ -4503,19 +4508,7 @@
                   <w:rPr>
                     <w:rFonts w:ascii="Cambria Math" w:hAnsi="Cambria Math"/>
                   </w:rPr>
-                  <m:t xml:space="preserve">     </m:t>
-                </m:r>
-                <m:r>
-                  <w:rPr>
-                    <w:rFonts w:ascii="Cambria Math" w:hAnsi="Cambria Math"/>
-                  </w:rPr>
-                  <m:t xml:space="preserve">    </m:t>
-                </m:r>
-                <m:r>
-                  <w:rPr>
-                    <w:rFonts w:ascii="Cambria Math" w:hAnsi="Cambria Math"/>
-                  </w:rPr>
-                  <m:t xml:space="preserve">            </m:t>
+                  <m:t xml:space="preserve">                     </m:t>
                 </m:r>
               </m:oMath>
             </m:oMathPara>
@@ -4815,13 +4808,7 @@
                   <w:rPr>
                     <w:rFonts w:ascii="Cambria Math" w:hAnsi="Cambria Math"/>
                   </w:rPr>
-                  <m:t>=-</m:t>
-                </m:r>
-                <m:r>
-                  <w:rPr>
-                    <w:rFonts w:ascii="Cambria Math" w:hAnsi="Cambria Math"/>
-                  </w:rPr>
-                  <m:t>j</m:t>
+                  <m:t>=-j</m:t>
                 </m:r>
                 <m:f>
                   <m:fPr>
@@ -5192,13 +5179,7 @@
                   <w:rPr>
                     <w:rFonts w:ascii="Cambria Math" w:hAnsi="Cambria Math"/>
                   </w:rPr>
-                  <m:t>=</m:t>
-                </m:r>
-                <m:r>
-                  <w:rPr>
-                    <w:rFonts w:ascii="Cambria Math" w:hAnsi="Cambria Math"/>
-                  </w:rPr>
-                  <m:t>j</m:t>
+                  <m:t>=j</m:t>
                 </m:r>
                 <m:sSub>
                   <m:sSubPr>
@@ -5332,25 +5313,7 @@
                   <w:rPr>
                     <w:rFonts w:ascii="Cambria Math" w:hAnsi="Cambria Math"/>
                   </w:rPr>
-                  <m:t>.</m:t>
-                </m:r>
-                <m:r>
-                  <w:rPr>
-                    <w:rFonts w:ascii="Cambria Math" w:hAnsi="Cambria Math"/>
-                  </w:rPr>
-                  <m:t xml:space="preserve">         </m:t>
-                </m:r>
-                <m:r>
-                  <w:rPr>
-                    <w:rFonts w:ascii="Cambria Math" w:hAnsi="Cambria Math"/>
-                  </w:rPr>
-                  <m:t xml:space="preserve">    </m:t>
-                </m:r>
-                <m:r>
-                  <w:rPr>
-                    <w:rFonts w:ascii="Cambria Math" w:hAnsi="Cambria Math"/>
-                  </w:rPr>
-                  <m:t xml:space="preserve">        </m:t>
+                  <m:t xml:space="preserve">.                     </m:t>
                 </m:r>
               </m:oMath>
             </m:oMathPara>
@@ -6229,7 +6192,13 @@
         <w:t xml:space="preserve"> though the coupled interaction. </w:t>
       </w:r>
       <w:r>
-        <w:t xml:space="preserve">To find the unknown coefficients the </w:t>
+        <w:t>To find the unknown coefficients</w:t>
+      </w:r>
+      <w:r>
+        <w:t>,</w:t>
+      </w:r>
+      <w:r>
+        <w:t xml:space="preserve"> the </w:t>
       </w:r>
       <w:r>
         <w:t>boundary conditions of</w:t>
@@ -6351,13 +6320,7 @@
                   <w:rPr>
                     <w:rFonts w:ascii="Cambria Math" w:hAnsi="Cambria Math"/>
                   </w:rPr>
-                  <m:t xml:space="preserve">, </m:t>
-                </m:r>
-                <m:r>
-                  <w:rPr>
-                    <w:rFonts w:ascii="Cambria Math" w:hAnsi="Cambria Math"/>
-                  </w:rPr>
-                  <m:t xml:space="preserve">    </m:t>
+                  <m:t xml:space="preserve">,     </m:t>
                 </m:r>
                 <m:sSubSup>
                   <m:sSubSupPr>
@@ -7692,13 +7655,7 @@
                   <w:rPr>
                     <w:rFonts w:ascii="Cambria Math" w:hAnsi="Cambria Math"/>
                   </w:rPr>
-                  <m:t>.</m:t>
-                </m:r>
-                <m:r>
-                  <w:rPr>
-                    <w:rFonts w:ascii="Cambria Math" w:hAnsi="Cambria Math"/>
-                  </w:rPr>
-                  <m:t xml:space="preserve"> </m:t>
+                  <m:t xml:space="preserve">. </m:t>
                 </m:r>
               </m:oMath>
             </m:oMathPara>
@@ -8922,7 +8879,7 @@
         <w:t>form of the electric fields</w:t>
       </w:r>
       <w:r>
-        <w:t>. I</w:t>
+        <w:t>; i</w:t>
       </w:r>
       <w:r>
         <w:t xml:space="preserve">t is not convenient to determine </w:t>
@@ -8960,13 +8917,22 @@
         <w:t>A</w:t>
       </w:r>
       <w:r>
-        <w:t xml:space="preserve"> discussion on the </w:t>
-      </w:r>
-      <w:r>
-        <w:t xml:space="preserve">diffraction angle will be underwent </w:t>
-      </w:r>
-      <w:r>
-        <w:t>using the interaction between the acoustic sound wave and the phonon light interaction by</w:t>
+        <w:t xml:space="preserve"> discussion on the dif</w:t>
+      </w:r>
+      <w:r>
+        <w:t>fraction angle will be analyzed</w:t>
+      </w:r>
+      <w:r>
+        <w:t xml:space="preserve"> </w:t>
+      </w:r>
+      <w:r>
+        <w:t>using the interaction between the acoustic soun</w:t>
+      </w:r>
+      <w:r>
+        <w:t>d wave and the phonon light</w:t>
+      </w:r>
+      <w:r>
+        <w:t xml:space="preserve"> by</w:t>
       </w:r>
     </w:p>
     <w:tbl>
@@ -9137,10 +9103,22 @@
         <w:t xml:space="preserve"> as the momentum matching crite</w:t>
       </w:r>
       <w:r>
-        <w:t>ria. For this analysis only the -</w:t>
-      </w:r>
-      <w:r>
-        <w:t xml:space="preserve">1 diffraction interaction </w:t>
+        <w:t>ria. For this analysis</w:t>
+      </w:r>
+      <w:r>
+        <w:t>,</w:t>
+      </w:r>
+      <w:r>
+        <w:t xml:space="preserve"> only the -</w:t>
+      </w:r>
+      <w:r>
+        <w:t xml:space="preserve">1 </w:t>
+      </w:r>
+      <w:r>
+        <w:t xml:space="preserve">order </w:t>
+      </w:r>
+      <w:r>
+        <w:t xml:space="preserve">diffraction interaction </w:t>
       </w:r>
       <w:r>
         <w:t>will be perform</w:t>
@@ -9625,7 +9603,6 @@
       <w:r>
         <w:rPr>
           <w:noProof/>
-          <w:lang w:val="en-CA" w:eastAsia="en-CA"/>
         </w:rPr>
         <w:drawing>
           <wp:inline distT="0" distB="0" distL="0" distR="0" wp14:anchorId="090D51B6" wp14:editId="5F047547">
@@ -9777,10 +9754,7 @@
         <w:fldChar w:fldCharType="begin"/>
       </w:r>
       <w:r>
-        <w:instrText xml:space="preserve"> REF _Ref428793434 \h </w:instrText>
-      </w:r>
-      <w:r>
-        <w:instrText xml:space="preserve"> \* MERGEFORMAT </w:instrText>
+        <w:instrText xml:space="preserve"> REF _Ref428793434 \h  \* MERGEFORMAT </w:instrText>
       </w:r>
       <w:r>
         <w:fldChar w:fldCharType="separate"/>
@@ -9888,19 +9862,7 @@
                   <w:rPr>
                     <w:rFonts w:ascii="Cambria Math" w:hAnsi="Cambria Math"/>
                   </w:rPr>
-                  <m:t>=</m:t>
-                </m:r>
-                <m:r>
-                  <w:rPr>
-                    <w:rFonts w:ascii="Cambria Math" w:hAnsi="Cambria Math"/>
-                  </w:rPr>
-                  <m:t>κ</m:t>
-                </m:r>
-                <m:r>
-                  <w:rPr>
-                    <w:rFonts w:ascii="Cambria Math" w:hAnsi="Cambria Math"/>
-                  </w:rPr>
-                  <m:t>-</m:t>
+                  <m:t>=κ-</m:t>
                 </m:r>
                 <m:sSub>
                   <m:sSubPr>
@@ -10449,19 +10411,7 @@
                       <w:rPr>
                         <w:rFonts w:ascii="Cambria Math" w:hAnsi="Cambria Math"/>
                       </w:rPr>
-                      <m:t>c(</m:t>
-                    </m:r>
-                    <m:r>
-                      <w:rPr>
-                        <w:rFonts w:ascii="Cambria Math" w:hAnsi="Cambria Math"/>
-                      </w:rPr>
-                      <m:t>κ</m:t>
-                    </m:r>
-                    <m:r>
-                      <w:rPr>
-                        <w:rFonts w:ascii="Cambria Math" w:hAnsi="Cambria Math"/>
-                      </w:rPr>
-                      <m:t>-</m:t>
+                      <m:t>c(κ-</m:t>
                     </m:r>
                     <m:sSub>
                       <m:sSubPr>
@@ -10637,7 +10587,6 @@
       <w:r>
         <w:rPr>
           <w:noProof/>
-          <w:lang w:val="en-CA" w:eastAsia="en-CA"/>
         </w:rPr>
         <w:drawing>
           <wp:inline distT="0" distB="0" distL="0" distR="0" wp14:anchorId="16C24119" wp14:editId="35480E23">
@@ -10768,53 +10717,50 @@
         <w:t>T</w:t>
       </w:r>
       <w:r>
-        <w:t xml:space="preserve">he diffracted light will leave the AOTF at a different angle depending on the RF frequency which in turn alters the wavelength of light that leaves the device. In order for the device to be usable in an imaging optical system the diffracted light must always leave the device following the same path no matter what wavelength is being filter. Thus a crystal wedge or compensator is </w:t>
+        <w:t>he diffracted light will leave the AOTF at a different angle depending on the RF frequency which in turn alters the wavelength of light that leaves the device. In order for the device to be usable in an imaging optical system</w:t>
+      </w:r>
+      <w:r>
+        <w:t>,</w:t>
+      </w:r>
+      <w:r>
+        <w:t xml:space="preserve"> the diffracted light must always leave the device following the same path no matter what wavelength is being filter</w:t>
+      </w:r>
+      <w:r>
+        <w:t>ed</w:t>
+      </w:r>
+      <w:r>
+        <w:t xml:space="preserve">. Thus a crystal wedge or compensator </w:t>
       </w:r>
       <w:r>
         <w:lastRenderedPageBreak/>
+        <w:t xml:space="preserve">is </w:t>
+      </w:r>
+      <w:r>
         <w:t>fashioned</w:t>
       </w:r>
       <w:r>
         <w:t xml:space="preserve"> to the back of the device to compensate for this effect </w:t>
       </w:r>
       <w:r>
-        <w:t xml:space="preserve">using a prism like effect </w:t>
+        <w:t xml:space="preserve">using a </w:t>
+      </w:r>
+      <w:r>
+        <w:t>correcting prism</w:t>
+      </w:r>
+      <w:r>
+        <w:t xml:space="preserve"> </w:t>
       </w:r>
       <w:r>
         <w:t xml:space="preserve">causing the diffracted beam to always leave at the same angle. </w:t>
       </w:r>
       <w:r>
-        <w:t>A</w:t>
-      </w:r>
-      <w:r>
-        <w:t xml:space="preserve"> </w:t>
-      </w:r>
-      <w:r>
-        <w:t>gen</w:t>
-      </w:r>
-      <w:r>
-        <w:t xml:space="preserve">eral optical layout with the deflection </w:t>
-      </w:r>
-      <w:r>
-        <w:t>in the optical path and an attached compensating</w:t>
-      </w:r>
-      <w:r>
-        <w:t xml:space="preserve"> </w:t>
-      </w:r>
-      <w:r>
-        <w:t>wedge is shown in</w:t>
-      </w:r>
-      <w:r>
-        <w:t xml:space="preserve"> </w:t>
+        <w:t xml:space="preserve">A general optical layout with the deflection in the optical path and an attached compensating wedge is shown in </w:t>
       </w:r>
       <w:r>
         <w:fldChar w:fldCharType="begin"/>
       </w:r>
       <w:r>
-        <w:instrText xml:space="preserve"> REF _Ref428527077 \h </w:instrText>
-      </w:r>
-      <w:r>
-        <w:instrText xml:space="preserve"> \* MERGEFORMAT </w:instrText>
+        <w:instrText xml:space="preserve"> REF _Ref428527077 \h  \* MERGEFORMAT </w:instrText>
       </w:r>
       <w:r>
         <w:fldChar w:fldCharType="separate"/>
@@ -10867,10 +10813,7 @@
         <w:fldChar w:fldCharType="begin"/>
       </w:r>
       <w:r>
-        <w:instrText xml:space="preserve"> REF _Ref428527236 \h </w:instrText>
-      </w:r>
-      <w:r>
-        <w:instrText xml:space="preserve"> \* MERGEFORMAT </w:instrText>
+        <w:instrText xml:space="preserve"> REF _Ref428527236 \h  \* MERGEFORMAT </w:instrText>
       </w:r>
       <w:r>
         <w:fldChar w:fldCharType="separate"/>
@@ -10917,16 +10860,7 @@
         <w:t xml:space="preserve">. </w:t>
       </w:r>
       <w:r>
-        <w:t>T</w:t>
-      </w:r>
-      <w:r>
-        <w:t xml:space="preserve">he indices of </w:t>
-      </w:r>
-      <w:r>
-        <w:t xml:space="preserve">ordinary and extraordinary </w:t>
-      </w:r>
-      <w:r>
-        <w:t xml:space="preserve">refraction </w:t>
+        <w:t xml:space="preserve">The indices of ordinary and extraordinary refraction </w:t>
       </w:r>
       <w:r>
         <w:t>for TeO</w:t>
@@ -11336,13 +11270,7 @@
                       <w:rPr>
                         <w:rFonts w:ascii="Cambria Math" w:hAnsi="Cambria Math"/>
                       </w:rPr>
-                      <m:t>2.</m:t>
-                    </m:r>
-                    <m:r>
-                      <w:rPr>
-                        <w:rFonts w:ascii="Cambria Math" w:hAnsi="Cambria Math"/>
-                      </w:rPr>
-                      <m:t>823</m:t>
+                      <m:t>2.823</m:t>
                     </m:r>
                     <m:sSup>
                       <m:sSupPr>
@@ -11452,13 +11380,7 @@
                       <w:rPr>
                         <w:rFonts w:ascii="Cambria Math" w:hAnsi="Cambria Math"/>
                       </w:rPr>
-                      <m:t>1.</m:t>
-                    </m:r>
-                    <m:r>
-                      <w:rPr>
-                        <w:rFonts w:ascii="Cambria Math" w:hAnsi="Cambria Math"/>
-                      </w:rPr>
-                      <m:t>542</m:t>
+                      <m:t>1.542</m:t>
                     </m:r>
                     <m:sSup>
                       <m:sSupPr>
@@ -11534,13 +11456,7 @@
                           <w:rPr>
                             <w:rFonts w:ascii="Cambria Math" w:hAnsi="Cambria Math"/>
                           </w:rPr>
-                          <m:t>0.263</m:t>
-                        </m:r>
-                        <m:r>
-                          <w:rPr>
-                            <w:rFonts w:ascii="Cambria Math" w:hAnsi="Cambria Math"/>
-                          </w:rPr>
-                          <m:t>1</m:t>
+                          <m:t>0.2631</m:t>
                         </m:r>
                       </m:e>
                       <m:sup>
@@ -11602,13 +11518,19 @@
         <w:jc w:val="both"/>
       </w:pPr>
       <w:r>
-        <w:t xml:space="preserve">The wave vector diagram can be used to define the incident and diffracted indices of refection in terms of the ordinary and extraordinary </w:t>
-      </w:r>
-      <w:r>
-        <w:t xml:space="preserve">indices of refraction </w:t>
-      </w:r>
-      <w:r>
-        <w:t>the above refractive indices defined above to be</w:t>
+        <w:t>The wave vector diagram can be used to define the inciden</w:t>
+      </w:r>
+      <w:r>
+        <w:t>t and diffracted indices of refra</w:t>
+      </w:r>
+      <w:r>
+        <w:t xml:space="preserve">ction in terms of the ordinary and extraordinary </w:t>
+      </w:r>
+      <w:r>
+        <w:t>indices of refraction in the</w:t>
+      </w:r>
+      <w:r>
+        <w:t xml:space="preserve"> following</w:t>
       </w:r>
     </w:p>
     <w:tbl>
@@ -12147,6 +12069,9 @@
         <w:t xml:space="preserve"> </w:t>
       </w:r>
       <w:r>
+        <w:t xml:space="preserve">equation 3.28 </w:t>
+      </w:r>
+      <w:r>
         <w:t>can be approximated as (</w:t>
       </w:r>
       <w:proofErr w:type="spellStart"/>
@@ -12400,7 +12325,6 @@
       </w:pPr>
       <w:proofErr w:type="gramStart"/>
       <w:r>
-        <w:lastRenderedPageBreak/>
         <w:t>where</w:t>
       </w:r>
       <w:proofErr w:type="gramEnd"/>
@@ -12548,7 +12472,11 @@
         <w:fldChar w:fldCharType="end"/>
       </w:r>
       <w:r>
-        <w:t>, of the system need to follow the momentum matching criteria from equation 3.</w:t>
+        <w:t xml:space="preserve">, of the system need to follow the momentum </w:t>
+      </w:r>
+      <w:r>
+        <w:lastRenderedPageBreak/>
+        <w:t>matching criteria from equation 3.</w:t>
       </w:r>
       <w:r>
         <w:t>21</w:t>
@@ -12892,13 +12820,7 @@
                   <w:rPr>
                     <w:rFonts w:ascii="Cambria Math" w:hAnsi="Cambria Math"/>
                   </w:rPr>
-                  <m:t>-</m:t>
-                </m:r>
-                <m:r>
-                  <w:rPr>
-                    <w:rFonts w:ascii="Cambria Math" w:hAnsi="Cambria Math"/>
-                  </w:rPr>
-                  <m:t>κ=</m:t>
+                  <m:t>-κ=</m:t>
                 </m:r>
                 <m:sSub>
                   <m:sSubPr>
@@ -13017,7 +12939,6 @@
       <w:r>
         <w:rPr>
           <w:noProof/>
-          <w:lang w:val="en-CA" w:eastAsia="en-CA"/>
         </w:rPr>
         <w:drawing>
           <wp:inline distT="0" distB="0" distL="0" distR="0" wp14:anchorId="50C5AB52" wp14:editId="4A4A4434">
@@ -13632,12 +13553,7 @@
         <w:jc w:val="both"/>
       </w:pPr>
       <w:r>
-        <w:t>The above can be writt</w:t>
-      </w:r>
-      <w:bookmarkStart w:id="13" w:name="_GoBack"/>
-      <w:bookmarkEnd w:id="13"/>
-      <w:r>
-        <w:t>en as</w:t>
+        <w:t>The above can be written as</w:t>
       </w:r>
     </w:p>
     <w:tbl>
@@ -13674,7 +13590,6 @@
                   <w:rPr>
                     <w:rFonts w:ascii="Cambria Math" w:hAnsi="Cambria Math"/>
                   </w:rPr>
-                  <w:lastRenderedPageBreak/>
                   <m:t>λ=</m:t>
                 </m:r>
                 <m:f>
@@ -13899,6 +13814,7 @@
       </w:pPr>
       <w:proofErr w:type="gramStart"/>
       <w:r>
+        <w:lastRenderedPageBreak/>
         <w:t>assuming</w:t>
       </w:r>
       <w:proofErr w:type="gramEnd"/>
@@ -13937,10 +13853,24 @@
         <w:t xml:space="preserve">, 2006). </w:t>
       </w:r>
       <w:r>
-        <w:t xml:space="preserve">This equation has several implications to the operation of the device which affects the design possibilities in an imaging system. First, the wavelength diffracted by the AOTF is inversely related to frequency of the RF wave. Second, the wavelength of diffracted signal is dependent on the angle of incidence of the incoming wave therefore passing a signal though the AOTF at different incident angles will result in different outgoing wavelengths. </w:t>
-      </w:r>
-      <w:r>
-        <w:t xml:space="preserve">Also, through the described interaction the diffracted light goes </w:t>
+        <w:t xml:space="preserve">This equation has several implications to the operation of the device which affects the design possibilities in an imaging system. First, the wavelength diffracted by the AOTF is inversely related to frequency of the RF wave. Second, the wavelength of </w:t>
+      </w:r>
+      <w:r>
+        <w:t xml:space="preserve">the </w:t>
+      </w:r>
+      <w:r>
+        <w:t xml:space="preserve">diffracted signal is dependent on the angle of incidence of the incoming wave therefore passing a signal though the AOTF at different incident angles will result in different outgoing wavelengths. </w:t>
+      </w:r>
+      <w:r>
+        <w:t>Also, through the described interaction</w:t>
+      </w:r>
+      <w:r>
+        <w:t>,</w:t>
+      </w:r>
+      <w:bookmarkStart w:id="13" w:name="_GoBack"/>
+      <w:bookmarkEnd w:id="13"/>
+      <w:r>
+        <w:t xml:space="preserve"> the diffracted light goes </w:t>
       </w:r>
       <w:r>
         <w:t>through</w:t>
@@ -14126,7 +14056,7 @@
         <w:rStyle w:val="PageNumber"/>
         <w:noProof/>
       </w:rPr>
-      <w:t>11</w:t>
+      <w:t>10</w:t>
     </w:r>
     <w:r>
       <w:rPr>
@@ -15313,7 +15243,7 @@
 </file>
 
 <file path=customXml/itemProps1.xml><?xml version="1.0" encoding="utf-8"?>
-<ds:datastoreItem xmlns:ds="http://schemas.openxmlformats.org/officeDocument/2006/customXml" ds:itemID="{AD90AFB7-DE14-42ED-A623-C1187A206021}">
+<ds:datastoreItem xmlns:ds="http://schemas.openxmlformats.org/officeDocument/2006/customXml" ds:itemID="{792123EC-2C00-4252-81BB-FF3D9A241F2E}">
   <ds:schemaRefs>
     <ds:schemaRef ds:uri="http://schemas.openxmlformats.org/officeDocument/2006/bibliography"/>
   </ds:schemaRefs>

</xml_diff>

<commit_message>
Edited section 3.2 to 3.2.2
</commit_message>
<xml_diff>
--- a/Word/Chapter3.docx
+++ b/Word/Chapter3.docx
@@ -121,6 +121,7 @@
       </w:pPr>
       <w:bookmarkStart w:id="0" w:name="_Toc428457365"/>
       <w:bookmarkStart w:id="1" w:name="_Toc428458289"/>
+      <w:bookmarkStart w:id="2" w:name="_Ref429060011"/>
       <w:r>
         <w:t>3.1 AOTF</w:t>
       </w:r>
@@ -132,6 +133,7 @@
       <w:r>
         <w:t>Background</w:t>
       </w:r>
+      <w:bookmarkEnd w:id="2"/>
     </w:p>
     <w:p>
       <w:pPr>
@@ -169,13 +171,13 @@
       <w:pPr>
         <w:pStyle w:val="Heading2"/>
       </w:pPr>
-      <w:bookmarkStart w:id="2" w:name="_Toc428457366"/>
-      <w:bookmarkStart w:id="3" w:name="_Toc428458290"/>
+      <w:bookmarkStart w:id="3" w:name="_Toc428457366"/>
+      <w:bookmarkStart w:id="4" w:name="_Toc428458290"/>
       <w:r>
         <w:t xml:space="preserve">3.1.1 </w:t>
       </w:r>
-      <w:bookmarkEnd w:id="2"/>
       <w:bookmarkEnd w:id="3"/>
+      <w:bookmarkEnd w:id="4"/>
       <w:r>
         <w:t xml:space="preserve">Solution to the </w:t>
       </w:r>
@@ -197,7 +199,7 @@
         <w:pStyle w:val="BodyText"/>
         <w:jc w:val="both"/>
       </w:pPr>
-      <w:bookmarkStart w:id="4" w:name="_Ref463238846"/>
+      <w:bookmarkStart w:id="5" w:name="_Ref463238846"/>
       <w:r>
         <w:t>An AOTF is a device that through phonon-phonon interactions and Bragg diffraction allows a broadband light source to be filtered into a spectral image. Two primary types of AO</w:t>
       </w:r>
@@ -2082,9 +2084,10 @@
       <w:r>
         <w:rPr>
           <w:noProof/>
+          <w:lang w:val="en-CA" w:eastAsia="en-CA"/>
         </w:rPr>
         <w:drawing>
-          <wp:inline distT="0" distB="0" distL="0" distR="0" wp14:anchorId="5E79249E" wp14:editId="687EBB9B">
+          <wp:inline distT="0" distB="0" distL="0" distR="0" wp14:anchorId="00A01E72" wp14:editId="19BCA334">
             <wp:extent cx="5763429" cy="3600953"/>
             <wp:effectExtent l="0" t="0" r="0" b="0"/>
             <wp:docPr id="1" name="Picture 1"/>
@@ -2131,7 +2134,7 @@
         <w:pStyle w:val="Caption"/>
         <w:jc w:val="both"/>
       </w:pPr>
-      <w:bookmarkStart w:id="5" w:name="_Ref428781917"/>
+      <w:bookmarkStart w:id="6" w:name="_Ref428781917"/>
       <w:r>
         <w:rPr>
           <w:b/>
@@ -2169,7 +2172,7 @@
         </w:rPr>
         <w:fldChar w:fldCharType="end"/>
       </w:r>
-      <w:bookmarkEnd w:id="5"/>
+      <w:bookmarkEnd w:id="6"/>
       <w:r>
         <w:t xml:space="preserve">: Geometry for the AOTF wave derivation assuming the </w:t>
       </w:r>
@@ -2444,7 +2447,7 @@
         <w:t>he electric field entering the device will be a plane wave described by</w:t>
       </w:r>
       <w:r>
-        <w:t xml:space="preserve"> and in the form</w:t>
+        <w:t xml:space="preserve"> </w:t>
       </w:r>
     </w:p>
     <w:tbl>
@@ -3449,7 +3452,7 @@
                   <w:rPr>
                     <w:rFonts w:ascii="Cambria Math" w:hAnsi="Cambria Math"/>
                   </w:rPr>
-                  <m:t xml:space="preserve">. </m:t>
+                  <m:t xml:space="preserve"> </m:t>
                 </m:r>
               </m:oMath>
             </m:oMathPara>
@@ -3706,7 +3709,7 @@
                   <w:rPr>
                     <w:rFonts w:ascii="Cambria Math" w:hAnsi="Cambria Math"/>
                   </w:rPr>
-                  <m:t xml:space="preserve">. </m:t>
+                  <m:t xml:space="preserve"> </m:t>
                 </m:r>
               </m:oMath>
             </m:oMathPara>
@@ -6204,10 +6207,7 @@
         <w:t>boundary conditions of</w:t>
       </w:r>
       <w:r>
-        <w:t xml:space="preserve"> the system, are used being</w:t>
-      </w:r>
-      <w:r>
-        <w:t xml:space="preserve"> </w:t>
+        <w:t xml:space="preserve"> the system, are used</w:t>
       </w:r>
     </w:p>
     <w:tbl>
@@ -6584,7 +6584,7 @@
                   <w:rPr>
                     <w:rFonts w:ascii="Cambria Math" w:hAnsi="Cambria Math"/>
                   </w:rPr>
-                  <m:t xml:space="preserve"> </m:t>
+                  <m:t xml:space="preserve">. </m:t>
                 </m:r>
               </m:oMath>
             </m:oMathPara>
@@ -6628,13 +6628,11 @@
       <w:r>
         <w:t xml:space="preserve"> </w:t>
       </w:r>
-      <w:proofErr w:type="gramStart"/>
-      <w:r>
-        <w:t>and</w:t>
-      </w:r>
-      <w:proofErr w:type="gramEnd"/>
-      <w:r>
-        <w:t xml:space="preserve"> solving</w:t>
+      <w:r>
+        <w:t>S</w:t>
+      </w:r>
+      <w:r>
+        <w:t>olving</w:t>
       </w:r>
       <w:r>
         <w:t xml:space="preserve"> for the coefficients yield</w:t>
@@ -7013,11 +7011,29 @@
                     </m:r>
                   </m:sub>
                 </m:sSub>
+                <m:d>
+                  <m:dPr>
+                    <m:ctrlPr>
+                      <w:rPr>
+                        <w:rFonts w:ascii="Cambria Math" w:hAnsi="Cambria Math"/>
+                        <w:i/>
+                      </w:rPr>
+                    </m:ctrlPr>
+                  </m:dPr>
+                  <m:e>
+                    <m:r>
+                      <w:rPr>
+                        <w:rFonts w:ascii="Cambria Math" w:hAnsi="Cambria Math"/>
+                      </w:rPr>
+                      <m:t>z</m:t>
+                    </m:r>
+                  </m:e>
+                </m:d>
                 <m:r>
                   <w:rPr>
                     <w:rFonts w:ascii="Cambria Math" w:hAnsi="Cambria Math"/>
                   </w:rPr>
-                  <m:t>(z)=j</m:t>
+                  <m:t>=j</m:t>
                 </m:r>
                 <m:sSub>
                   <m:sSubPr>
@@ -7045,104 +7061,52 @@
                     </m:r>
                   </m:sub>
                 </m:sSub>
-                <m:r>
-                  <m:rPr>
-                    <m:sty m:val="p"/>
-                  </m:rPr>
-                  <w:rPr>
-                    <w:rFonts w:ascii="Cambria Math" w:hAnsi="Cambria Math"/>
-                  </w:rPr>
-                  <m:t>exp⁡</m:t>
-                </m:r>
-                <m:d>
-                  <m:dPr>
+                <m:func>
+                  <m:funcPr>
                     <m:ctrlPr>
                       <w:rPr>
                         <w:rFonts w:ascii="Cambria Math" w:hAnsi="Cambria Math"/>
-                        <w:i/>
                       </w:rPr>
                     </m:ctrlPr>
-                  </m:dPr>
+                  </m:funcPr>
+                  <m:fName>
+                    <m:r>
+                      <m:rPr>
+                        <m:sty m:val="p"/>
+                      </m:rPr>
+                      <w:rPr>
+                        <w:rFonts w:ascii="Cambria Math" w:hAnsi="Cambria Math"/>
+                      </w:rPr>
+                      <m:t>exp</m:t>
+                    </m:r>
+                  </m:fName>
                   <m:e>
-                    <m:r>
-                      <w:rPr>
-                        <w:rFonts w:ascii="Cambria Math" w:hAnsi="Cambria Math"/>
-                      </w:rPr>
-                      <m:t>j</m:t>
-                    </m:r>
-                    <m:f>
-                      <m:fPr>
+                    <m:d>
+                      <m:dPr>
                         <m:ctrlPr>
                           <w:rPr>
                             <w:rFonts w:ascii="Cambria Math" w:hAnsi="Cambria Math"/>
                             <w:i/>
                           </w:rPr>
                         </m:ctrlPr>
-                      </m:fPr>
-                      <m:num>
+                      </m:dPr>
+                      <m:e>
                         <m:r>
-                          <m:rPr>
-                            <m:sty m:val="p"/>
-                          </m:rPr>
-                          <w:rPr>
-                            <w:rFonts w:ascii="Cambria Math" w:hAnsi="Cambria Math"/>
-                          </w:rPr>
-                          <m:t>Δ</m:t>
+                          <w:rPr>
+                            <w:rFonts w:ascii="Cambria Math" w:hAnsi="Cambria Math"/>
+                          </w:rPr>
+                          <m:t>j</m:t>
                         </m:r>
-                        <m:r>
-                          <w:rPr>
-                            <w:rFonts w:ascii="Cambria Math" w:hAnsi="Cambria Math"/>
-                          </w:rPr>
-                          <m:t>k</m:t>
-                        </m:r>
-                      </m:num>
-                      <m:den>
-                        <m:r>
-                          <w:rPr>
-                            <w:rFonts w:ascii="Cambria Math" w:hAnsi="Cambria Math"/>
-                          </w:rPr>
-                          <m:t>2</m:t>
-                        </m:r>
-                      </m:den>
-                    </m:f>
-                    <m:r>
-                      <w:rPr>
-                        <w:rFonts w:ascii="Cambria Math" w:hAnsi="Cambria Math"/>
-                      </w:rPr>
-                      <m:t>z</m:t>
-                    </m:r>
-                  </m:e>
-                </m:d>
-                <m:d>
-                  <m:dPr>
-                    <m:ctrlPr>
-                      <w:rPr>
-                        <w:rFonts w:ascii="Cambria Math" w:hAnsi="Cambria Math"/>
-                        <w:i/>
-                      </w:rPr>
-                    </m:ctrlPr>
-                  </m:dPr>
-                  <m:e>
-                    <m:f>
-                      <m:fPr>
-                        <m:ctrlPr>
-                          <w:rPr>
-                            <w:rFonts w:ascii="Cambria Math" w:hAnsi="Cambria Math"/>
-                            <w:i/>
-                          </w:rPr>
-                        </m:ctrlPr>
-                      </m:fPr>
-                      <m:num>
-                        <m:sSub>
-                          <m:sSubPr>
+                        <m:f>
+                          <m:fPr>
                             <m:ctrlPr>
                               <w:rPr>
                                 <w:rFonts w:ascii="Cambria Math" w:hAnsi="Cambria Math"/>
                                 <w:i/>
                               </w:rPr>
                             </m:ctrlPr>
-                          </m:sSubPr>
-                          <m:e>
+                          </m:fPr>
+                          <m:num>
                             <m:r>
                               <m:rPr>
                                 <m:sty m:val="p"/>
@@ -7150,69 +7114,134 @@
                               <w:rPr>
                                 <w:rFonts w:ascii="Cambria Math" w:hAnsi="Cambria Math"/>
                               </w:rPr>
-                              <m:t>Γ</m:t>
+                              <m:t>Δ</m:t>
                             </m:r>
-                            <m:ctrlPr>
-                              <w:rPr>
-                                <w:rFonts w:ascii="Cambria Math" w:hAnsi="Cambria Math"/>
-                              </w:rPr>
-                            </m:ctrlPr>
-                          </m:e>
-                          <m:sub>
                             <m:r>
                               <w:rPr>
                                 <w:rFonts w:ascii="Cambria Math" w:hAnsi="Cambria Math"/>
                               </w:rPr>
-                              <m:t>di</m:t>
+                              <m:t>k</m:t>
                             </m:r>
-                          </m:sub>
-                        </m:sSub>
-                      </m:num>
-                      <m:den>
+                          </m:num>
+                          <m:den>
+                            <m:r>
+                              <w:rPr>
+                                <w:rFonts w:ascii="Cambria Math" w:hAnsi="Cambria Math"/>
+                              </w:rPr>
+                              <m:t>2</m:t>
+                            </m:r>
+                          </m:den>
+                        </m:f>
                         <m:r>
                           <w:rPr>
                             <w:rFonts w:ascii="Cambria Math" w:hAnsi="Cambria Math"/>
                           </w:rPr>
-                          <m:t>T</m:t>
-                        </m:r>
-                      </m:den>
-                    </m:f>
-                    <m:func>
-                      <m:funcPr>
-                        <m:ctrlPr>
-                          <w:rPr>
-                            <w:rFonts w:ascii="Cambria Math" w:hAnsi="Cambria Math"/>
-                            <w:i/>
-                          </w:rPr>
-                        </m:ctrlPr>
-                      </m:funcPr>
-                      <m:fName>
-                        <m:r>
-                          <m:rPr>
-                            <m:sty m:val="p"/>
-                          </m:rPr>
-                          <w:rPr>
-                            <w:rFonts w:ascii="Cambria Math" w:hAnsi="Cambria Math"/>
-                          </w:rPr>
-                          <m:t>sin</m:t>
-                        </m:r>
-                      </m:fName>
-                      <m:e>
-                        <m:r>
-                          <w:rPr>
-                            <w:rFonts w:ascii="Cambria Math" w:hAnsi="Cambria Math"/>
-                          </w:rPr>
-                          <m:t>Tz</m:t>
+                          <m:t>z</m:t>
                         </m:r>
                       </m:e>
-                    </m:func>
+                    </m:d>
+                    <m:d>
+                      <m:dPr>
+                        <m:ctrlPr>
+                          <w:rPr>
+                            <w:rFonts w:ascii="Cambria Math" w:hAnsi="Cambria Math"/>
+                            <w:i/>
+                          </w:rPr>
+                        </m:ctrlPr>
+                      </m:dPr>
+                      <m:e>
+                        <m:f>
+                          <m:fPr>
+                            <m:ctrlPr>
+                              <w:rPr>
+                                <w:rFonts w:ascii="Cambria Math" w:hAnsi="Cambria Math"/>
+                                <w:i/>
+                              </w:rPr>
+                            </m:ctrlPr>
+                          </m:fPr>
+                          <m:num>
+                            <m:sSub>
+                              <m:sSubPr>
+                                <m:ctrlPr>
+                                  <w:rPr>
+                                    <w:rFonts w:ascii="Cambria Math" w:hAnsi="Cambria Math"/>
+                                    <w:i/>
+                                  </w:rPr>
+                                </m:ctrlPr>
+                              </m:sSubPr>
+                              <m:e>
+                                <m:r>
+                                  <m:rPr>
+                                    <m:sty m:val="p"/>
+                                  </m:rPr>
+                                  <w:rPr>
+                                    <w:rFonts w:ascii="Cambria Math" w:hAnsi="Cambria Math"/>
+                                  </w:rPr>
+                                  <m:t>Γ</m:t>
+                                </m:r>
+                                <m:ctrlPr>
+                                  <w:rPr>
+                                    <w:rFonts w:ascii="Cambria Math" w:hAnsi="Cambria Math"/>
+                                  </w:rPr>
+                                </m:ctrlPr>
+                              </m:e>
+                              <m:sub>
+                                <m:r>
+                                  <w:rPr>
+                                    <w:rFonts w:ascii="Cambria Math" w:hAnsi="Cambria Math"/>
+                                  </w:rPr>
+                                  <m:t>di</m:t>
+                                </m:r>
+                              </m:sub>
+                            </m:sSub>
+                          </m:num>
+                          <m:den>
+                            <m:r>
+                              <w:rPr>
+                                <w:rFonts w:ascii="Cambria Math" w:hAnsi="Cambria Math"/>
+                              </w:rPr>
+                              <m:t>T</m:t>
+                            </m:r>
+                          </m:den>
+                        </m:f>
+                        <m:func>
+                          <m:funcPr>
+                            <m:ctrlPr>
+                              <w:rPr>
+                                <w:rFonts w:ascii="Cambria Math" w:hAnsi="Cambria Math"/>
+                                <w:i/>
+                              </w:rPr>
+                            </m:ctrlPr>
+                          </m:funcPr>
+                          <m:fName>
+                            <m:r>
+                              <m:rPr>
+                                <m:sty m:val="p"/>
+                              </m:rPr>
+                              <w:rPr>
+                                <w:rFonts w:ascii="Cambria Math" w:hAnsi="Cambria Math"/>
+                              </w:rPr>
+                              <m:t>sin</m:t>
+                            </m:r>
+                          </m:fName>
+                          <m:e>
+                            <m:r>
+                              <w:rPr>
+                                <w:rFonts w:ascii="Cambria Math" w:hAnsi="Cambria Math"/>
+                              </w:rPr>
+                              <m:t>Tz</m:t>
+                            </m:r>
+                          </m:e>
+                        </m:func>
+                      </m:e>
+                    </m:d>
                   </m:e>
-                </m:d>
+                </m:func>
                 <m:r>
                   <w:rPr>
                     <w:rFonts w:ascii="Cambria Math" w:hAnsi="Cambria Math"/>
                   </w:rPr>
-                  <m:t xml:space="preserve"> </m:t>
+                  <m:t xml:space="preserve">. </m:t>
                 </m:r>
               </m:oMath>
             </m:oMathPara>
@@ -7717,6 +7746,9 @@
         <w:t xml:space="preserve"> (PSF)</w:t>
       </w:r>
       <w:r>
+        <w:t xml:space="preserve"> of an AOTF</w:t>
+      </w:r>
+      <w:r>
         <w:t xml:space="preserve">. </w:t>
       </w:r>
       <w:r>
@@ -8065,7 +8097,13 @@
         </m:r>
       </m:oMath>
       <w:r>
-        <w:t xml:space="preserve"> is the height and length of the acoustic wave. A</w:t>
+        <w:t xml:space="preserve"> is the height and length of the acoustic wave</w:t>
+      </w:r>
+      <w:r>
+        <w:t xml:space="preserve"> interaction region</w:t>
+      </w:r>
+      <w:r>
+        <w:t>. A</w:t>
       </w:r>
       <w:r>
         <w:t xml:space="preserve">nother variable </w:t>
@@ -8331,7 +8369,7 @@
                   <w:rPr>
                     <w:rFonts w:ascii="Cambria Math" w:hAnsi="Cambria Math"/>
                   </w:rPr>
-                  <m:t xml:space="preserve">. </m:t>
+                  <m:t xml:space="preserve"> </m:t>
                 </m:r>
               </m:oMath>
             </m:oMathPara>
@@ -8363,13 +8401,31 @@
     <w:p>
       <w:pPr>
         <w:pStyle w:val="BodyText"/>
+        <w:ind w:firstLine="0"/>
         <w:jc w:val="both"/>
       </w:pPr>
+      <w:proofErr w:type="gramStart"/>
+      <w:r>
+        <w:t>and</w:t>
+      </w:r>
+      <w:proofErr w:type="gramEnd"/>
+      <w:r>
+        <w:t xml:space="preserve"> is a measure of how efficient a medium can undergo the AO effect.</w:t>
+      </w:r>
+    </w:p>
+    <w:p>
+      <w:pPr>
+        <w:pStyle w:val="BodyText"/>
+        <w:jc w:val="both"/>
+      </w:pPr>
       <w:r>
         <w:t xml:space="preserve">Using equations 3.18 and 3.19 </w:t>
       </w:r>
       <w:r>
-        <w:t>and simplifying</w:t>
+        <w:t xml:space="preserve">and </w:t>
+      </w:r>
+      <w:r>
+        <w:t>rearranging</w:t>
       </w:r>
       <w:r>
         <w:t xml:space="preserve"> equation 3.17 yield</w:t>
@@ -8854,6 +8910,7 @@
       <w:pPr>
         <w:pStyle w:val="Heading2"/>
       </w:pPr>
+      <w:bookmarkStart w:id="7" w:name="_Ref429059948"/>
       <w:r>
         <w:t>3.1</w:t>
       </w:r>
@@ -8863,6 +8920,7 @@
       <w:r>
         <w:t>Diffraction Angle</w:t>
       </w:r>
+      <w:bookmarkEnd w:id="7"/>
     </w:p>
     <w:p>
       <w:pPr>
@@ -8917,7 +8975,11 @@
         <w:t>A</w:t>
       </w:r>
       <w:r>
-        <w:t xml:space="preserve"> discussion on the dif</w:t>
+        <w:t xml:space="preserve"> </w:t>
+      </w:r>
+      <w:r>
+        <w:lastRenderedPageBreak/>
+        <w:t>discussion on the dif</w:t>
       </w:r>
       <w:r>
         <w:t>fraction angle will be analyzed</w:t>
@@ -9598,16 +9660,17 @@
         <w:ind w:firstLine="0"/>
         <w:jc w:val="center"/>
       </w:pPr>
-      <w:bookmarkStart w:id="6" w:name="_Ref428526894"/>
-      <w:bookmarkStart w:id="7" w:name="_Toc428532093"/>
+      <w:bookmarkStart w:id="8" w:name="_Ref428526894"/>
+      <w:bookmarkStart w:id="9" w:name="_Toc428532093"/>
       <w:r>
         <w:rPr>
           <w:noProof/>
+          <w:lang w:val="en-CA" w:eastAsia="en-CA"/>
         </w:rPr>
         <w:drawing>
-          <wp:inline distT="0" distB="0" distL="0" distR="0" wp14:anchorId="090D51B6" wp14:editId="5F047547">
-            <wp:extent cx="3238952" cy="3419952"/>
-            <wp:effectExtent l="0" t="0" r="0" b="9525"/>
+          <wp:inline distT="0" distB="0" distL="0" distR="0" wp14:anchorId="74CDC6AC" wp14:editId="154BB673">
+            <wp:extent cx="3129318" cy="3304192"/>
+            <wp:effectExtent l="0" t="0" r="0" b="0"/>
             <wp:docPr id="6" name="Picture 6"/>
             <wp:cNvGraphicFramePr>
               <a:graphicFrameLocks xmlns:a="http://schemas.openxmlformats.org/drawingml/2006/main" noChangeAspect="1"/>
@@ -9634,7 +9697,7 @@
                   <pic:spPr>
                     <a:xfrm>
                       <a:off x="0" y="0"/>
-                      <a:ext cx="3238952" cy="3419952"/>
+                      <a:ext cx="3132171" cy="3307204"/>
                     </a:xfrm>
                     <a:prstGeom prst="rect">
                       <a:avLst/>
@@ -9655,7 +9718,7 @@
           <w:b/>
         </w:rPr>
       </w:pPr>
-      <w:bookmarkStart w:id="8" w:name="_Ref428793434"/>
+      <w:bookmarkStart w:id="10" w:name="_Ref428793434"/>
       <w:r>
         <w:rPr>
           <w:b/>
@@ -9693,7 +9756,7 @@
         </w:rPr>
         <w:fldChar w:fldCharType="end"/>
       </w:r>
-      <w:bookmarkEnd w:id="8"/>
+      <w:bookmarkEnd w:id="10"/>
       <w:r>
         <w:t xml:space="preserve">: </w:t>
       </w:r>
@@ -9712,20 +9775,14 @@
       <w:r>
         <w:t xml:space="preserve"> number 14B-1.</w:t>
       </w:r>
-      <w:bookmarkEnd w:id="6"/>
-      <w:bookmarkEnd w:id="7"/>
+      <w:bookmarkEnd w:id="8"/>
+      <w:bookmarkEnd w:id="9"/>
     </w:p>
     <w:p>
       <w:pPr>
         <w:pStyle w:val="BodyText"/>
         <w:jc w:val="both"/>
       </w:pPr>
-    </w:p>
-    <w:p>
-      <w:pPr>
-        <w:pStyle w:val="BodyText"/>
-        <w:jc w:val="both"/>
-      </w:pPr>
       <w:r>
         <w:lastRenderedPageBreak/>
         <w:t>A</w:t>
@@ -9775,10 +9832,7 @@
         <w:t>,</w:t>
       </w:r>
       <w:r>
-        <w:t xml:space="preserve"> will be used to determine the diffraction angle </w:t>
-      </w:r>
-      <w:r>
-        <w:t>and tuning curve</w:t>
+        <w:t xml:space="preserve"> will be used to determine the diffraction angle</w:t>
       </w:r>
       <w:r>
         <w:t>.</w:t>
@@ -10587,9 +10641,10 @@
       <w:r>
         <w:rPr>
           <w:noProof/>
+          <w:lang w:val="en-CA" w:eastAsia="en-CA"/>
         </w:rPr>
         <w:drawing>
-          <wp:inline distT="0" distB="0" distL="0" distR="0" wp14:anchorId="16C24119" wp14:editId="35480E23">
+          <wp:inline distT="0" distB="0" distL="0" distR="0" wp14:anchorId="14A322AF" wp14:editId="5176634C">
             <wp:extent cx="5943600" cy="1812290"/>
             <wp:effectExtent l="0" t="0" r="0" b="0"/>
             <wp:docPr id="3" name="Picture 3"/>
@@ -10636,8 +10691,8 @@
         <w:pStyle w:val="Caption"/>
         <w:jc w:val="both"/>
       </w:pPr>
-      <w:bookmarkStart w:id="9" w:name="_Ref428527077"/>
-      <w:bookmarkStart w:id="10" w:name="_Toc428532094"/>
+      <w:bookmarkStart w:id="11" w:name="_Ref428527077"/>
+      <w:bookmarkStart w:id="12" w:name="_Toc428532094"/>
       <w:r>
         <w:rPr>
           <w:b/>
@@ -10675,7 +10730,7 @@
         </w:rPr>
         <w:fldChar w:fldCharType="end"/>
       </w:r>
-      <w:bookmarkEnd w:id="9"/>
+      <w:bookmarkEnd w:id="11"/>
       <w:r>
         <w:t xml:space="preserve">: General Layout of an </w:t>
       </w:r>
@@ -10683,7 +10738,13 @@
         <w:t>AOTF</w:t>
       </w:r>
       <w:r>
-        <w:t xml:space="preserve">. A randomly polarized incoming light source hits the front surface of the birefringent crystal. The black bar below the crystal is the piezo-electric transducer that produces the RF signal and forms the </w:t>
+        <w:t>. A randomly polarized incoming light source hits the front surface of the birefringent crystal. The black bar</w:t>
+      </w:r>
+      <w:r>
+        <w:t xml:space="preserve"> below the crystal is the piezo</w:t>
+      </w:r>
+      <w:r>
+        <w:t xml:space="preserve">electric transducer that produces the RF signal and forms the </w:t>
       </w:r>
       <w:proofErr w:type="spellStart"/>
       <w:r>
@@ -10699,7 +10760,7 @@
       <w:r>
         <w:t>1 order being blocked by an optical stop.</w:t>
       </w:r>
-      <w:bookmarkEnd w:id="10"/>
+      <w:bookmarkEnd w:id="12"/>
     </w:p>
     <w:p>
       <w:pPr>
@@ -10749,6 +10810,9 @@
       </w:r>
       <w:r>
         <w:t xml:space="preserve"> </w:t>
+      </w:r>
+      <w:r>
+        <w:t xml:space="preserve">like effect </w:t>
       </w:r>
       <w:r>
         <w:t xml:space="preserve">causing the diffracted beam to always leave at the same angle. </w:t>
@@ -12939,9 +13003,10 @@
       <w:r>
         <w:rPr>
           <w:noProof/>
+          <w:lang w:val="en-CA" w:eastAsia="en-CA"/>
         </w:rPr>
         <w:drawing>
-          <wp:inline distT="0" distB="0" distL="0" distR="0" wp14:anchorId="50C5AB52" wp14:editId="4A4A4434">
+          <wp:inline distT="0" distB="0" distL="0" distR="0" wp14:anchorId="45CC3EA3" wp14:editId="478BDFDC">
             <wp:extent cx="4705350" cy="3417234"/>
             <wp:effectExtent l="0" t="0" r="0" b="0"/>
             <wp:docPr id="4" name="Picture 4"/>
@@ -12988,8 +13053,8 @@
         <w:pStyle w:val="Caption"/>
         <w:jc w:val="both"/>
       </w:pPr>
-      <w:bookmarkStart w:id="11" w:name="_Ref428527236"/>
-      <w:bookmarkStart w:id="12" w:name="_Toc428532095"/>
+      <w:bookmarkStart w:id="13" w:name="_Ref428527236"/>
+      <w:bookmarkStart w:id="14" w:name="_Toc428532095"/>
       <w:r>
         <w:rPr>
           <w:b/>
@@ -13027,7 +13092,7 @@
         </w:rPr>
         <w:fldChar w:fldCharType="end"/>
       </w:r>
-      <w:bookmarkEnd w:id="11"/>
+      <w:bookmarkEnd w:id="13"/>
       <w:r>
         <w:t>:</w:t>
       </w:r>
@@ -13035,13 +13100,19 @@
         <w:t xml:space="preserve"> </w:t>
       </w:r>
       <w:r>
-        <w:t xml:space="preserve">The wave vectors generated by the AOTF experiment set up in </w:t>
+        <w:t xml:space="preserve">The wave vectors generated by the AOTF experiment set up </w:t>
+      </w:r>
+      <w:r>
+        <w:t>in</w:t>
+      </w:r>
+      <w:r>
+        <w:t xml:space="preserve"> </w:t>
       </w:r>
       <w:r>
         <w:fldChar w:fldCharType="begin"/>
       </w:r>
       <w:r>
-        <w:instrText xml:space="preserve"> REF _Ref428526894 \h  \* MERGEFORMAT </w:instrText>
+        <w:instrText xml:space="preserve"> REF _Ref428793434 \h  \* MERGEFORMAT </w:instrText>
       </w:r>
       <w:r>
         <w:fldChar w:fldCharType="separate"/>
@@ -13053,7 +13124,7 @@
         <w:rPr>
           <w:noProof/>
         </w:rPr>
-        <w:t>1</w:t>
+        <w:t>2</w:t>
       </w:r>
       <w:r>
         <w:fldChar w:fldCharType="end"/>
@@ -13123,7 +13194,7 @@
       <w:r>
         <w:t xml:space="preserve"> are the wave vectors of the extraordinary and ordinary axis of the AOTF crystal. </w:t>
       </w:r>
-      <w:bookmarkEnd w:id="12"/>
+      <w:bookmarkEnd w:id="14"/>
     </w:p>
     <w:p>
       <w:pPr>
@@ -13867,8 +13938,6 @@
       <w:r>
         <w:t>,</w:t>
       </w:r>
-      <w:bookmarkStart w:id="13" w:name="_GoBack"/>
-      <w:bookmarkEnd w:id="13"/>
       <w:r>
         <w:t xml:space="preserve"> the diffracted light goes </w:t>
       </w:r>
@@ -13904,10 +13973,725 @@
         <w:pStyle w:val="Heading1"/>
       </w:pPr>
       <w:r>
-        <w:t xml:space="preserve">3.1.2 </w:t>
+        <w:t>3.</w:t>
+      </w:r>
+      <w:r>
+        <w:t>2</w:t>
+      </w:r>
+      <w:r>
+        <w:t xml:space="preserve"> </w:t>
       </w:r>
       <w:r>
         <w:t>AOTF Calibration</w:t>
+      </w:r>
+      <w:r>
+        <w:t xml:space="preserve"> and Operation</w:t>
+      </w:r>
+    </w:p>
+    <w:bookmarkEnd w:id="5"/>
+    <w:p>
+      <w:pPr>
+        <w:pStyle w:val="BodyText"/>
+        <w:jc w:val="both"/>
+      </w:pPr>
+      <w:r>
+        <w:t xml:space="preserve">An AOTF was acquired from </w:t>
+      </w:r>
+      <w:proofErr w:type="spellStart"/>
+      <w:r>
+        <w:t>Brimrose</w:t>
+      </w:r>
+      <w:proofErr w:type="spellEnd"/>
+      <w:r>
+        <w:t xml:space="preserve"> of America with a large aperture and of imaging quality to be used in the ALI system. </w:t>
+      </w:r>
+      <w:r>
+        <w:t>It is optically tuned for a range of 600 nm to 1200 nm and made</w:t>
+      </w:r>
+      <w:r>
+        <w:t xml:space="preserve"> from a Tellurium Dioxide (TeO</w:t>
+      </w:r>
+      <w:r>
+        <w:rPr>
+          <w:vertAlign w:val="subscript"/>
+        </w:rPr>
+        <w:t>2</w:t>
+      </w:r>
+      <w:r>
+        <w:t>) birefringent crystal. The extraordinary light is diffracted at 2.7</w:t>
+      </w:r>
+      <w:r>
+        <w:rPr>
+          <w:vertAlign w:val="superscript"/>
+        </w:rPr>
+        <w:t>o</w:t>
+      </w:r>
+      <w:r>
+        <w:t xml:space="preserve"> off of</w:t>
+      </w:r>
+      <w:r>
+        <w:t xml:space="preserve"> the optical axis of the device with a 10 mm by 10 mm optical aperture. </w:t>
+      </w:r>
+      <w:r>
+        <w:t xml:space="preserve">A </w:t>
+      </w:r>
+      <w:r>
+        <w:t>detailed</w:t>
+      </w:r>
+      <w:r>
+        <w:t xml:space="preserve"> overview of the AOTF specifications </w:t>
+      </w:r>
+      <w:r>
+        <w:t xml:space="preserve">can be found in (TODO: ADD TO ADDENDIX LATER). </w:t>
+      </w:r>
+      <w:r>
+        <w:t xml:space="preserve">First a section on AOTF operation will be discussed and then calibration will be performed. </w:t>
+      </w:r>
+      <w:r>
+        <w:t>The AOTF needed to be fully calibrated to expand upon the factory specifications including:</w:t>
+      </w:r>
+    </w:p>
+    <w:p>
+      <w:pPr>
+        <w:pStyle w:val="BodyText"/>
+        <w:numPr>
+          <w:ilvl w:val="0"/>
+          <w:numId w:val="2"/>
+        </w:numPr>
+        <w:jc w:val="both"/>
+      </w:pPr>
+      <w:r>
+        <w:t>A tuning curve analysis</w:t>
+      </w:r>
+    </w:p>
+    <w:p>
+      <w:pPr>
+        <w:pStyle w:val="BodyText"/>
+        <w:numPr>
+          <w:ilvl w:val="0"/>
+          <w:numId w:val="2"/>
+        </w:numPr>
+        <w:jc w:val="both"/>
+      </w:pPr>
+      <w:r>
+        <w:t>A point spread function analysis</w:t>
+      </w:r>
+    </w:p>
+    <w:p>
+      <w:pPr>
+        <w:pStyle w:val="BodyText"/>
+        <w:numPr>
+          <w:ilvl w:val="0"/>
+          <w:numId w:val="2"/>
+        </w:numPr>
+        <w:jc w:val="both"/>
+      </w:pPr>
+      <w:r>
+        <w:t>Diffraction efficiency determination.</w:t>
+      </w:r>
+    </w:p>
+    <w:p>
+      <w:pPr>
+        <w:pStyle w:val="Heading2"/>
+      </w:pPr>
+      <w:r>
+        <w:t>3.2.1 AOTF Operation</w:t>
+      </w:r>
+    </w:p>
+    <w:p>
+      <w:pPr>
+        <w:spacing w:line="480" w:lineRule="auto"/>
+        <w:ind w:firstLine="720"/>
+        <w:jc w:val="both"/>
+      </w:pPr>
+      <w:r>
+        <w:t>Use uses of the AOTF some nomenclature with regards to its operational states will be assumed. This section will describe the two fundamental states used throughout the rest of this work</w:t>
+      </w:r>
+      <w:r>
+        <w:t xml:space="preserve"> but first will be the general operation of the AOTF itself</w:t>
+      </w:r>
+      <w:r>
+        <w:t>.</w:t>
+      </w:r>
+      <w:r>
+        <w:t xml:space="preserve"> </w:t>
+      </w:r>
+      <w:r>
+        <w:t xml:space="preserve">The general operation of the AOTF is shown in </w:t>
+      </w:r>
+      <w:r>
+        <w:fldChar w:fldCharType="begin"/>
+      </w:r>
+      <w:r>
+        <w:instrText xml:space="preserve"> REF _Ref429058037 \h </w:instrText>
+      </w:r>
+      <w:r>
+        <w:fldChar w:fldCharType="separate"/>
+      </w:r>
+      <w:r>
+        <w:t>Figure 3-</w:t>
+      </w:r>
+      <w:r>
+        <w:rPr>
+          <w:noProof/>
+        </w:rPr>
+        <w:t>5</w:t>
+      </w:r>
+      <w:r>
+        <w:fldChar w:fldCharType="end"/>
+      </w:r>
+      <w:r>
+        <w:t>. In the general</w:t>
+      </w:r>
+      <w:r>
+        <w:t xml:space="preserve"> operation, with an RF wave applied, there is one input, the </w:t>
+      </w:r>
+      <w:proofErr w:type="spellStart"/>
+      <w:r>
+        <w:lastRenderedPageBreak/>
+        <w:t>unpolarized</w:t>
+      </w:r>
+      <w:proofErr w:type="spellEnd"/>
+      <w:r>
+        <w:t xml:space="preserve"> chromatic </w:t>
+      </w:r>
+      <w:r>
+        <w:t xml:space="preserve">incident ray, and four output signals. The birefringence of the crystal splits the zeroth order ordinary and extraordinary polarizations into two separate outputs. The standing RF wave interacts with the incoming radiance to form the first order </w:t>
+      </w:r>
+      <w:r>
+        <w:t>extraordinary and ordinary diffracted beams with polarizations rotated by 90</w:t>
+      </w:r>
+      <w:r>
+        <w:rPr>
+          <w:vertAlign w:val="superscript"/>
+          <w:lang w:val="en-CA"/>
+        </w:rPr>
+        <w:t>o</w:t>
+      </w:r>
+      <w:r>
+        <w:t xml:space="preserve">. Further, only the first order extraordinary polarization remains at a consistent angle due to the compensation mentioned in section </w:t>
+      </w:r>
+      <w:r>
+        <w:fldChar w:fldCharType="begin"/>
+      </w:r>
+      <w:r>
+        <w:instrText xml:space="preserve"> REF _Ref429059948 \h </w:instrText>
+      </w:r>
+      <w:r>
+        <w:fldChar w:fldCharType="separate"/>
+      </w:r>
+      <w:r>
+        <w:t>3.1.3</w:t>
+      </w:r>
+      <w:r>
+        <w:fldChar w:fldCharType="end"/>
+      </w:r>
+      <w:r>
+        <w:t>.</w:t>
+      </w:r>
+    </w:p>
+    <w:p>
+      <w:pPr>
+        <w:keepNext/>
+        <w:spacing w:line="480" w:lineRule="auto"/>
+        <w:ind w:firstLine="720"/>
+        <w:jc w:val="center"/>
+      </w:pPr>
+      <w:r>
+        <w:rPr>
+          <w:noProof/>
+          <w:lang w:val="en-CA" w:eastAsia="en-CA"/>
+        </w:rPr>
+        <w:drawing>
+          <wp:inline distT="0" distB="0" distL="0" distR="0" wp14:anchorId="3BD097B0" wp14:editId="4C57FF6C">
+            <wp:extent cx="4324954" cy="1552792"/>
+            <wp:effectExtent l="0" t="0" r="0" b="9525"/>
+            <wp:docPr id="5" name="Picture 5"/>
+            <wp:cNvGraphicFramePr>
+              <a:graphicFrameLocks xmlns:a="http://schemas.openxmlformats.org/drawingml/2006/main" noChangeAspect="1"/>
+            </wp:cNvGraphicFramePr>
+            <a:graphic xmlns:a="http://schemas.openxmlformats.org/drawingml/2006/main">
+              <a:graphicData uri="http://schemas.openxmlformats.org/drawingml/2006/picture">
+                <pic:pic xmlns:pic="http://schemas.openxmlformats.org/drawingml/2006/picture">
+                  <pic:nvPicPr>
+                    <pic:cNvPr id="5" name="3-2-AOTFGeneralLayout.png"/>
+                    <pic:cNvPicPr/>
+                  </pic:nvPicPr>
+                  <pic:blipFill>
+                    <a:blip r:embed="rId12">
+                      <a:extLst>
+                        <a:ext uri="{28A0092B-C50C-407E-A947-70E740481C1C}">
+                          <a14:useLocalDpi xmlns:a14="http://schemas.microsoft.com/office/drawing/2010/main" val="0"/>
+                        </a:ext>
+                      </a:extLst>
+                    </a:blip>
+                    <a:stretch>
+                      <a:fillRect/>
+                    </a:stretch>
+                  </pic:blipFill>
+                  <pic:spPr>
+                    <a:xfrm>
+                      <a:off x="0" y="0"/>
+                      <a:ext cx="4324954" cy="1552792"/>
+                    </a:xfrm>
+                    <a:prstGeom prst="rect">
+                      <a:avLst/>
+                    </a:prstGeom>
+                  </pic:spPr>
+                </pic:pic>
+              </a:graphicData>
+            </a:graphic>
+          </wp:inline>
+        </w:drawing>
+      </w:r>
+    </w:p>
+    <w:p>
+      <w:pPr>
+        <w:pStyle w:val="Caption"/>
+        <w:jc w:val="both"/>
+      </w:pPr>
+      <w:bookmarkStart w:id="15" w:name="_Ref429058037"/>
+      <w:r>
+        <w:rPr>
+          <w:b/>
+        </w:rPr>
+        <w:t>Figure 3-</w:t>
+      </w:r>
+      <w:r>
+        <w:rPr>
+          <w:b/>
+        </w:rPr>
+        <w:fldChar w:fldCharType="begin"/>
+      </w:r>
+      <w:r>
+        <w:rPr>
+          <w:b/>
+        </w:rPr>
+        <w:instrText xml:space="preserve"> SEQ Figure \* ARABIC </w:instrText>
+      </w:r>
+      <w:r>
+        <w:rPr>
+          <w:b/>
+        </w:rPr>
+        <w:fldChar w:fldCharType="separate"/>
+      </w:r>
+      <w:r>
+        <w:rPr>
+          <w:b/>
+          <w:noProof/>
+        </w:rPr>
+        <w:t>5</w:t>
+      </w:r>
+      <w:r>
+        <w:rPr>
+          <w:b/>
+        </w:rPr>
+        <w:fldChar w:fldCharType="end"/>
+      </w:r>
+      <w:bookmarkEnd w:id="15"/>
+      <w:r>
+        <w:t>:</w:t>
+      </w:r>
+      <w:r>
+        <w:t xml:space="preserve"> </w:t>
+      </w:r>
+      <w:r>
+        <w:t xml:space="preserve">An AOTF undergoing Bragg diffraction with an </w:t>
+      </w:r>
+      <w:proofErr w:type="spellStart"/>
+      <w:r>
+        <w:t>unpolarized</w:t>
+      </w:r>
+      <w:proofErr w:type="spellEnd"/>
+      <w:r>
+        <w:t xml:space="preserve"> </w:t>
+      </w:r>
+      <w:r>
+        <w:t xml:space="preserve">chromatic </w:t>
+      </w:r>
+      <w:r>
+        <w:t>input with a RF wave applied represented by the arrow. After the diffraction event four output signals are formed: the zeroth order and first order ordinary</w:t>
+      </w:r>
+      <w:r>
+        <w:t xml:space="preserve"> (o)</w:t>
+      </w:r>
+      <w:r>
+        <w:t xml:space="preserve"> and extraordinary</w:t>
+      </w:r>
+      <w:r>
+        <w:t xml:space="preserve"> (e)</w:t>
+      </w:r>
+      <w:r>
+        <w:t xml:space="preserve"> signals. </w:t>
+      </w:r>
+    </w:p>
+    <w:p/>
+    <w:p>
+      <w:pPr>
+        <w:spacing w:line="480" w:lineRule="auto"/>
+        <w:ind w:firstLine="720"/>
+        <w:jc w:val="both"/>
+      </w:pPr>
+      <w:r>
+        <w:t xml:space="preserve">When the AOTF is used in any experiments or design the </w:t>
+      </w:r>
+      <w:r>
+        <w:t>removal</w:t>
+      </w:r>
+      <w:r>
+        <w:t xml:space="preserve"> of the unwanted polarizations are required</w:t>
+      </w:r>
+      <w:r>
+        <w:t xml:space="preserve"> to achieve high quality low contamination images</w:t>
+      </w:r>
+      <w:r>
+        <w:t xml:space="preserve">. As such a linear polarizer is always placed in front of the </w:t>
+      </w:r>
+      <w:r>
+        <w:t xml:space="preserve">AOTF designed to remove the </w:t>
+      </w:r>
+      <w:r>
+        <w:t>ordinary polarizations and a linear polarizer is place behind the AOTF to remove the zeroth border extraordinary polarization. When an RF wave is applied to the crystal</w:t>
+      </w:r>
+      <w:r>
+        <w:t xml:space="preserve"> with the polarizers, as seen in </w:t>
+      </w:r>
+      <w:r>
+        <w:fldChar w:fldCharType="begin"/>
+      </w:r>
+      <w:r>
+        <w:instrText xml:space="preserve"> REF _Ref429063610 \h </w:instrText>
+      </w:r>
+      <w:r>
+        <w:fldChar w:fldCharType="separate"/>
+      </w:r>
+      <w:r>
+        <w:t>Figure 3-</w:t>
+      </w:r>
+      <w:r>
+        <w:rPr>
+          <w:noProof/>
+        </w:rPr>
+        <w:t>6</w:t>
+      </w:r>
+      <w:r>
+        <w:fldChar w:fldCharType="end"/>
+      </w:r>
+      <w:r>
+        <w:t>,</w:t>
+      </w:r>
+      <w:r>
+        <w:t xml:space="preserve"> the AOTF </w:t>
+      </w:r>
+      <w:r>
+        <w:t xml:space="preserve">will be consider to be in the on or </w:t>
+      </w:r>
+      <w:r>
+        <w:rPr>
+          <w:lang w:val="en-CA"/>
+        </w:rPr>
+        <w:t>“AOTF-on”</w:t>
+      </w:r>
+      <w:r>
+        <w:t>state. When an RF wave is not applied to the crystal and the polarizers are present, as seen in</w:t>
+      </w:r>
+      <w:r>
+        <w:t xml:space="preserve"> </w:t>
+      </w:r>
+      <w:r>
+        <w:fldChar w:fldCharType="begin"/>
+      </w:r>
+      <w:r>
+        <w:instrText xml:space="preserve"> REF _Ref429064516 \h </w:instrText>
+      </w:r>
+      <w:r>
+        <w:fldChar w:fldCharType="separate"/>
+      </w:r>
+      <w:r>
+        <w:t>Figure 3-</w:t>
+      </w:r>
+      <w:r>
+        <w:rPr>
+          <w:noProof/>
+        </w:rPr>
+        <w:t>7</w:t>
+      </w:r>
+      <w:r>
+        <w:fldChar w:fldCharType="end"/>
+      </w:r>
+      <w:r>
+        <w:t xml:space="preserve">, the AOTF will be consider to be in the off or </w:t>
+      </w:r>
+      <w:r>
+        <w:rPr>
+          <w:lang w:val="en-CA"/>
+        </w:rPr>
+        <w:t>“AOTF-off”</w:t>
+      </w:r>
+      <w:r>
+        <w:t>state. These two states, “AOTF-on” and “AOTF-off” will be used throughout the remainder of this work to describe these two fundamental states of the AOTF.</w:t>
+      </w:r>
+    </w:p>
+    <w:p>
+      <w:pPr>
+        <w:keepNext/>
+        <w:spacing w:line="480" w:lineRule="auto"/>
+        <w:ind w:firstLine="720"/>
+        <w:jc w:val="center"/>
+      </w:pPr>
+      <w:r>
+        <w:rPr>
+          <w:noProof/>
+          <w:lang w:val="en-CA" w:eastAsia="en-CA"/>
+        </w:rPr>
+        <w:lastRenderedPageBreak/>
+        <w:drawing>
+          <wp:inline distT="0" distB="0" distL="0" distR="0" wp14:anchorId="3D5FF363" wp14:editId="2508F1C9">
+            <wp:extent cx="4324954" cy="1552792"/>
+            <wp:effectExtent l="0" t="0" r="0" b="9525"/>
+            <wp:docPr id="7" name="Picture 7"/>
+            <wp:cNvGraphicFramePr>
+              <a:graphicFrameLocks xmlns:a="http://schemas.openxmlformats.org/drawingml/2006/main" noChangeAspect="1"/>
+            </wp:cNvGraphicFramePr>
+            <a:graphic xmlns:a="http://schemas.openxmlformats.org/drawingml/2006/main">
+              <a:graphicData uri="http://schemas.openxmlformats.org/drawingml/2006/picture">
+                <pic:pic xmlns:pic="http://schemas.openxmlformats.org/drawingml/2006/picture">
+                  <pic:nvPicPr>
+                    <pic:cNvPr id="7" name="3-2-AOTFWithpolarizers.png"/>
+                    <pic:cNvPicPr/>
+                  </pic:nvPicPr>
+                  <pic:blipFill>
+                    <a:blip r:embed="rId13">
+                      <a:extLst>
+                        <a:ext uri="{28A0092B-C50C-407E-A947-70E740481C1C}">
+                          <a14:useLocalDpi xmlns:a14="http://schemas.microsoft.com/office/drawing/2010/main" val="0"/>
+                        </a:ext>
+                      </a:extLst>
+                    </a:blip>
+                    <a:stretch>
+                      <a:fillRect/>
+                    </a:stretch>
+                  </pic:blipFill>
+                  <pic:spPr>
+                    <a:xfrm>
+                      <a:off x="0" y="0"/>
+                      <a:ext cx="4324954" cy="1552792"/>
+                    </a:xfrm>
+                    <a:prstGeom prst="rect">
+                      <a:avLst/>
+                    </a:prstGeom>
+                  </pic:spPr>
+                </pic:pic>
+              </a:graphicData>
+            </a:graphic>
+          </wp:inline>
+        </w:drawing>
+      </w:r>
+    </w:p>
+    <w:p>
+      <w:pPr>
+        <w:pStyle w:val="Caption"/>
+        <w:jc w:val="both"/>
+      </w:pPr>
+      <w:bookmarkStart w:id="16" w:name="_Ref429063610"/>
+      <w:r>
+        <w:rPr>
+          <w:b/>
+        </w:rPr>
+        <w:t>Figure 3-</w:t>
+      </w:r>
+      <w:r>
+        <w:rPr>
+          <w:b/>
+        </w:rPr>
+        <w:fldChar w:fldCharType="begin"/>
+      </w:r>
+      <w:r>
+        <w:rPr>
+          <w:b/>
+        </w:rPr>
+        <w:instrText xml:space="preserve"> SEQ Figure \* ARABIC </w:instrText>
+      </w:r>
+      <w:r>
+        <w:rPr>
+          <w:b/>
+        </w:rPr>
+        <w:fldChar w:fldCharType="separate"/>
+      </w:r>
+      <w:r>
+        <w:rPr>
+          <w:b/>
+          <w:noProof/>
+        </w:rPr>
+        <w:t>6</w:t>
+      </w:r>
+      <w:r>
+        <w:rPr>
+          <w:b/>
+        </w:rPr>
+        <w:fldChar w:fldCharType="end"/>
+      </w:r>
+      <w:bookmarkEnd w:id="16"/>
+      <w:r>
+        <w:t xml:space="preserve">: </w:t>
+      </w:r>
+      <w:r>
+        <w:t xml:space="preserve">An AOTF </w:t>
+      </w:r>
+      <w:r>
+        <w:t>with a RF wave in the on or “AOTF-on” state</w:t>
+      </w:r>
+      <w:r>
+        <w:t xml:space="preserve">. Two linear polarizers are added to the system, the first linear polarizer removes the ordinary polarization removing the outputs with the dotted lines and the second linear polarizer removes </w:t>
+      </w:r>
+      <w:proofErr w:type="spellStart"/>
+      <w:r>
+        <w:t>undiffracted</w:t>
+      </w:r>
+      <w:proofErr w:type="spellEnd"/>
+      <w:r>
+        <w:t xml:space="preserve"> extraordinary </w:t>
+      </w:r>
+      <w:r>
+        <w:t>light shown by the dashed line.</w:t>
+      </w:r>
+    </w:p>
+    <w:p/>
+    <w:p>
+      <w:pPr>
+        <w:keepNext/>
+        <w:jc w:val="center"/>
+      </w:pPr>
+      <w:r>
+        <w:rPr>
+          <w:noProof/>
+          <w:lang w:val="en-CA" w:eastAsia="en-CA"/>
+        </w:rPr>
+        <w:drawing>
+          <wp:inline distT="0" distB="0" distL="0" distR="0" wp14:anchorId="6330772C" wp14:editId="5558B3F1">
+            <wp:extent cx="4324954" cy="1190791"/>
+            <wp:effectExtent l="0" t="0" r="0" b="9525"/>
+            <wp:docPr id="8" name="Picture 8"/>
+            <wp:cNvGraphicFramePr>
+              <a:graphicFrameLocks xmlns:a="http://schemas.openxmlformats.org/drawingml/2006/main" noChangeAspect="1"/>
+            </wp:cNvGraphicFramePr>
+            <a:graphic xmlns:a="http://schemas.openxmlformats.org/drawingml/2006/main">
+              <a:graphicData uri="http://schemas.openxmlformats.org/drawingml/2006/picture">
+                <pic:pic xmlns:pic="http://schemas.openxmlformats.org/drawingml/2006/picture">
+                  <pic:nvPicPr>
+                    <pic:cNvPr id="8" name="3-2-AOTFWithpolarizersNoRf.png"/>
+                    <pic:cNvPicPr/>
+                  </pic:nvPicPr>
+                  <pic:blipFill>
+                    <a:blip r:embed="rId14">
+                      <a:extLst>
+                        <a:ext uri="{28A0092B-C50C-407E-A947-70E740481C1C}">
+                          <a14:useLocalDpi xmlns:a14="http://schemas.microsoft.com/office/drawing/2010/main" val="0"/>
+                        </a:ext>
+                      </a:extLst>
+                    </a:blip>
+                    <a:stretch>
+                      <a:fillRect/>
+                    </a:stretch>
+                  </pic:blipFill>
+                  <pic:spPr>
+                    <a:xfrm>
+                      <a:off x="0" y="0"/>
+                      <a:ext cx="4324954" cy="1190791"/>
+                    </a:xfrm>
+                    <a:prstGeom prst="rect">
+                      <a:avLst/>
+                    </a:prstGeom>
+                  </pic:spPr>
+                </pic:pic>
+              </a:graphicData>
+            </a:graphic>
+          </wp:inline>
+        </w:drawing>
+      </w:r>
+    </w:p>
+    <w:p>
+      <w:pPr>
+        <w:pStyle w:val="Caption"/>
+        <w:jc w:val="both"/>
+      </w:pPr>
+      <w:bookmarkStart w:id="17" w:name="_Ref429064516"/>
+      <w:r>
+        <w:rPr>
+          <w:b/>
+        </w:rPr>
+        <w:t>Figure 3-</w:t>
+      </w:r>
+      <w:r>
+        <w:rPr>
+          <w:b/>
+        </w:rPr>
+        <w:fldChar w:fldCharType="begin"/>
+      </w:r>
+      <w:r>
+        <w:rPr>
+          <w:b/>
+        </w:rPr>
+        <w:instrText xml:space="preserve"> SEQ Figure \* ARABIC </w:instrText>
+      </w:r>
+      <w:r>
+        <w:rPr>
+          <w:b/>
+        </w:rPr>
+        <w:fldChar w:fldCharType="separate"/>
+      </w:r>
+      <w:r>
+        <w:rPr>
+          <w:b/>
+          <w:noProof/>
+        </w:rPr>
+        <w:t>7</w:t>
+      </w:r>
+      <w:r>
+        <w:rPr>
+          <w:b/>
+        </w:rPr>
+        <w:fldChar w:fldCharType="end"/>
+      </w:r>
+      <w:bookmarkEnd w:id="17"/>
+      <w:r>
+        <w:t xml:space="preserve">: </w:t>
+      </w:r>
+      <w:r>
+        <w:t xml:space="preserve">An AOTF with the RF disabled </w:t>
+      </w:r>
+      <w:r>
+        <w:t>in the off or “AOTF-off” state</w:t>
+      </w:r>
+      <w:r>
+        <w:t xml:space="preserve">. Two linear polarizers are added to the system, the first linear polarizer removes the ordinary polarization </w:t>
+      </w:r>
+      <w:r>
+        <w:t>represented by the</w:t>
+      </w:r>
+      <w:r>
+        <w:t xml:space="preserve"> dotted line and the second linear polarizer removes </w:t>
+      </w:r>
+      <w:proofErr w:type="spellStart"/>
+      <w:r>
+        <w:t>undiffracted</w:t>
+      </w:r>
+      <w:proofErr w:type="spellEnd"/>
+      <w:r>
+        <w:t xml:space="preserve"> extraordinary light shown by the dashed line.</w:t>
+      </w:r>
+    </w:p>
+    <w:p/>
+    <w:p/>
+    <w:p>
+      <w:pPr>
+        <w:pStyle w:val="Heading2"/>
+      </w:pPr>
+      <w:r>
+        <w:t>3.2.2</w:t>
+      </w:r>
+      <w:r>
+        <w:t xml:space="preserve"> AOTF Tuning Curve Analysis</w:t>
       </w:r>
     </w:p>
     <w:p>
@@ -13916,6 +14700,1315 @@
         <w:jc w:val="both"/>
       </w:pPr>
       <w:r>
+        <w:t xml:space="preserve">A test optical set up was devised in the lab to determine the RF and output </w:t>
+      </w:r>
+      <w:r>
+        <w:t xml:space="preserve">central </w:t>
+      </w:r>
+      <w:r>
+        <w:t xml:space="preserve">wavelength relation, </w:t>
+      </w:r>
+      <w:r>
+        <w:t xml:space="preserve">known as the tuning curve, </w:t>
+      </w:r>
+      <w:r>
+        <w:t>was determined to know the accuracy and precision of the AOTF to select the centr</w:t>
+      </w:r>
+      <w:r>
+        <w:t>al</w:t>
+      </w:r>
+      <w:r>
+        <w:t xml:space="preserve"> wavelength</w:t>
+      </w:r>
+      <w:r>
+        <w:t xml:space="preserve">. </w:t>
+      </w:r>
+    </w:p>
+    <w:p>
+      <w:pPr>
+        <w:pStyle w:val="BodyText"/>
+        <w:jc w:val="both"/>
+      </w:pPr>
+      <w:r>
+        <w:t xml:space="preserve">A </w:t>
+      </w:r>
+      <w:proofErr w:type="spellStart"/>
+      <w:r>
+        <w:t>telecentric</w:t>
+      </w:r>
+      <w:proofErr w:type="spellEnd"/>
+      <w:r>
+        <w:t xml:space="preserve"> test layout was used, which will be described in </w:t>
+      </w:r>
+      <w:r>
+        <w:t>TODO: 3.2</w:t>
+      </w:r>
+      <w:proofErr w:type="gramStart"/>
+      <w:r>
+        <w:t>:telecentricSystem</w:t>
+      </w:r>
+      <w:proofErr w:type="gramEnd"/>
+      <w:r>
+        <w:t xml:space="preserve">. An advantage of the </w:t>
+      </w:r>
+      <w:proofErr w:type="spellStart"/>
+      <w:r>
+        <w:t>telecentric</w:t>
+      </w:r>
+      <w:proofErr w:type="spellEnd"/>
+      <w:r>
+        <w:t xml:space="preserve"> </w:t>
+      </w:r>
+      <w:r>
+        <w:t xml:space="preserve">testing layout </w:t>
+      </w:r>
+      <w:r>
+        <w:t xml:space="preserve">is that the wavelength </w:t>
+      </w:r>
+      <w:r>
+        <w:t>dependence</w:t>
+      </w:r>
+      <w:r>
+        <w:t xml:space="preserve"> of the </w:t>
+      </w:r>
+      <w:proofErr w:type="spellStart"/>
+      <w:r>
+        <w:t>acousto</w:t>
+      </w:r>
+      <w:proofErr w:type="spellEnd"/>
+      <w:r>
+        <w:t xml:space="preserve"> effect from the incident angle</w:t>
+      </w:r>
+      <w:r>
+        <w:t xml:space="preserve">, noted in equation 3.34, </w:t>
+      </w:r>
+      <w:r>
+        <w:t xml:space="preserve">is removed since all the lines of sight enter the AOTF </w:t>
+      </w:r>
+      <w:r>
+        <w:t xml:space="preserve">with </w:t>
+      </w:r>
+      <w:r>
+        <w:t xml:space="preserve">the same angular spread. </w:t>
+      </w:r>
+      <w:r>
+        <w:t>The experimental setup consisted of t</w:t>
+      </w:r>
+      <w:r>
+        <w:t xml:space="preserve">he AOTF </w:t>
+      </w:r>
+      <w:r>
+        <w:t>being</w:t>
+      </w:r>
+      <w:r>
+        <w:t xml:space="preserve"> l</w:t>
+      </w:r>
+      <w:r>
+        <w:t xml:space="preserve">ocated in the center of two 100 </w:t>
+      </w:r>
+      <w:r>
+        <w:t>mm focal length lenses</w:t>
+      </w:r>
+      <w:r>
+        <w:t xml:space="preserve"> to optimally fill the AOTF aperture and </w:t>
+      </w:r>
+      <w:r>
+        <w:t xml:space="preserve">linear polarizers were inserted before and after the AOTF to remove </w:t>
+      </w:r>
+      <w:r>
+        <w:lastRenderedPageBreak/>
+        <w:t>unwanted polarizations</w:t>
+      </w:r>
+      <w:r>
+        <w:t>. An aperture was set up in front and behind the AOTF optical chain at the focal length of the front and back lenses respectively and opened to 5</w:t>
+      </w:r>
+      <w:r>
+        <w:t xml:space="preserve"> </w:t>
+      </w:r>
+      <w:r>
+        <w:t>mm</w:t>
+      </w:r>
+      <w:r>
+        <w:t xml:space="preserve"> to complete the </w:t>
+      </w:r>
+      <w:proofErr w:type="spellStart"/>
+      <w:r>
+        <w:t>telecentric</w:t>
+      </w:r>
+      <w:proofErr w:type="spellEnd"/>
+      <w:r>
+        <w:t xml:space="preserve"> experimental layout</w:t>
+      </w:r>
+      <w:r>
+        <w:t xml:space="preserve">. The high front end f-number of 20 required long integration times </w:t>
+      </w:r>
+      <w:r>
+        <w:t>to</w:t>
+      </w:r>
+      <w:r>
+        <w:t xml:space="preserve"> capture </w:t>
+      </w:r>
+      <w:r>
+        <w:t xml:space="preserve">with sufficient signal </w:t>
+      </w:r>
+      <w:r>
+        <w:t xml:space="preserve">but the light entering the spectrometer optics were well collimated and limited the amount of stray light. It also enabled the system to have a much higher degree of </w:t>
+      </w:r>
+      <w:proofErr w:type="spellStart"/>
+      <w:r>
+        <w:t>telecentricity</w:t>
+      </w:r>
+      <w:proofErr w:type="spellEnd"/>
+      <w:r>
+        <w:t>. Also two prisms were used to compensate for the 2.7</w:t>
+      </w:r>
+      <w:r>
+        <w:rPr>
+          <w:vertAlign w:val="superscript"/>
+        </w:rPr>
+        <w:t>o</w:t>
+      </w:r>
+      <w:r>
+        <w:t xml:space="preserve"> off axis bending to set the light </w:t>
+      </w:r>
+      <w:r>
+        <w:t>parallel to the</w:t>
+      </w:r>
+      <w:r>
+        <w:t xml:space="preserve"> optical path. A standard </w:t>
+      </w:r>
+      <w:r>
+        <w:t>10</w:t>
+      </w:r>
+      <w:r>
+        <w:t xml:space="preserve">0 </w:t>
+      </w:r>
+      <w:r>
+        <w:t xml:space="preserve">W tungsten halogen bulb was used as a light source. The front end optics had no magnification and back optics were used to match the f-number of the spectrometer's input optics. The layout can be seen in </w:t>
+      </w:r>
+      <w:r>
+        <w:fldChar w:fldCharType="begin"/>
+      </w:r>
+      <w:r>
+        <w:instrText xml:space="preserve"> REF _Ref428973345 \h </w:instrText>
+      </w:r>
+      <w:r>
+        <w:instrText xml:space="preserve"> \* MERGEFORMAT </w:instrText>
+      </w:r>
+      <w:r>
+        <w:fldChar w:fldCharType="separate"/>
+      </w:r>
+      <w:r>
+        <w:t>Figure 3-</w:t>
+      </w:r>
+      <w:r>
+        <w:rPr>
+          <w:noProof/>
+        </w:rPr>
+        <w:t>8</w:t>
+      </w:r>
+      <w:r>
+        <w:fldChar w:fldCharType="end"/>
+      </w:r>
+      <w:r>
+        <w:t>.</w:t>
+      </w:r>
+      <w:r>
+        <w:t xml:space="preserve"> </w:t>
+      </w:r>
+    </w:p>
+    <w:p>
+      <w:pPr>
+        <w:pStyle w:val="BodyText"/>
+        <w:keepNext/>
+        <w:ind w:firstLine="0"/>
+        <w:jc w:val="both"/>
+      </w:pPr>
+      <w:r>
+        <w:rPr>
+          <w:noProof/>
+          <w:lang w:val="en-CA" w:eastAsia="en-CA"/>
+        </w:rPr>
+        <w:drawing>
+          <wp:inline distT="0" distB="0" distL="0" distR="0" wp14:anchorId="0E06E452" wp14:editId="3971E712">
+            <wp:extent cx="5943600" cy="1485900"/>
+            <wp:effectExtent l="0" t="0" r="0" b="0"/>
+            <wp:docPr id="2" name="Picture 2"/>
+            <wp:cNvGraphicFramePr>
+              <a:graphicFrameLocks xmlns:a="http://schemas.openxmlformats.org/drawingml/2006/main" noChangeAspect="1"/>
+            </wp:cNvGraphicFramePr>
+            <a:graphic xmlns:a="http://schemas.openxmlformats.org/drawingml/2006/main">
+              <a:graphicData uri="http://schemas.openxmlformats.org/drawingml/2006/picture">
+                <pic:pic xmlns:pic="http://schemas.openxmlformats.org/drawingml/2006/picture">
+                  <pic:nvPicPr>
+                    <pic:cNvPr id="2" name="3-2-TestExperimentalSetUp.png"/>
+                    <pic:cNvPicPr/>
+                  </pic:nvPicPr>
+                  <pic:blipFill>
+                    <a:blip r:embed="rId15">
+                      <a:extLst>
+                        <a:ext uri="{28A0092B-C50C-407E-A947-70E740481C1C}">
+                          <a14:useLocalDpi xmlns:a14="http://schemas.microsoft.com/office/drawing/2010/main" val="0"/>
+                        </a:ext>
+                      </a:extLst>
+                    </a:blip>
+                    <a:stretch>
+                      <a:fillRect/>
+                    </a:stretch>
+                  </pic:blipFill>
+                  <pic:spPr>
+                    <a:xfrm>
+                      <a:off x="0" y="0"/>
+                      <a:ext cx="5943600" cy="1485900"/>
+                    </a:xfrm>
+                    <a:prstGeom prst="rect">
+                      <a:avLst/>
+                    </a:prstGeom>
+                  </pic:spPr>
+                </pic:pic>
+              </a:graphicData>
+            </a:graphic>
+          </wp:inline>
+        </w:drawing>
+      </w:r>
+    </w:p>
+    <w:p>
+      <w:pPr>
+        <w:pStyle w:val="Caption"/>
+        <w:jc w:val="both"/>
+      </w:pPr>
+      <w:bookmarkStart w:id="18" w:name="_Ref428973345"/>
+      <w:r>
+        <w:rPr>
+          <w:b/>
+        </w:rPr>
+        <w:t>Figure 3-</w:t>
+      </w:r>
+      <w:r>
+        <w:rPr>
+          <w:b/>
+        </w:rPr>
+        <w:fldChar w:fldCharType="begin"/>
+      </w:r>
+      <w:r>
+        <w:rPr>
+          <w:b/>
+        </w:rPr>
+        <w:instrText xml:space="preserve"> SEQ Figure \* ARABIC </w:instrText>
+      </w:r>
+      <w:r>
+        <w:rPr>
+          <w:b/>
+        </w:rPr>
+        <w:fldChar w:fldCharType="separate"/>
+      </w:r>
+      <w:r>
+        <w:rPr>
+          <w:b/>
+          <w:noProof/>
+        </w:rPr>
+        <w:t>8</w:t>
+      </w:r>
+      <w:r>
+        <w:rPr>
+          <w:b/>
+        </w:rPr>
+        <w:fldChar w:fldCharType="end"/>
+      </w:r>
+      <w:bookmarkEnd w:id="18"/>
+      <w:r>
+        <w:t xml:space="preserve">: </w:t>
+      </w:r>
+      <w:proofErr w:type="spellStart"/>
+      <w:r>
+        <w:t>Telecentric</w:t>
+      </w:r>
+      <w:proofErr w:type="spellEnd"/>
+      <w:r>
+        <w:t xml:space="preserve"> test experiential setup for AOTF parameter determination. All lenses and apertures are represented by the same symbol.</w:t>
+      </w:r>
+    </w:p>
+    <w:p/>
+    <w:p>
+      <w:pPr>
+        <w:pStyle w:val="BodyText"/>
+        <w:jc w:val="both"/>
+      </w:pPr>
+      <w:r>
+        <w:t xml:space="preserve">The output is passed into a HORIBA iHR320 spectrometer with a 1200 lines/mm grating blazed at 750 nm and is imaged on a </w:t>
+      </w:r>
+      <w:proofErr w:type="spellStart"/>
+      <w:r>
+        <w:t>Synopse</w:t>
+      </w:r>
+      <w:proofErr w:type="spellEnd"/>
+      <w:r>
+        <w:t xml:space="preserve"> 354308 front-illuminated CCD detector with 1024x256 pixels. The CCD</w:t>
+      </w:r>
+      <w:r>
+        <w:t xml:space="preserve"> is thermoelectricity cooled to -75</w:t>
+      </w:r>
+      <w:r>
+        <w:rPr>
+          <w:vertAlign w:val="superscript"/>
+        </w:rPr>
+        <w:t>o</w:t>
+      </w:r>
+      <w:r>
+        <w:t>C</w:t>
+      </w:r>
+      <w:r>
+        <w:t xml:space="preserve"> to reduce any significant dark current contributions to the measurements.</w:t>
+      </w:r>
+    </w:p>
+    <w:p>
+      <w:pPr>
+        <w:pStyle w:val="BodyText"/>
+        <w:jc w:val="both"/>
+      </w:pPr>
+      <w:r>
+        <w:t>Images were taken at a set of RF</w:t>
+      </w:r>
+      <w:r>
+        <w:t xml:space="preserve">s spaced every 150 kHz from 160 MHz to 75 </w:t>
+      </w:r>
+      <w:r>
+        <w:t>MHz nominally corresponding to a 1 nm resolution. The spectral images were recorded with the spectrometer slit at 0.5 mm making the minimum</w:t>
+      </w:r>
+      <w:r>
+        <w:t xml:space="preserve"> Full Width Half Max (FWHM) of the spectrometer 1.175 </w:t>
+      </w:r>
+      <w:r>
+        <w:t xml:space="preserve">nm, which is well below the minimum </w:t>
+      </w:r>
+      <w:r>
+        <w:t>FWHM</w:t>
+      </w:r>
+      <w:r>
+        <w:t xml:space="preserve"> of the AOTF specifications </w:t>
+      </w:r>
+      <w:r>
+        <w:lastRenderedPageBreak/>
+        <w:t>listed at 1.6 nm. At each RF two images were taken with a 15 second integration time: one</w:t>
+      </w:r>
+      <w:r>
+        <w:t xml:space="preserve"> with the AOTF in its on state </w:t>
+      </w:r>
+      <w:r>
+        <w:t xml:space="preserve">and another with the ATOF in its off state. The stray light, dark current, and the DC bias are recorded in the image with the AOTF off and can be removed from the AOTF spectral image by taking the image with the AOTF on and subtracting the image with the AOTF off. </w:t>
+      </w:r>
+      <w:r>
+        <w:t xml:space="preserve">Since the recorded spectral are vertical in nature </w:t>
+      </w:r>
+      <w:r>
+        <w:t xml:space="preserve">all of the rows of the CCD are summed together to get the total count measurement at each wavelength. The maximum value of each image is taken to be the diffracted wavelength through the AOTF at each respective RF. A typical spectral measurement result can be seen in </w:t>
+      </w:r>
+      <w:r>
+        <w:fldChar w:fldCharType="begin"/>
+      </w:r>
+      <w:r>
+        <w:instrText xml:space="preserve"> REF _Ref429144055 \h </w:instrText>
+      </w:r>
+      <w:r>
+        <w:instrText xml:space="preserve"> \* MERGEFORMAT </w:instrText>
+      </w:r>
+      <w:r>
+        <w:fldChar w:fldCharType="separate"/>
+      </w:r>
+      <w:r>
+        <w:t>Figure 3-</w:t>
+      </w:r>
+      <w:r>
+        <w:rPr>
+          <w:noProof/>
+        </w:rPr>
+        <w:t>9</w:t>
+      </w:r>
+      <w:r>
+        <w:fldChar w:fldCharType="end"/>
+      </w:r>
+      <w:r>
+        <w:t>a</w:t>
+      </w:r>
+      <w:r>
+        <w:t xml:space="preserve">. </w:t>
+      </w:r>
+    </w:p>
+    <w:p>
+      <w:pPr>
+        <w:pStyle w:val="BodyText"/>
+        <w:jc w:val="both"/>
+      </w:pPr>
+      <w:r>
+        <w:t xml:space="preserve">The maximum values from each of the images were determined as well as </w:t>
+      </w:r>
+      <w:r>
+        <w:t>the corresponding wavelengths</w:t>
+      </w:r>
+      <w:r>
+        <w:t>. It was imperially noted that the curve appear to follow a power function of the form</w:t>
+      </w:r>
+    </w:p>
+    <w:tbl>
+      <w:tblPr>
+        <w:tblStyle w:val="TableGrid"/>
+        <w:tblW w:w="8050" w:type="dxa"/>
+        <w:tblInd w:w="1418" w:type="dxa"/>
+        <w:tblLook w:val="04A0" w:firstRow="1" w:lastRow="0" w:firstColumn="1" w:lastColumn="0" w:noHBand="0" w:noVBand="1"/>
+      </w:tblPr>
+      <w:tblGrid>
+        <w:gridCol w:w="6804"/>
+        <w:gridCol w:w="1246"/>
+      </w:tblGrid>
+      <w:tr>
+        <w:tc>
+          <w:tcPr>
+            <w:tcW w:w="6804" w:type="dxa"/>
+            <w:tcBorders>
+              <w:top w:val="nil"/>
+              <w:left w:val="nil"/>
+              <w:bottom w:val="nil"/>
+              <w:right w:val="nil"/>
+            </w:tcBorders>
+          </w:tcPr>
+          <w:p>
+            <w:pPr>
+              <w:pStyle w:val="BodyText"/>
+              <w:ind w:firstLine="289"/>
+              <w:jc w:val="right"/>
+            </w:pPr>
+            <m:oMathPara>
+              <m:oMath>
+                <m:r>
+                  <w:rPr>
+                    <w:rFonts w:ascii="Cambria Math" w:hAnsi="Cambria Math"/>
+                  </w:rPr>
+                  <m:t>F=a</m:t>
+                </m:r>
+                <m:sSup>
+                  <m:sSupPr>
+                    <m:ctrlPr>
+                      <w:rPr>
+                        <w:rFonts w:ascii="Cambria Math" w:hAnsi="Cambria Math"/>
+                        <w:i/>
+                      </w:rPr>
+                    </m:ctrlPr>
+                  </m:sSupPr>
+                  <m:e>
+                    <m:r>
+                      <w:rPr>
+                        <w:rFonts w:ascii="Cambria Math" w:hAnsi="Cambria Math"/>
+                      </w:rPr>
+                      <m:t>λ</m:t>
+                    </m:r>
+                  </m:e>
+                  <m:sup>
+                    <m:r>
+                      <w:rPr>
+                        <w:rFonts w:ascii="Cambria Math" w:hAnsi="Cambria Math"/>
+                      </w:rPr>
+                      <m:t>b</m:t>
+                    </m:r>
+                  </m:sup>
+                </m:sSup>
+              </m:oMath>
+            </m:oMathPara>
+          </w:p>
+        </w:tc>
+        <w:tc>
+          <w:tcPr>
+            <w:tcW w:w="1246" w:type="dxa"/>
+            <w:tcBorders>
+              <w:top w:val="nil"/>
+              <w:left w:val="nil"/>
+              <w:bottom w:val="nil"/>
+              <w:right w:val="nil"/>
+            </w:tcBorders>
+          </w:tcPr>
+          <w:p>
+            <w:pPr>
+              <w:pStyle w:val="BodyText"/>
+              <w:ind w:firstLine="0"/>
+              <w:jc w:val="right"/>
+            </w:pPr>
+            <w:r>
+              <w:t>(3.35)</w:t>
+            </w:r>
+          </w:p>
+        </w:tc>
+      </w:tr>
+    </w:tbl>
+    <w:p>
+      <w:pPr>
+        <w:pStyle w:val="BodyText"/>
+        <w:ind w:firstLine="0"/>
+        <w:jc w:val="both"/>
+      </w:pPr>
+      <w:r>
+        <w:t xml:space="preserve">A linear least squares fit was performed in log space finding the coefficients </w:t>
+      </w:r>
+      <m:oMath>
+        <m:r>
+          <w:rPr>
+            <w:rFonts w:ascii="Cambria Math" w:hAnsi="Cambria Math"/>
+          </w:rPr>
+          <m:t>a</m:t>
+        </m:r>
+      </m:oMath>
+      <w:r>
+        <w:t xml:space="preserve"> </w:t>
+      </w:r>
+      <w:proofErr w:type="gramStart"/>
+      <w:r>
+        <w:t xml:space="preserve">and </w:t>
+      </w:r>
+      <w:proofErr w:type="gramEnd"/>
+      <m:oMath>
+        <m:r>
+          <w:rPr>
+            <w:rFonts w:ascii="Cambria Math" w:hAnsi="Cambria Math"/>
+          </w:rPr>
+          <m:t>b</m:t>
+        </m:r>
+      </m:oMath>
+      <w:r>
+        <w:t>. The fit was performed and appeared to match the data quite well but a relative error analysis was preformed and it was seen that there was a only an agreement better than 0.6% near the edges. A better fit was desired to characterize the AOTF's tuning curve so a modified power function was used in the form of</w:t>
+      </w:r>
+    </w:p>
+    <w:tbl>
+      <w:tblPr>
+        <w:tblStyle w:val="TableGrid"/>
+        <w:tblW w:w="8050" w:type="dxa"/>
+        <w:tblInd w:w="1418" w:type="dxa"/>
+        <w:tblLook w:val="04A0" w:firstRow="1" w:lastRow="0" w:firstColumn="1" w:lastColumn="0" w:noHBand="0" w:noVBand="1"/>
+      </w:tblPr>
+      <w:tblGrid>
+        <w:gridCol w:w="6804"/>
+        <w:gridCol w:w="1246"/>
+      </w:tblGrid>
+      <w:tr>
+        <w:tc>
+          <w:tcPr>
+            <w:tcW w:w="6804" w:type="dxa"/>
+            <w:tcBorders>
+              <w:top w:val="nil"/>
+              <w:left w:val="nil"/>
+              <w:bottom w:val="nil"/>
+              <w:right w:val="nil"/>
+            </w:tcBorders>
+          </w:tcPr>
+          <w:p>
+            <w:pPr>
+              <w:pStyle w:val="BodyText"/>
+              <w:ind w:firstLine="289"/>
+              <w:jc w:val="right"/>
+            </w:pPr>
+            <m:oMathPara>
+              <m:oMath>
+                <m:r>
+                  <w:rPr>
+                    <w:rFonts w:ascii="Cambria Math" w:hAnsi="Cambria Math"/>
+                  </w:rPr>
+                  <m:t>F=a</m:t>
+                </m:r>
+                <m:sSup>
+                  <m:sSupPr>
+                    <m:ctrlPr>
+                      <w:rPr>
+                        <w:rFonts w:ascii="Cambria Math" w:hAnsi="Cambria Math"/>
+                        <w:i/>
+                      </w:rPr>
+                    </m:ctrlPr>
+                  </m:sSupPr>
+                  <m:e>
+                    <m:r>
+                      <w:rPr>
+                        <w:rFonts w:ascii="Cambria Math" w:hAnsi="Cambria Math"/>
+                      </w:rPr>
+                      <m:t>λ</m:t>
+                    </m:r>
+                  </m:e>
+                  <m:sup>
+                    <m:r>
+                      <w:rPr>
+                        <w:rFonts w:ascii="Cambria Math" w:hAnsi="Cambria Math"/>
+                      </w:rPr>
+                      <m:t>b</m:t>
+                    </m:r>
+                    <m:r>
+                      <w:rPr>
+                        <w:rFonts w:ascii="Cambria Math" w:hAnsi="Cambria Math"/>
+                      </w:rPr>
+                      <m:t>+c</m:t>
+                    </m:r>
+                    <m:r>
+                      <m:rPr>
+                        <m:sty m:val="p"/>
+                      </m:rPr>
+                      <w:rPr>
+                        <w:rFonts w:ascii="Cambria Math" w:hAnsi="Cambria Math"/>
+                      </w:rPr>
+                      <m:t>log</m:t>
+                    </m:r>
+                    <m:r>
+                      <w:rPr>
+                        <w:rFonts w:ascii="Cambria Math" w:hAnsi="Cambria Math"/>
+                      </w:rPr>
+                      <m:t>λ</m:t>
+                    </m:r>
+                  </m:sup>
+                </m:sSup>
+                <m:r>
+                  <w:rPr>
+                    <w:rFonts w:ascii="Cambria Math" w:hAnsi="Cambria Math"/>
+                  </w:rPr>
+                  <m:t>.</m:t>
+                </m:r>
+              </m:oMath>
+            </m:oMathPara>
+          </w:p>
+        </w:tc>
+        <w:tc>
+          <w:tcPr>
+            <w:tcW w:w="1246" w:type="dxa"/>
+            <w:tcBorders>
+              <w:top w:val="nil"/>
+              <w:left w:val="nil"/>
+              <w:bottom w:val="nil"/>
+              <w:right w:val="nil"/>
+            </w:tcBorders>
+          </w:tcPr>
+          <w:p>
+            <w:pPr>
+              <w:pStyle w:val="BodyText"/>
+              <w:ind w:firstLine="0"/>
+              <w:jc w:val="right"/>
+            </w:pPr>
+            <w:r>
+              <w:t>(3.36</w:t>
+            </w:r>
+            <w:r>
+              <w:t>)</w:t>
+            </w:r>
+          </w:p>
+        </w:tc>
+      </w:tr>
+    </w:tbl>
+    <w:p>
+      <w:pPr>
+        <w:pStyle w:val="BodyText"/>
+        <w:ind w:firstLine="0"/>
+        <w:jc w:val="both"/>
+      </w:pPr>
+      <w:r>
+        <w:t xml:space="preserve">These results </w:t>
+      </w:r>
+      <w:r>
+        <w:t xml:space="preserve">of these fits can be </w:t>
+      </w:r>
+      <w:r>
+        <w:t xml:space="preserve">seen in </w:t>
+      </w:r>
+      <w:r>
+        <w:fldChar w:fldCharType="begin"/>
+      </w:r>
+      <w:r>
+        <w:instrText xml:space="preserve"> REF _Ref429144055 \h </w:instrText>
+      </w:r>
+      <w:r>
+        <w:instrText xml:space="preserve"> \* MERGEFORMAT </w:instrText>
+      </w:r>
+      <w:r>
+        <w:fldChar w:fldCharType="separate"/>
+      </w:r>
+      <w:r>
+        <w:t>Figure 3-</w:t>
+      </w:r>
+      <w:r>
+        <w:rPr>
+          <w:noProof/>
+        </w:rPr>
+        <w:t>9</w:t>
+      </w:r>
+      <w:r>
+        <w:fldChar w:fldCharType="end"/>
+      </w:r>
+      <w:r>
+        <w:t xml:space="preserve">c and </w:t>
+      </w:r>
+      <w:r>
+        <w:fldChar w:fldCharType="begin"/>
+      </w:r>
+      <w:r>
+        <w:instrText xml:space="preserve"> REF _Ref429144055 \h </w:instrText>
+      </w:r>
+      <w:r>
+        <w:instrText xml:space="preserve"> \* MERGEFORMAT </w:instrText>
+      </w:r>
+      <w:r>
+        <w:fldChar w:fldCharType="separate"/>
+      </w:r>
+      <w:r>
+        <w:t>Figure 3-</w:t>
+      </w:r>
+      <w:r>
+        <w:rPr>
+          <w:noProof/>
+        </w:rPr>
+        <w:t>9</w:t>
+      </w:r>
+      <w:r>
+        <w:fldChar w:fldCharType="end"/>
+      </w:r>
+      <w:r>
+        <w:t>d</w:t>
+      </w:r>
+      <w:r>
+        <w:t xml:space="preserve">. The agreement of this form is </w:t>
+      </w:r>
+      <w:r>
+        <w:t>better</w:t>
+      </w:r>
+      <w:r>
+        <w:t xml:space="preserve"> than 0.1</w:t>
+      </w:r>
+      <w:r>
+        <w:t xml:space="preserve">% throughout the whole wavelength range and the determined </w:t>
+      </w:r>
+      <w:r>
+        <w:t>tuning curve</w:t>
+      </w:r>
+      <w:r>
+        <w:t xml:space="preserve"> can be seen in</w:t>
+      </w:r>
+    </w:p>
+    <w:tbl>
+      <w:tblPr>
+        <w:tblStyle w:val="TableGrid"/>
+        <w:tblW w:w="8050" w:type="dxa"/>
+        <w:tblInd w:w="1418" w:type="dxa"/>
+        <w:tblLook w:val="04A0" w:firstRow="1" w:lastRow="0" w:firstColumn="1" w:lastColumn="0" w:noHBand="0" w:noVBand="1"/>
+      </w:tblPr>
+      <w:tblGrid>
+        <w:gridCol w:w="6804"/>
+        <w:gridCol w:w="1246"/>
+      </w:tblGrid>
+      <w:tr>
+        <w:tc>
+          <w:tcPr>
+            <w:tcW w:w="6804" w:type="dxa"/>
+            <w:tcBorders>
+              <w:top w:val="nil"/>
+              <w:left w:val="nil"/>
+              <w:bottom w:val="nil"/>
+              <w:right w:val="nil"/>
+            </w:tcBorders>
+          </w:tcPr>
+          <w:p>
+            <w:pPr>
+              <w:pStyle w:val="BodyText"/>
+              <w:ind w:firstLine="289"/>
+              <w:jc w:val="right"/>
+            </w:pPr>
+            <m:oMathPara>
+              <m:oMath>
+                <m:r>
+                  <w:rPr>
+                    <w:rFonts w:ascii="Cambria Math" w:hAnsi="Cambria Math"/>
+                  </w:rPr>
+                  <m:t>F=</m:t>
+                </m:r>
+                <m:r>
+                  <m:rPr>
+                    <m:sty m:val="p"/>
+                  </m:rPr>
+                  <w:rPr>
+                    <w:rFonts w:ascii="Cambria Math" w:hAnsi="Cambria Math"/>
+                  </w:rPr>
+                  <m:t>exp⁡</m:t>
+                </m:r>
+                <m:r>
+                  <w:rPr>
+                    <w:rFonts w:ascii="Cambria Math" w:hAnsi="Cambria Math"/>
+                  </w:rPr>
+                  <m:t>(19.793)</m:t>
+                </m:r>
+                <m:sSup>
+                  <m:sSupPr>
+                    <m:ctrlPr>
+                      <w:rPr>
+                        <w:rFonts w:ascii="Cambria Math" w:hAnsi="Cambria Math"/>
+                        <w:i/>
+                      </w:rPr>
+                    </m:ctrlPr>
+                  </m:sSupPr>
+                  <m:e>
+                    <m:r>
+                      <w:rPr>
+                        <w:rFonts w:ascii="Cambria Math" w:hAnsi="Cambria Math"/>
+                      </w:rPr>
+                      <m:t>λ</m:t>
+                    </m:r>
+                  </m:e>
+                  <m:sup>
+                    <m:r>
+                      <w:rPr>
+                        <w:rFonts w:ascii="Cambria Math" w:hAnsi="Cambria Math"/>
+                      </w:rPr>
+                      <m:t>-3.381+0.168</m:t>
+                    </m:r>
+                    <m:r>
+                      <m:rPr>
+                        <m:sty m:val="p"/>
+                      </m:rPr>
+                      <w:rPr>
+                        <w:rFonts w:ascii="Cambria Math" w:hAnsi="Cambria Math"/>
+                      </w:rPr>
+                      <m:t>log</m:t>
+                    </m:r>
+                    <m:r>
+                      <w:rPr>
+                        <w:rFonts w:ascii="Cambria Math" w:hAnsi="Cambria Math"/>
+                      </w:rPr>
+                      <m:t>λ</m:t>
+                    </m:r>
+                  </m:sup>
+                </m:sSup>
+              </m:oMath>
+            </m:oMathPara>
+          </w:p>
+        </w:tc>
+        <w:tc>
+          <w:tcPr>
+            <w:tcW w:w="1246" w:type="dxa"/>
+            <w:tcBorders>
+              <w:top w:val="nil"/>
+              <w:left w:val="nil"/>
+              <w:bottom w:val="nil"/>
+              <w:right w:val="nil"/>
+            </w:tcBorders>
+          </w:tcPr>
+          <w:p>
+            <w:pPr>
+              <w:pStyle w:val="BodyText"/>
+              <w:ind w:firstLine="0"/>
+              <w:jc w:val="right"/>
+            </w:pPr>
+            <w:r>
+              <w:t>(3.3</w:t>
+            </w:r>
+            <w:r>
+              <w:t>7</w:t>
+            </w:r>
+            <w:r>
+              <w:t>)</w:t>
+            </w:r>
+          </w:p>
+        </w:tc>
+      </w:tr>
+    </w:tbl>
+    <w:p>
+      <w:pPr>
+        <w:pStyle w:val="BodyText"/>
+        <w:ind w:firstLine="0"/>
+        <w:jc w:val="both"/>
+      </w:pPr>
+      <w:proofErr w:type="gramStart"/>
+      <w:r>
+        <w:lastRenderedPageBreak/>
+        <w:t>where</w:t>
+      </w:r>
+      <w:proofErr w:type="gramEnd"/>
+      <w:r>
+        <w:t xml:space="preserve"> </w:t>
+      </w:r>
+      <m:oMath>
+        <m:r>
+          <w:rPr>
+            <w:rFonts w:ascii="Cambria Math" w:hAnsi="Cambria Math"/>
+          </w:rPr>
+          <m:t>λ</m:t>
+        </m:r>
+      </m:oMath>
+      <w:r>
+        <w:t xml:space="preserve"> is in nanometers and </w:t>
+      </w:r>
+      <m:oMath>
+        <m:r>
+          <w:rPr>
+            <w:rFonts w:ascii="Cambria Math" w:hAnsi="Cambria Math"/>
+          </w:rPr>
+          <m:t>F</m:t>
+        </m:r>
+      </m:oMath>
+      <w:r>
+        <w:t xml:space="preserve"> is in </w:t>
+      </w:r>
+      <w:proofErr w:type="spellStart"/>
+      <w:r>
+        <w:t>MHz</w:t>
+      </w:r>
+      <w:r>
+        <w:t>.</w:t>
+      </w:r>
+      <w:proofErr w:type="spellEnd"/>
+      <w:r>
+        <w:t xml:space="preserve"> It should be noted that even though the AOTF optical range is 600</w:t>
+      </w:r>
+      <w:r>
+        <w:t xml:space="preserve"> </w:t>
+      </w:r>
+      <w:r>
+        <w:t>nm to 1200</w:t>
+      </w:r>
+      <w:r>
+        <w:t xml:space="preserve"> </w:t>
+      </w:r>
+      <w:r>
+        <w:t>nm</w:t>
+      </w:r>
+      <w:r>
+        <w:t>,</w:t>
+      </w:r>
+      <w:r>
+        <w:t xml:space="preserve"> our analysis only measured wavelengths from 600</w:t>
+      </w:r>
+      <w:r>
+        <w:t xml:space="preserve"> </w:t>
+      </w:r>
+      <w:r>
+        <w:t>nm to 1080</w:t>
+      </w:r>
+      <w:r>
+        <w:t xml:space="preserve"> </w:t>
+      </w:r>
+      <w:r>
+        <w:t>nm due to the low quantum efficiency of the CCD beyond this range.</w:t>
+      </w:r>
+    </w:p>
+    <w:p>
+      <w:pPr>
+        <w:pStyle w:val="BodyText"/>
+        <w:keepNext/>
+        <w:ind w:firstLine="0"/>
+        <w:jc w:val="center"/>
+      </w:pPr>
+      <w:r>
+        <w:rPr>
+          <w:noProof/>
+          <w:lang w:val="en-CA" w:eastAsia="en-CA"/>
+        </w:rPr>
+        <w:drawing>
+          <wp:inline distT="0" distB="0" distL="0" distR="0" wp14:anchorId="66985EED" wp14:editId="7E7EA7E6">
+            <wp:extent cx="5943600" cy="4686300"/>
+            <wp:effectExtent l="0" t="0" r="0" b="0"/>
+            <wp:docPr id="9" name="Picture 9"/>
+            <wp:cNvGraphicFramePr>
+              <a:graphicFrameLocks xmlns:a="http://schemas.openxmlformats.org/drawingml/2006/main" noChangeAspect="1"/>
+            </wp:cNvGraphicFramePr>
+            <a:graphic xmlns:a="http://schemas.openxmlformats.org/drawingml/2006/main">
+              <a:graphicData uri="http://schemas.openxmlformats.org/drawingml/2006/picture">
+                <pic:pic xmlns:pic="http://schemas.openxmlformats.org/drawingml/2006/picture">
+                  <pic:nvPicPr>
+                    <pic:cNvPr id="9" name="3-2-AOTFCharaterization.png"/>
+                    <pic:cNvPicPr/>
+                  </pic:nvPicPr>
+                  <pic:blipFill>
+                    <a:blip r:embed="rId16" cstate="print">
+                      <a:extLst>
+                        <a:ext uri="{28A0092B-C50C-407E-A947-70E740481C1C}">
+                          <a14:useLocalDpi xmlns:a14="http://schemas.microsoft.com/office/drawing/2010/main" val="0"/>
+                        </a:ext>
+                      </a:extLst>
+                    </a:blip>
+                    <a:stretch>
+                      <a:fillRect/>
+                    </a:stretch>
+                  </pic:blipFill>
+                  <pic:spPr>
+                    <a:xfrm>
+                      <a:off x="0" y="0"/>
+                      <a:ext cx="5943600" cy="4686300"/>
+                    </a:xfrm>
+                    <a:prstGeom prst="rect">
+                      <a:avLst/>
+                    </a:prstGeom>
+                  </pic:spPr>
+                </pic:pic>
+              </a:graphicData>
+            </a:graphic>
+          </wp:inline>
+        </w:drawing>
+      </w:r>
+    </w:p>
+    <w:p>
+      <w:pPr>
+        <w:pStyle w:val="Caption"/>
+        <w:jc w:val="both"/>
+      </w:pPr>
+      <w:bookmarkStart w:id="19" w:name="_Ref429144055"/>
+      <w:r>
+        <w:rPr>
+          <w:b/>
+        </w:rPr>
+        <w:t>Figure 3-</w:t>
+      </w:r>
+      <w:r>
+        <w:rPr>
+          <w:b/>
+        </w:rPr>
+        <w:fldChar w:fldCharType="begin"/>
+      </w:r>
+      <w:r>
+        <w:rPr>
+          <w:b/>
+        </w:rPr>
+        <w:instrText xml:space="preserve"> SEQ Figure \* ARABIC </w:instrText>
+      </w:r>
+      <w:r>
+        <w:rPr>
+          <w:b/>
+        </w:rPr>
+        <w:fldChar w:fldCharType="separate"/>
+      </w:r>
+      <w:r>
+        <w:rPr>
+          <w:b/>
+          <w:noProof/>
+        </w:rPr>
+        <w:t>9</w:t>
+      </w:r>
+      <w:r>
+        <w:rPr>
+          <w:b/>
+        </w:rPr>
+        <w:fldChar w:fldCharType="end"/>
+      </w:r>
+      <w:bookmarkEnd w:id="19"/>
+      <w:r>
+        <w:t xml:space="preserve">: (a) </w:t>
+      </w:r>
+      <w:r>
+        <w:t xml:space="preserve">A row averaged image taken from the AOTF of the point spread function when the tuning frequency of the AOTF was at 124.96 </w:t>
+      </w:r>
+      <w:proofErr w:type="spellStart"/>
+      <w:r>
+        <w:t>MHz.</w:t>
+      </w:r>
+      <w:proofErr w:type="spellEnd"/>
+      <w:r>
+        <w:t xml:space="preserve"> (b) </w:t>
+      </w:r>
+      <w:r>
+        <w:t>The FWHM for each of the determined wavelengths for the AOTF. The FWHM at 600</w:t>
+      </w:r>
+      <w:r>
+        <w:t xml:space="preserve"> </w:t>
+      </w:r>
+      <w:r>
+        <w:t>nm is 1.5</w:t>
+      </w:r>
+      <w:r>
+        <w:t xml:space="preserve"> nm </w:t>
+      </w:r>
+      <w:r>
+        <w:t xml:space="preserve">and as the wavelengths get longer the FWHM increases to 4.9 </w:t>
+      </w:r>
+      <w:r>
+        <w:t xml:space="preserve">nm </w:t>
+      </w:r>
+      <w:r>
+        <w:t>at 1080</w:t>
+      </w:r>
+      <w:r>
+        <w:t xml:space="preserve"> nm. (c) </w:t>
+      </w:r>
+      <w:r>
+        <w:t xml:space="preserve">The calibration curves for the AOTF RF versus the diffracted wavelength which contains the data points recorded and </w:t>
+      </w:r>
+      <w:r>
+        <w:t>fit curves</w:t>
+      </w:r>
+      <w:r>
+        <w:t>.</w:t>
+      </w:r>
+      <w:r>
+        <w:t xml:space="preserve"> (d) The percent error with respect to the measured frequency for the two best fit curves in the previous panel</w:t>
+      </w:r>
+    </w:p>
+    <w:p/>
+    <w:p>
+      <w:pPr>
+        <w:pStyle w:val="Heading2"/>
+      </w:pPr>
+      <w:r>
+        <w:t>3.2.3 AOTF Point Spread Function</w:t>
+      </w:r>
+    </w:p>
+    <w:p>
+      <w:pPr>
+        <w:pStyle w:val="BodyText"/>
+        <w:jc w:val="both"/>
+      </w:pPr>
+      <w:r>
+        <w:t xml:space="preserve">The same set of data was used to determine the FWHM for each of the above determined wavelengths. </w:t>
+      </w:r>
+      <w:proofErr w:type="gramStart"/>
+      <w:r>
+        <w:t>the</w:t>
+      </w:r>
+      <w:proofErr w:type="gramEnd"/>
+      <w:r>
+        <w:t xml:space="preserve"> results of this study are shown in the top right of </w:t>
+      </w:r>
+      <w:r>
+        <w:lastRenderedPageBreak/>
+        <w:t>\</w:t>
+      </w:r>
+      <w:proofErr w:type="spellStart"/>
+      <w:r>
+        <w:t>autoref</w:t>
+      </w:r>
+      <w:proofErr w:type="spellEnd"/>
+      <w:r>
+        <w:t xml:space="preserve">{fig:3.1:AOTFCharaterization}. Wavelengths past approximately 1080~nm are </w:t>
+      </w:r>
+      <w:proofErr w:type="spellStart"/>
+      <w:r>
+        <w:t>to</w:t>
+      </w:r>
+      <w:proofErr w:type="spellEnd"/>
+      <w:r>
+        <w:t xml:space="preserve"> noisy too be able to determine the FWHM of the signal and will be determined at a later date with the </w:t>
+      </w:r>
+      <w:proofErr w:type="spellStart"/>
+      <w:r>
+        <w:t>InGaAs</w:t>
+      </w:r>
+      <w:proofErr w:type="spellEnd"/>
+      <w:r>
+        <w:t xml:space="preserve"> Array. However, the AOTF spectral resolution is well within the limits that are required in order to determine aerosol extinction and cloud occurrence in the UTLS.</w:t>
+      </w:r>
+    </w:p>
+    <w:p>
+      <w:pPr>
+        <w:pStyle w:val="BodyText"/>
+        <w:jc w:val="both"/>
+      </w:pPr>
+      <w:r>
+        <w:t xml:space="preserve">The spectral point spread function of the AOTF were determined. The same set of data that was used to determine the AOTF </w:t>
+      </w:r>
+      <w:r>
+        <w:t>tuning curve was used to find the spectral Point S</w:t>
+      </w:r>
+      <w:r>
+        <w:t xml:space="preserve">pread function by finding the </w:t>
+      </w:r>
+      <w:r>
+        <w:t>FWHM</w:t>
+      </w:r>
+      <w:r>
+        <w:t xml:space="preserve"> for each wavelength. </w:t>
+      </w:r>
+      <w:r>
+        <w:t xml:space="preserve">Since the experimental layout </w:t>
+      </w:r>
+      <w:proofErr w:type="spellStart"/>
+      <w:r>
+        <w:t>wasw</w:t>
+      </w:r>
+      <w:proofErr w:type="spellEnd"/>
+      <w:r>
+        <w:t xml:space="preserve"> </w:t>
+      </w:r>
+      <w:bookmarkStart w:id="20" w:name="_GoBack"/>
+      <w:bookmarkEnd w:id="20"/>
+      <w:proofErr w:type="gramStart"/>
+      <w:r>
+        <w:t>These</w:t>
+      </w:r>
+      <w:proofErr w:type="gramEnd"/>
+      <w:r>
+        <w:t xml:space="preserve"> results are shown in Figure 3c. The fringes in Figure3a are a known </w:t>
+      </w:r>
+      <w:proofErr w:type="spellStart"/>
+      <w:r>
+        <w:t>acousto</w:t>
+      </w:r>
+      <w:proofErr w:type="spellEnd"/>
+      <w:r>
+        <w:t xml:space="preserve"> optic effect (Xu and Stroud, 1992) from the induced RF wave and for ALI amount to 8 to 14% of the total signal depending on wavelength and incident angle. The AOTF spectral resolution is well within the limits that are required in order to determine aerosol extinction in the upper troposphere and lower stratosphere since aerosol is a broadband </w:t>
+      </w:r>
+      <w:proofErr w:type="spellStart"/>
+      <w:r>
+        <w:t>scatterer</w:t>
+      </w:r>
+      <w:proofErr w:type="spellEnd"/>
+      <w:r>
+        <w:t>.</w:t>
+      </w:r>
+    </w:p>
+    <w:p>
+      <w:pPr>
+        <w:pStyle w:val="BodyText"/>
+        <w:jc w:val="both"/>
+      </w:pPr>
+      <w:r>
+        <w:t xml:space="preserve">The characteristic </w:t>
+      </w:r>
+      <w:proofErr w:type="spellStart"/>
+      <w:r>
+        <w:t>sinc</w:t>
+      </w:r>
+      <w:proofErr w:type="spellEnd"/>
+      <w:r>
+        <w:t xml:space="preserve"> function filtering can be seen in the image that was noted in section 3.1.2. Typically the fringes of the </w:t>
+      </w:r>
+      <w:proofErr w:type="spellStart"/>
+      <w:r>
+        <w:t>sinc</w:t>
+      </w:r>
+      <w:proofErr w:type="spellEnd"/>
+      <w:r>
+        <w:t xml:space="preserve"> function accounts for 8 to 14% of the total signal.</w:t>
+      </w:r>
+    </w:p>
+    <w:p>
+      <w:pPr>
+        <w:pStyle w:val="Heading2"/>
+      </w:pPr>
+      <w:r>
+        <w:t>3.2.4 AOTF Diffraction Efficiency</w:t>
+      </w:r>
+    </w:p>
+    <w:p>
+      <w:pPr>
+        <w:pStyle w:val="BodyText"/>
+        <w:jc w:val="both"/>
+      </w:pPr>
+      <w:r>
+        <w:t>The diffraction efficiency was also determined for a few points across the wavelength range of the AOTF and the wavelengths results were all within 56$\%$ to 64$\%$ as were stated by the factory specification of the device. Two limb imaging systems have been prototyped for use with the AOTF and their characteristics including advantages and problems will discussed in the following sections.</w:t>
+      </w:r>
+    </w:p>
+    <w:p>
+      <w:pPr>
+        <w:pStyle w:val="BodyText"/>
+        <w:jc w:val="both"/>
+      </w:pPr>
+      <w:r>
+        <w:t xml:space="preserve">The AOTF’s ability to filter the specified diffracted wavelength is known as the diffraction efficiency. The diffraction efficiency determined using two sets of data; the first set is the data used to characterize the tuning curve of the AOTF, the second set is a measurement of the light that was incident to the AOTF in the wavelength-RF dependence experiment. The second set, or </w:t>
+      </w:r>
+      <w:r>
+        <w:lastRenderedPageBreak/>
+        <w:t>incident set, of data, was acquired by removing the AOTF and posterior linear polarizer. The incident light source is measured with the HORIBA spectrometer and Synapse CCD with the same exposure time as the AOTF wavelength data set. By taking the ratio of the diffracted wavelength radiance over the incident radiance the diffraction efficiency was determined. The determined diffraction efficiency is in between 56% to 64% across the measured spectral range and should be noted that the diffraction efficiency changes with respect to incoming angle (Xu and Stroud, 1992).</w:t>
+      </w:r>
+    </w:p>
+    <w:p>
+      <w:pPr>
+        <w:pStyle w:val="BodyText"/>
+        <w:jc w:val="both"/>
+      </w:pPr>
+      <w:r>
         <w:t xml:space="preserve">Test </w:t>
       </w:r>
       <w:proofErr w:type="spellStart"/>
@@ -13930,12 +16023,11 @@
       <w:r>
         <w:t>Test</w:t>
       </w:r>
-      <w:bookmarkEnd w:id="4"/>
       <w:proofErr w:type="spellEnd"/>
     </w:p>
     <w:sectPr>
-      <w:headerReference w:type="default" r:id="rId12"/>
-      <w:footerReference w:type="first" r:id="rId13"/>
+      <w:headerReference w:type="default" r:id="rId17"/>
+      <w:footerReference w:type="first" r:id="rId18"/>
       <w:footnotePr>
         <w:numRestart w:val="eachSect"/>
       </w:footnotePr>
@@ -14056,7 +16148,7 @@
         <w:rStyle w:val="PageNumber"/>
         <w:noProof/>
       </w:rPr>
-      <w:t>10</w:t>
+      <w:t>18</w:t>
     </w:r>
     <w:r>
       <w:rPr>
@@ -14166,8 +16258,124 @@
       </w:pPr>
     </w:lvl>
   </w:abstractNum>
+  <w:abstractNum w:abstractNumId="1" w15:restartNumberingAfterBreak="0">
+    <w:nsid w:val="7DC24701"/>
+    <w:multiLevelType w:val="hybridMultilevel"/>
+    <w:tmpl w:val="4E42916A"/>
+    <w:lvl w:ilvl="0" w:tplc="10090001">
+      <w:start w:val="1"/>
+      <w:numFmt w:val="bullet"/>
+      <w:lvlText w:val=""/>
+      <w:lvlJc w:val="left"/>
+      <w:pPr>
+        <w:ind w:left="1560" w:hanging="360"/>
+      </w:pPr>
+      <w:rPr>
+        <w:rFonts w:ascii="Symbol" w:hAnsi="Symbol" w:hint="default"/>
+      </w:rPr>
+    </w:lvl>
+    <w:lvl w:ilvl="1" w:tplc="10090003" w:tentative="1">
+      <w:start w:val="1"/>
+      <w:numFmt w:val="bullet"/>
+      <w:lvlText w:val="o"/>
+      <w:lvlJc w:val="left"/>
+      <w:pPr>
+        <w:ind w:left="2280" w:hanging="360"/>
+      </w:pPr>
+      <w:rPr>
+        <w:rFonts w:ascii="Courier New" w:hAnsi="Courier New" w:cs="Courier New" w:hint="default"/>
+      </w:rPr>
+    </w:lvl>
+    <w:lvl w:ilvl="2" w:tplc="10090005" w:tentative="1">
+      <w:start w:val="1"/>
+      <w:numFmt w:val="bullet"/>
+      <w:lvlText w:val=""/>
+      <w:lvlJc w:val="left"/>
+      <w:pPr>
+        <w:ind w:left="3000" w:hanging="360"/>
+      </w:pPr>
+      <w:rPr>
+        <w:rFonts w:ascii="Wingdings" w:hAnsi="Wingdings" w:hint="default"/>
+      </w:rPr>
+    </w:lvl>
+    <w:lvl w:ilvl="3" w:tplc="10090001" w:tentative="1">
+      <w:start w:val="1"/>
+      <w:numFmt w:val="bullet"/>
+      <w:lvlText w:val=""/>
+      <w:lvlJc w:val="left"/>
+      <w:pPr>
+        <w:ind w:left="3720" w:hanging="360"/>
+      </w:pPr>
+      <w:rPr>
+        <w:rFonts w:ascii="Symbol" w:hAnsi="Symbol" w:hint="default"/>
+      </w:rPr>
+    </w:lvl>
+    <w:lvl w:ilvl="4" w:tplc="10090003" w:tentative="1">
+      <w:start w:val="1"/>
+      <w:numFmt w:val="bullet"/>
+      <w:lvlText w:val="o"/>
+      <w:lvlJc w:val="left"/>
+      <w:pPr>
+        <w:ind w:left="4440" w:hanging="360"/>
+      </w:pPr>
+      <w:rPr>
+        <w:rFonts w:ascii="Courier New" w:hAnsi="Courier New" w:cs="Courier New" w:hint="default"/>
+      </w:rPr>
+    </w:lvl>
+    <w:lvl w:ilvl="5" w:tplc="10090005" w:tentative="1">
+      <w:start w:val="1"/>
+      <w:numFmt w:val="bullet"/>
+      <w:lvlText w:val=""/>
+      <w:lvlJc w:val="left"/>
+      <w:pPr>
+        <w:ind w:left="5160" w:hanging="360"/>
+      </w:pPr>
+      <w:rPr>
+        <w:rFonts w:ascii="Wingdings" w:hAnsi="Wingdings" w:hint="default"/>
+      </w:rPr>
+    </w:lvl>
+    <w:lvl w:ilvl="6" w:tplc="10090001" w:tentative="1">
+      <w:start w:val="1"/>
+      <w:numFmt w:val="bullet"/>
+      <w:lvlText w:val=""/>
+      <w:lvlJc w:val="left"/>
+      <w:pPr>
+        <w:ind w:left="5880" w:hanging="360"/>
+      </w:pPr>
+      <w:rPr>
+        <w:rFonts w:ascii="Symbol" w:hAnsi="Symbol" w:hint="default"/>
+      </w:rPr>
+    </w:lvl>
+    <w:lvl w:ilvl="7" w:tplc="10090003" w:tentative="1">
+      <w:start w:val="1"/>
+      <w:numFmt w:val="bullet"/>
+      <w:lvlText w:val="o"/>
+      <w:lvlJc w:val="left"/>
+      <w:pPr>
+        <w:ind w:left="6600" w:hanging="360"/>
+      </w:pPr>
+      <w:rPr>
+        <w:rFonts w:ascii="Courier New" w:hAnsi="Courier New" w:cs="Courier New" w:hint="default"/>
+      </w:rPr>
+    </w:lvl>
+    <w:lvl w:ilvl="8" w:tplc="10090005" w:tentative="1">
+      <w:start w:val="1"/>
+      <w:numFmt w:val="bullet"/>
+      <w:lvlText w:val=""/>
+      <w:lvlJc w:val="left"/>
+      <w:pPr>
+        <w:ind w:left="7320" w:hanging="360"/>
+      </w:pPr>
+      <w:rPr>
+        <w:rFonts w:ascii="Wingdings" w:hAnsi="Wingdings" w:hint="default"/>
+      </w:rPr>
+    </w:lvl>
+  </w:abstractNum>
   <w:num w:numId="1">
     <w:abstractNumId w:val="0"/>
+  </w:num>
+  <w:num w:numId="2">
+    <w:abstractNumId w:val="1"/>
   </w:num>
   <w:numIdMacAtCleanup w:val="1"/>
 </w:numbering>
@@ -15243,7 +17451,7 @@
 </file>
 
 <file path=customXml/itemProps1.xml><?xml version="1.0" encoding="utf-8"?>
-<ds:datastoreItem xmlns:ds="http://schemas.openxmlformats.org/officeDocument/2006/customXml" ds:itemID="{792123EC-2C00-4252-81BB-FF3D9A241F2E}">
+<ds:datastoreItem xmlns:ds="http://schemas.openxmlformats.org/officeDocument/2006/customXml" ds:itemID="{E84DDE7A-5852-498F-9DF0-142A22EA98D9}">
   <ds:schemaRefs>
     <ds:schemaRef ds:uri="http://schemas.openxmlformats.org/officeDocument/2006/bibliography"/>
   </ds:schemaRefs>

</xml_diff>

<commit_message>
Editted up to 3.3
</commit_message>
<xml_diff>
--- a/Word/Chapter3.docx
+++ b/Word/Chapter3.docx
@@ -2084,7 +2084,6 @@
       <w:r>
         <w:rPr>
           <w:noProof/>
-          <w:lang w:val="en-CA" w:eastAsia="en-CA"/>
         </w:rPr>
         <w:drawing>
           <wp:inline distT="0" distB="0" distL="0" distR="0" wp14:anchorId="00A01E72" wp14:editId="19BCA334">
@@ -9665,7 +9664,6 @@
       <w:r>
         <w:rPr>
           <w:noProof/>
-          <w:lang w:val="en-CA" w:eastAsia="en-CA"/>
         </w:rPr>
         <w:drawing>
           <wp:inline distT="0" distB="0" distL="0" distR="0" wp14:anchorId="74CDC6AC" wp14:editId="154BB673">
@@ -10641,7 +10639,6 @@
       <w:r>
         <w:rPr>
           <w:noProof/>
-          <w:lang w:val="en-CA" w:eastAsia="en-CA"/>
         </w:rPr>
         <w:drawing>
           <wp:inline distT="0" distB="0" distL="0" distR="0" wp14:anchorId="14A322AF" wp14:editId="5176634C">
@@ -12538,9 +12535,14 @@
       <w:r>
         <w:t xml:space="preserve">, of the system need to follow the momentum </w:t>
       </w:r>
+      <w:proofErr w:type="gramStart"/>
       <w:r>
         <w:lastRenderedPageBreak/>
-        <w:t>matching criteria from equation 3.</w:t>
+        <w:t>matching</w:t>
+      </w:r>
+      <w:proofErr w:type="gramEnd"/>
+      <w:r>
+        <w:t xml:space="preserve"> criteria from equation 3.</w:t>
       </w:r>
       <w:r>
         <w:t>21</w:t>
@@ -13003,7 +13005,6 @@
       <w:r>
         <w:rPr>
           <w:noProof/>
-          <w:lang w:val="en-CA" w:eastAsia="en-CA"/>
         </w:rPr>
         <w:drawing>
           <wp:inline distT="0" distB="0" distL="0" distR="0" wp14:anchorId="45CC3EA3" wp14:editId="478BDFDC">
@@ -14003,7 +14004,13 @@
       </w:r>
       <w:proofErr w:type="spellEnd"/>
       <w:r>
-        <w:t xml:space="preserve"> of America with a large aperture and of imaging quality to be used in the ALI system. </w:t>
+        <w:t xml:space="preserve"> of A</w:t>
+      </w:r>
+      <w:r>
+        <w:t>merica with a large aperture that is</w:t>
+      </w:r>
+      <w:r>
+        <w:t xml:space="preserve"> of imaging quality to be used in the ALI system. </w:t>
       </w:r>
       <w:r>
         <w:t>It is optically tuned for a range of 600 nm to 1200 nm and made</w:t>
@@ -14045,7 +14052,13 @@
         <w:t xml:space="preserve">can be found in (TODO: ADD TO ADDENDIX LATER). </w:t>
       </w:r>
       <w:r>
-        <w:t xml:space="preserve">First a section on AOTF operation will be discussed and then calibration will be performed. </w:t>
+        <w:t>First</w:t>
+      </w:r>
+      <w:r>
+        <w:t>,</w:t>
+      </w:r>
+      <w:r>
+        <w:t xml:space="preserve"> a section on AOTF operation will be discussed and then calibration will be performed. </w:t>
       </w:r>
       <w:r>
         <w:t>The AOTF needed to be fully calibrated to expand upon the factory specifications including:</w:t>
@@ -14105,7 +14118,16 @@
         <w:jc w:val="both"/>
       </w:pPr>
       <w:r>
-        <w:t>Use uses of the AOTF some nomenclature with regards to its operational states will be assumed. This section will describe the two fundamental states used throughout the rest of this work</w:t>
+        <w:t>S</w:t>
+      </w:r>
+      <w:r>
+        <w:t xml:space="preserve">ome nomenclature with regards to </w:t>
+      </w:r>
+      <w:r>
+        <w:t xml:space="preserve">the AOTF’s operational states will be defined. </w:t>
+      </w:r>
+      <w:r>
+        <w:t>This section will describe the two fundamental states used throughout the rest of this work</w:t>
       </w:r>
       <w:r>
         <w:t xml:space="preserve"> but first will be the general operation of the AOTF itself</w:t>
@@ -14148,12 +14170,15 @@
       </w:r>
       <w:proofErr w:type="spellStart"/>
       <w:r>
+        <w:t>unpolarized</w:t>
+      </w:r>
+      <w:proofErr w:type="spellEnd"/>
+      <w:r>
+        <w:t xml:space="preserve"> </w:t>
+      </w:r>
+      <w:r>
         <w:lastRenderedPageBreak/>
-        <w:t>unpolarized</w:t>
-      </w:r>
-      <w:proofErr w:type="spellEnd"/>
-      <w:r>
-        <w:t xml:space="preserve"> chromatic </w:t>
+        <w:t xml:space="preserve">chromatic </w:t>
       </w:r>
       <w:r>
         <w:t xml:space="preserve">incident ray, and four output signals. The birefringence of the crystal splits the zeroth order ordinary and extraordinary polarizations into two separate outputs. The standing RF wave interacts with the incoming radiance to form the first order </w:t>
@@ -14200,7 +14225,6 @@
       <w:r>
         <w:rPr>
           <w:noProof/>
-          <w:lang w:val="en-CA" w:eastAsia="en-CA"/>
         </w:rPr>
         <w:drawing>
           <wp:inline distT="0" distB="0" distL="0" distR="0" wp14:anchorId="3BD097B0" wp14:editId="4C57FF6C">
@@ -14310,7 +14334,13 @@
         <w:t xml:space="preserve">chromatic </w:t>
       </w:r>
       <w:r>
-        <w:t>input with a RF wave applied represented by the arrow. After the diffraction event four output signals are formed: the zeroth order and first order ordinary</w:t>
+        <w:t>input with a RF wave applied represented by the arrow. After the diffraction event</w:t>
+      </w:r>
+      <w:r>
+        <w:t>,</w:t>
+      </w:r>
+      <w:r>
+        <w:t xml:space="preserve"> four output signals are formed: the zeroth order and first order ordinary</w:t>
       </w:r>
       <w:r>
         <w:t xml:space="preserve"> (o)</w:t>
@@ -14333,7 +14363,13 @@
         <w:jc w:val="both"/>
       </w:pPr>
       <w:r>
-        <w:t xml:space="preserve">When the AOTF is used in any experiments or design the </w:t>
+        <w:t>When the AOTF is used in any experiments or design</w:t>
+      </w:r>
+      <w:r>
+        <w:t>,</w:t>
+      </w:r>
+      <w:r>
+        <w:t xml:space="preserve"> the </w:t>
       </w:r>
       <w:r>
         <w:t>removal</w:t>
@@ -14345,7 +14381,13 @@
         <w:t xml:space="preserve"> to achieve high quality low contamination images</w:t>
       </w:r>
       <w:r>
-        <w:t xml:space="preserve">. As such a linear polarizer is always placed in front of the </w:t>
+        <w:t>. As such</w:t>
+      </w:r>
+      <w:r>
+        <w:t>,</w:t>
+      </w:r>
+      <w:r>
+        <w:t xml:space="preserve"> a linear polarizer is always placed in front of the </w:t>
       </w:r>
       <w:r>
         <w:t xml:space="preserve">AOTF designed to remove the </w:t>
@@ -14442,7 +14484,6 @@
       <w:r>
         <w:rPr>
           <w:noProof/>
-          <w:lang w:val="en-CA" w:eastAsia="en-CA"/>
         </w:rPr>
         <w:lastRenderedPageBreak/>
         <w:drawing>
@@ -14565,7 +14606,6 @@
       <w:r>
         <w:rPr>
           <w:noProof/>
-          <w:lang w:val="en-CA" w:eastAsia="en-CA"/>
         </w:rPr>
         <w:drawing>
           <wp:inline distT="0" distB="0" distL="0" distR="0" wp14:anchorId="6330772C" wp14:editId="5558B3F1">
@@ -14700,16 +14740,25 @@
         <w:jc w:val="both"/>
       </w:pPr>
       <w:r>
-        <w:t xml:space="preserve">A test optical set up was devised in the lab to determine the RF and output </w:t>
+        <w:t xml:space="preserve">A test optical set up was devised in the lab to </w:t>
+      </w:r>
+      <w:r>
+        <w:t xml:space="preserve">determine the </w:t>
+      </w:r>
+      <w:r>
+        <w:t xml:space="preserve">output </w:t>
       </w:r>
       <w:r>
         <w:t xml:space="preserve">central </w:t>
       </w:r>
       <w:r>
-        <w:t xml:space="preserve">wavelength relation, </w:t>
-      </w:r>
-      <w:r>
-        <w:t xml:space="preserve">known as the tuning curve, </w:t>
+        <w:t>wavelength relation</w:t>
+      </w:r>
+      <w:r>
+        <w:t xml:space="preserve"> </w:t>
+      </w:r>
+      <w:r>
+        <w:t xml:space="preserve">with regards to the RF, known as the tuning curve, which </w:t>
       </w:r>
       <w:r>
         <w:t>was determined to know the accuracy and precision of the AOTF to select the centr</w:t>
@@ -14792,7 +14841,13 @@
         <w:t xml:space="preserve">the same angular spread. </w:t>
       </w:r>
       <w:r>
-        <w:t>The experimental setup consisted of t</w:t>
+        <w:t>The experimental set</w:t>
+      </w:r>
+      <w:r>
+        <w:t xml:space="preserve"> </w:t>
+      </w:r>
+      <w:r>
+        <w:t>up consisted of t</w:t>
       </w:r>
       <w:r>
         <w:t xml:space="preserve">he AOTF </w:t>
@@ -14860,7 +14915,13 @@
       </w:r>
       <w:proofErr w:type="spellEnd"/>
       <w:r>
-        <w:t>. Also two prisms were used to compensate for the 2.7</w:t>
+        <w:t>. Also</w:t>
+      </w:r>
+      <w:r>
+        <w:t>,</w:t>
+      </w:r>
+      <w:r>
+        <w:t xml:space="preserve"> two prisms were used to compensate for the 2.7</w:t>
       </w:r>
       <w:r>
         <w:rPr>
@@ -14927,7 +14988,6 @@
       <w:r>
         <w:rPr>
           <w:noProof/>
-          <w:lang w:val="en-CA" w:eastAsia="en-CA"/>
         </w:rPr>
         <w:drawing>
           <wp:inline distT="0" distB="0" distL="0" distR="0" wp14:anchorId="0E06E452" wp14:editId="3971E712">
@@ -15107,10 +15167,7 @@
         <w:fldChar w:fldCharType="begin"/>
       </w:r>
       <w:r>
-        <w:instrText xml:space="preserve"> REF _Ref429144055 \h </w:instrText>
-      </w:r>
-      <w:r>
-        <w:instrText xml:space="preserve"> \* MERGEFORMAT </w:instrText>
+        <w:instrText xml:space="preserve"> REF _Ref429144055 \h  \* MERGEFORMAT </w:instrText>
       </w:r>
       <w:r>
         <w:fldChar w:fldCharType="separate"/>
@@ -15272,7 +15329,13 @@
         </m:r>
       </m:oMath>
       <w:r>
-        <w:t>. The fit was performed and appeared to match the data quite well but a relative error analysis was preformed and it was seen that there was a only an agreement better than 0.6% near the edges. A better fit was desired to characterize the AOTF's tuning curve so a modified power function was used in the form of</w:t>
+        <w:t xml:space="preserve">. The fit was performed and appeared to match the data quite well but a relative error analysis was preformed </w:t>
+      </w:r>
+      <w:r>
+        <w:t>and it was seen that there was</w:t>
+      </w:r>
+      <w:r>
+        <w:t xml:space="preserve"> only an agreement better than 0.6% near the edges. A better fit was desired to characterize the AOTF's tuning curve so a modified power function was used in the form of</w:t>
       </w:r>
     </w:p>
     <w:tbl>
@@ -15333,13 +15396,7 @@
                       <w:rPr>
                         <w:rFonts w:ascii="Cambria Math" w:hAnsi="Cambria Math"/>
                       </w:rPr>
-                      <m:t>b</m:t>
-                    </m:r>
-                    <m:r>
-                      <w:rPr>
-                        <w:rFonts w:ascii="Cambria Math" w:hAnsi="Cambria Math"/>
-                      </w:rPr>
-                      <m:t>+c</m:t>
+                      <m:t>b+c</m:t>
                     </m:r>
                     <m:r>
                       <m:rPr>
@@ -15413,10 +15470,7 @@
         <w:fldChar w:fldCharType="begin"/>
       </w:r>
       <w:r>
-        <w:instrText xml:space="preserve"> REF _Ref429144055 \h </w:instrText>
-      </w:r>
-      <w:r>
-        <w:instrText xml:space="preserve"> \* MERGEFORMAT </w:instrText>
+        <w:instrText xml:space="preserve"> REF _Ref429144055 \h  \* MERGEFORMAT </w:instrText>
       </w:r>
       <w:r>
         <w:fldChar w:fldCharType="separate"/>
@@ -15440,10 +15494,7 @@
         <w:fldChar w:fldCharType="begin"/>
       </w:r>
       <w:r>
-        <w:instrText xml:space="preserve"> REF _Ref429144055 \h </w:instrText>
-      </w:r>
-      <w:r>
-        <w:instrText xml:space="preserve"> \* MERGEFORMAT </w:instrText>
+        <w:instrText xml:space="preserve"> REF _Ref429144055 \h  \* MERGEFORMAT </w:instrText>
       </w:r>
       <w:r>
         <w:fldChar w:fldCharType="separate"/>
@@ -15595,13 +15646,7 @@
               <w:jc w:val="right"/>
             </w:pPr>
             <w:r>
-              <w:t>(3.3</w:t>
-            </w:r>
-            <w:r>
-              <w:t>7</w:t>
-            </w:r>
-            <w:r>
-              <w:t>)</w:t>
+              <w:t>(3.37)</w:t>
             </w:r>
           </w:p>
         </w:tc>
@@ -15696,7 +15741,6 @@
       <w:r>
         <w:rPr>
           <w:noProof/>
-          <w:lang w:val="en-CA" w:eastAsia="en-CA"/>
         </w:rPr>
         <w:drawing>
           <wp:inline distT="0" distB="0" distL="0" distR="0" wp14:anchorId="66985EED" wp14:editId="7E7EA7E6">
@@ -15851,43 +15895,131 @@
         <w:jc w:val="both"/>
       </w:pPr>
       <w:r>
-        <w:t xml:space="preserve">The same set of data was used to determine the FWHM for each of the above determined wavelengths. </w:t>
-      </w:r>
-      <w:proofErr w:type="gramStart"/>
-      <w:r>
-        <w:t>the</w:t>
-      </w:r>
-      <w:proofErr w:type="gramEnd"/>
-      <w:r>
-        <w:t xml:space="preserve"> results of this study are shown in the top right of </w:t>
+        <w:t xml:space="preserve">The spectral point spread function of the AOTF were determined. The same set of data that was used to determine the AOTF </w:t>
+      </w:r>
+      <w:r>
+        <w:t xml:space="preserve">tuning curve was used to find the spectral </w:t>
+      </w:r>
+      <w:r>
+        <w:t>PSF</w:t>
+      </w:r>
+      <w:r>
+        <w:t xml:space="preserve"> by finding the </w:t>
       </w:r>
       <w:r>
         <w:lastRenderedPageBreak/>
-        <w:t>\</w:t>
+        <w:t>FWHM</w:t>
+      </w:r>
+      <w:r>
+        <w:t xml:space="preserve"> for each wavelength. </w:t>
+      </w:r>
+      <w:r>
+        <w:t xml:space="preserve"> </w:t>
+      </w:r>
+      <w:r>
+        <w:t xml:space="preserve">These results are shown in </w:t>
+      </w:r>
+      <w:r>
+        <w:fldChar w:fldCharType="begin"/>
+      </w:r>
+      <w:r>
+        <w:instrText xml:space="preserve"> REF _Ref429144055 \h </w:instrText>
+      </w:r>
+      <w:r>
+        <w:instrText xml:space="preserve"> \* MERGEFORMAT </w:instrText>
+      </w:r>
+      <w:r>
+        <w:fldChar w:fldCharType="separate"/>
+      </w:r>
+      <w:r>
+        <w:t>Figure 3-</w:t>
+      </w:r>
+      <w:r>
+        <w:rPr>
+          <w:noProof/>
+        </w:rPr>
+        <w:t>9</w:t>
+      </w:r>
+      <w:r>
+        <w:fldChar w:fldCharType="end"/>
+      </w:r>
+      <w:r>
+        <w:t>b</w:t>
+      </w:r>
+      <w:r>
+        <w:t xml:space="preserve">. The fringes in </w:t>
+      </w:r>
+      <w:r>
+        <w:fldChar w:fldCharType="begin"/>
+      </w:r>
+      <w:r>
+        <w:instrText xml:space="preserve"> REF _Ref429144055 \h </w:instrText>
+      </w:r>
+      <w:r>
+        <w:instrText xml:space="preserve"> \* MERGEFORMAT </w:instrText>
+      </w:r>
+      <w:r>
+        <w:fldChar w:fldCharType="separate"/>
+      </w:r>
+      <w:r>
+        <w:t>Figure 3-</w:t>
+      </w:r>
+      <w:r>
+        <w:rPr>
+          <w:noProof/>
+        </w:rPr>
+        <w:t>9</w:t>
+      </w:r>
+      <w:r>
+        <w:fldChar w:fldCharType="end"/>
+      </w:r>
+      <w:r>
+        <w:t>a</w:t>
+      </w:r>
+      <w:r>
+        <w:t xml:space="preserve"> ar</w:t>
+      </w:r>
+      <w:r>
+        <w:t xml:space="preserve">e a known </w:t>
       </w:r>
       <w:proofErr w:type="spellStart"/>
       <w:r>
-        <w:t>autoref</w:t>
+        <w:t>acousto</w:t>
       </w:r>
       <w:proofErr w:type="spellEnd"/>
       <w:r>
-        <w:t xml:space="preserve">{fig:3.1:AOTFCharaterization}. Wavelengths past approximately 1080~nm are </w:t>
+        <w:t xml:space="preserve"> optic effect discussed in section 3.1.2</w:t>
+      </w:r>
+      <w:r>
+        <w:t xml:space="preserve"> from</w:t>
+      </w:r>
+      <w:r>
+        <w:t xml:space="preserve"> the induced RF wave and for the AOTF</w:t>
+      </w:r>
+      <w:r>
+        <w:t xml:space="preserve"> amount to 8 to 14% of the total signal depending </w:t>
+      </w:r>
+      <w:r>
+        <w:t>on wavelength</w:t>
+      </w:r>
+      <w:r>
+        <w:t xml:space="preserve">. The AOTF spectral resolution is well within the limits that are required in order to determine aerosol extinction in the upper troposphere and lower stratosphere since aerosol is a broadband </w:t>
       </w:r>
       <w:proofErr w:type="spellStart"/>
       <w:r>
-        <w:t>to</w:t>
+        <w:t>scatterer</w:t>
       </w:r>
       <w:proofErr w:type="spellEnd"/>
       <w:r>
-        <w:t xml:space="preserve"> noisy too be able to determine the FWHM of the signal and will be determined at a later date with the </w:t>
-      </w:r>
-      <w:proofErr w:type="spellStart"/>
-      <w:r>
-        <w:t>InGaAs</w:t>
-      </w:r>
-      <w:proofErr w:type="spellEnd"/>
-      <w:r>
-        <w:t xml:space="preserve"> Array. However, the AOTF spectral resolution is well within the limits that are required in order to determine aerosol extinction and cloud occurrence in the UTLS.</w:t>
+        <w:t>.</w:t>
+      </w:r>
+    </w:p>
+    <w:p>
+      <w:pPr>
+        <w:pStyle w:val="Heading2"/>
+      </w:pPr>
+      <w:r>
+        <w:t>3.2.4 AOTF Diffraction Efficiency</w:t>
       </w:r>
     </w:p>
     <w:p>
@@ -15896,111 +16028,59 @@
         <w:jc w:val="both"/>
       </w:pPr>
       <w:r>
-        <w:t xml:space="preserve">The spectral point spread function of the AOTF were determined. The same set of data that was used to determine the AOTF </w:t>
-      </w:r>
-      <w:r>
-        <w:t>tuning curve was used to find the spectral Point S</w:t>
-      </w:r>
-      <w:r>
-        <w:t xml:space="preserve">pread function by finding the </w:t>
-      </w:r>
-      <w:r>
-        <w:t>FWHM</w:t>
-      </w:r>
-      <w:r>
-        <w:t xml:space="preserve"> for each wavelength. </w:t>
-      </w:r>
-      <w:r>
-        <w:t xml:space="preserve">Since the experimental layout </w:t>
-      </w:r>
-      <w:proofErr w:type="spellStart"/>
-      <w:r>
-        <w:t>wasw</w:t>
-      </w:r>
-      <w:proofErr w:type="spellEnd"/>
-      <w:r>
-        <w:t xml:space="preserve"> </w:t>
+        <w:t>The AOTF’s ability to filter the specified diffracted wavelength is known as the diffraction efficiency. The diffraction efficiency determined using two sets of data; the first set is the data used to characterize the tuning curve of the AOTF, the second set is a measurement of the light that was incident to the AOTF in the wavelength-RF dependence experiment. The secon</w:t>
+      </w:r>
+      <w:r>
+        <w:t>d set, or incident set, of data</w:t>
+      </w:r>
+      <w:r>
+        <w:t xml:space="preserve"> was acquired by removing the AOTF and posterior linear polarizer. The incident light source is measured with the HORIBA spectrometer and Synapse CCD with the same exposure time </w:t>
+      </w:r>
+      <w:r>
+        <w:t xml:space="preserve">and settings </w:t>
+      </w:r>
+      <w:r>
+        <w:t xml:space="preserve">as the AOTF </w:t>
+      </w:r>
+      <w:r>
+        <w:t>tuning cure</w:t>
+      </w:r>
+      <w:r>
+        <w:t xml:space="preserve"> data set. By taking the ratio of the diffracted wavelength </w:t>
+      </w:r>
+      <w:r>
+        <w:t>counts</w:t>
+      </w:r>
+      <w:r>
+        <w:t xml:space="preserve"> over the incident </w:t>
+      </w:r>
+      <w:r>
+        <w:t>counts</w:t>
+      </w:r>
+      <w:r>
+        <w:t>,</w:t>
       </w:r>
       <w:bookmarkStart w:id="20" w:name="_GoBack"/>
       <w:bookmarkEnd w:id="20"/>
-      <w:proofErr w:type="gramStart"/>
-      <w:r>
-        <w:t>These</w:t>
-      </w:r>
-      <w:proofErr w:type="gramEnd"/>
-      <w:r>
-        <w:t xml:space="preserve"> results are shown in Figure 3c. The fringes in Figure3a are a known </w:t>
-      </w:r>
-      <w:proofErr w:type="spellStart"/>
-      <w:r>
-        <w:t>acousto</w:t>
-      </w:r>
-      <w:proofErr w:type="spellEnd"/>
-      <w:r>
-        <w:t xml:space="preserve"> optic effect (Xu and Stroud, 1992) from the induced RF wave and for ALI amount to 8 to 14% of the total signal depending on wavelength and incident angle. The AOTF spectral resolution is well within the limits that are required in order to determine aerosol extinction in the upper troposphere and lower stratosphere since aerosol is a broadband </w:t>
-      </w:r>
-      <w:proofErr w:type="spellStart"/>
-      <w:r>
-        <w:t>scatterer</w:t>
-      </w:r>
-      <w:proofErr w:type="spellEnd"/>
-      <w:r>
-        <w:t>.</w:t>
+      <w:r>
+        <w:t xml:space="preserve"> the diffraction efficiency was determined. The determined diffraction efficiency is in between 56% to 64% across the measured spectral range and should be noted that the diffraction efficiency changes with respect to incoming angle (</w:t>
+      </w:r>
+      <w:r>
+        <w:rPr>
+          <w:i/>
+        </w:rPr>
+        <w:t>Xu and Stroud</w:t>
+      </w:r>
+      <w:r>
+        <w:t>, 1992).</w:t>
       </w:r>
     </w:p>
     <w:p>
       <w:pPr>
-        <w:pStyle w:val="BodyText"/>
-        <w:jc w:val="both"/>
+        <w:pStyle w:val="Heading1"/>
       </w:pPr>
       <w:r>
-        <w:t xml:space="preserve">The characteristic </w:t>
-      </w:r>
-      <w:proofErr w:type="spellStart"/>
-      <w:r>
-        <w:t>sinc</w:t>
-      </w:r>
-      <w:proofErr w:type="spellEnd"/>
-      <w:r>
-        <w:t xml:space="preserve"> function filtering can be seen in the image that was noted in section 3.1.2. Typically the fringes of the </w:t>
-      </w:r>
-      <w:proofErr w:type="spellStart"/>
-      <w:r>
-        <w:t>sinc</w:t>
-      </w:r>
-      <w:proofErr w:type="spellEnd"/>
-      <w:r>
-        <w:t xml:space="preserve"> function accounts for 8 to 14% of the total signal.</w:t>
-      </w:r>
-    </w:p>
-    <w:p>
-      <w:pPr>
-        <w:pStyle w:val="Heading2"/>
-      </w:pPr>
-      <w:r>
-        <w:t>3.2.4 AOTF Diffraction Efficiency</w:t>
-      </w:r>
-    </w:p>
-    <w:p>
-      <w:pPr>
-        <w:pStyle w:val="BodyText"/>
-        <w:jc w:val="both"/>
-      </w:pPr>
-      <w:r>
-        <w:t>The diffraction efficiency was also determined for a few points across the wavelength range of the AOTF and the wavelengths results were all within 56$\%$ to 64$\%$ as were stated by the factory specification of the device. Two limb imaging systems have been prototyped for use with the AOTF and their characteristics including advantages and problems will discussed in the following sections.</w:t>
-      </w:r>
-    </w:p>
-    <w:p>
-      <w:pPr>
-        <w:pStyle w:val="BodyText"/>
-        <w:jc w:val="both"/>
-      </w:pPr>
-      <w:r>
-        <w:t xml:space="preserve">The AOTF’s ability to filter the specified diffracted wavelength is known as the diffraction efficiency. The diffraction efficiency determined using two sets of data; the first set is the data used to characterize the tuning curve of the AOTF, the second set is a measurement of the light that was incident to the AOTF in the wavelength-RF dependence experiment. The second set, or </w:t>
-      </w:r>
-      <w:r>
-        <w:lastRenderedPageBreak/>
-        <w:t>incident set, of data, was acquired by removing the AOTF and posterior linear polarizer. The incident light source is measured with the HORIBA spectrometer and Synapse CCD with the same exposure time as the AOTF wavelength data set. By taking the ratio of the diffracted wavelength radiance over the incident radiance the diffraction efficiency was determined. The determined diffraction efficiency is in between 56% to 64% across the measured spectral range and should be noted that the diffraction efficiency changes with respect to incoming angle (Xu and Stroud, 1992).</w:t>
+        <w:t>3.3 DONE UP TO HERE</w:t>
       </w:r>
     </w:p>
     <w:p>
@@ -16148,7 +16228,7 @@
         <w:rStyle w:val="PageNumber"/>
         <w:noProof/>
       </w:rPr>
-      <w:t>18</w:t>
+      <w:t>16</w:t>
     </w:r>
     <w:r>
       <w:rPr>
@@ -17451,7 +17531,7 @@
 </file>
 
 <file path=customXml/itemProps1.xml><?xml version="1.0" encoding="utf-8"?>
-<ds:datastoreItem xmlns:ds="http://schemas.openxmlformats.org/officeDocument/2006/customXml" ds:itemID="{E84DDE7A-5852-498F-9DF0-142A22EA98D9}">
+<ds:datastoreItem xmlns:ds="http://schemas.openxmlformats.org/officeDocument/2006/customXml" ds:itemID="{7F6C01BF-30A9-4C99-A53A-B580CC3F2A5A}">
   <ds:schemaRefs>
     <ds:schemaRef ds:uri="http://schemas.openxmlformats.org/officeDocument/2006/bibliography"/>
   </ds:schemaRefs>

</xml_diff>

<commit_message>
Completed converstion of 3.3.1
</commit_message>
<xml_diff>
--- a/Word/Chapter3.docx
+++ b/Word/Chapter3.docx
@@ -2084,6 +2084,7 @@
       <w:r>
         <w:rPr>
           <w:noProof/>
+          <w:lang w:val="en-CA" w:eastAsia="en-CA"/>
         </w:rPr>
         <w:drawing>
           <wp:inline distT="0" distB="0" distL="0" distR="0" wp14:anchorId="00A01E72" wp14:editId="19BCA334">
@@ -9664,6 +9665,7 @@
       <w:r>
         <w:rPr>
           <w:noProof/>
+          <w:lang w:val="en-CA" w:eastAsia="en-CA"/>
         </w:rPr>
         <w:drawing>
           <wp:inline distT="0" distB="0" distL="0" distR="0" wp14:anchorId="74CDC6AC" wp14:editId="154BB673">
@@ -10639,6 +10641,7 @@
       <w:r>
         <w:rPr>
           <w:noProof/>
+          <w:lang w:val="en-CA" w:eastAsia="en-CA"/>
         </w:rPr>
         <w:drawing>
           <wp:inline distT="0" distB="0" distL="0" distR="0" wp14:anchorId="14A322AF" wp14:editId="5176634C">
@@ -10917,661 +10920,14 @@
       <w:r>
         <w:t xml:space="preserve"> is the propagation angle of the acoustic wave with respect to the crystal orientation</w:t>
       </w:r>
-      <w:r>
-        <w:t xml:space="preserve">. </w:t>
-      </w:r>
-      <w:r>
-        <w:t xml:space="preserve">The indices of ordinary and extraordinary refraction </w:t>
-      </w:r>
-      <w:r>
-        <w:t>for TeO</w:t>
-      </w:r>
-      <w:r>
-        <w:rPr>
-          <w:vertAlign w:val="subscript"/>
-        </w:rPr>
-        <w:t>2</w:t>
-      </w:r>
-      <w:r>
-        <w:t xml:space="preserve"> </w:t>
-      </w:r>
-      <w:r>
-        <w:t>is given by (</w:t>
-      </w:r>
-      <w:r>
-        <w:rPr>
-          <w:i/>
-        </w:rPr>
-        <w:t>Uchida</w:t>
-      </w:r>
-      <w:r>
-        <w:t>, 1971)</w:t>
-      </w:r>
-    </w:p>
-    <w:tbl>
-      <w:tblPr>
-        <w:tblStyle w:val="TableGrid"/>
-        <w:tblW w:w="8050" w:type="dxa"/>
-        <w:tblInd w:w="1418" w:type="dxa"/>
-        <w:tblLook w:val="04A0" w:firstRow="1" w:lastRow="0" w:firstColumn="1" w:lastColumn="0" w:noHBand="0" w:noVBand="1"/>
-      </w:tblPr>
-      <w:tblGrid>
-        <w:gridCol w:w="6804"/>
-        <w:gridCol w:w="1246"/>
-      </w:tblGrid>
-      <w:tr>
-        <w:tc>
-          <w:tcPr>
-            <w:tcW w:w="6804" w:type="dxa"/>
-            <w:tcBorders>
-              <w:top w:val="nil"/>
-              <w:left w:val="nil"/>
-              <w:bottom w:val="nil"/>
-              <w:right w:val="nil"/>
-            </w:tcBorders>
-          </w:tcPr>
-          <w:p>
-            <w:pPr>
-              <w:pStyle w:val="BodyText"/>
-              <w:ind w:firstLine="289"/>
-              <w:jc w:val="right"/>
-            </w:pPr>
-            <m:oMathPara>
-              <m:oMath>
-                <m:sSubSup>
-                  <m:sSubSupPr>
-                    <m:ctrlPr>
-                      <w:rPr>
-                        <w:rFonts w:ascii="Cambria Math" w:hAnsi="Cambria Math"/>
-                        <w:i/>
-                      </w:rPr>
-                    </m:ctrlPr>
-                  </m:sSubSupPr>
-                  <m:e>
-                    <m:r>
-                      <w:rPr>
-                        <w:rFonts w:ascii="Cambria Math" w:hAnsi="Cambria Math"/>
-                      </w:rPr>
-                      <m:t>n</m:t>
-                    </m:r>
-                  </m:e>
-                  <m:sub>
-                    <m:r>
-                      <w:rPr>
-                        <w:rFonts w:ascii="Cambria Math" w:hAnsi="Cambria Math"/>
-                      </w:rPr>
-                      <m:t>o</m:t>
-                    </m:r>
-                  </m:sub>
-                  <m:sup>
-                    <m:r>
-                      <w:rPr>
-                        <w:rFonts w:ascii="Cambria Math" w:hAnsi="Cambria Math"/>
-                      </w:rPr>
-                      <m:t>2</m:t>
-                    </m:r>
-                  </m:sup>
-                </m:sSubSup>
-                <m:r>
-                  <w:rPr>
-                    <w:rFonts w:ascii="Cambria Math" w:hAnsi="Cambria Math"/>
-                  </w:rPr>
-                  <m:t>=1+</m:t>
-                </m:r>
-                <m:f>
-                  <m:fPr>
-                    <m:ctrlPr>
-                      <w:rPr>
-                        <w:rFonts w:ascii="Cambria Math" w:hAnsi="Cambria Math"/>
-                        <w:i/>
-                      </w:rPr>
-                    </m:ctrlPr>
-                  </m:fPr>
-                  <m:num>
-                    <m:r>
-                      <w:rPr>
-                        <w:rFonts w:ascii="Cambria Math" w:hAnsi="Cambria Math"/>
-                      </w:rPr>
-                      <m:t>2.584</m:t>
-                    </m:r>
-                    <m:sSup>
-                      <m:sSupPr>
-                        <m:ctrlPr>
-                          <w:rPr>
-                            <w:rFonts w:ascii="Cambria Math" w:hAnsi="Cambria Math"/>
-                            <w:i/>
-                          </w:rPr>
-                        </m:ctrlPr>
-                      </m:sSupPr>
-                      <m:e>
-                        <m:r>
-                          <w:rPr>
-                            <w:rFonts w:ascii="Cambria Math" w:hAnsi="Cambria Math"/>
-                          </w:rPr>
-                          <m:t>λ</m:t>
-                        </m:r>
-                      </m:e>
-                      <m:sup>
-                        <m:r>
-                          <w:rPr>
-                            <w:rFonts w:ascii="Cambria Math" w:hAnsi="Cambria Math"/>
-                          </w:rPr>
-                          <m:t>2</m:t>
-                        </m:r>
-                      </m:sup>
-                    </m:sSup>
-                  </m:num>
-                  <m:den>
-                    <m:sSup>
-                      <m:sSupPr>
-                        <m:ctrlPr>
-                          <w:rPr>
-                            <w:rFonts w:ascii="Cambria Math" w:hAnsi="Cambria Math"/>
-                            <w:i/>
-                          </w:rPr>
-                        </m:ctrlPr>
-                      </m:sSupPr>
-                      <m:e>
-                        <m:r>
-                          <w:rPr>
-                            <w:rFonts w:ascii="Cambria Math" w:hAnsi="Cambria Math"/>
-                          </w:rPr>
-                          <m:t>λ</m:t>
-                        </m:r>
-                      </m:e>
-                      <m:sup>
-                        <m:r>
-                          <w:rPr>
-                            <w:rFonts w:ascii="Cambria Math" w:hAnsi="Cambria Math"/>
-                          </w:rPr>
-                          <m:t>2</m:t>
-                        </m:r>
-                      </m:sup>
-                    </m:sSup>
-                    <m:r>
-                      <w:rPr>
-                        <w:rFonts w:ascii="Cambria Math" w:hAnsi="Cambria Math"/>
-                      </w:rPr>
-                      <m:t>-</m:t>
-                    </m:r>
-                    <m:sSup>
-                      <m:sSupPr>
-                        <m:ctrlPr>
-                          <w:rPr>
-                            <w:rFonts w:ascii="Cambria Math" w:hAnsi="Cambria Math"/>
-                            <w:i/>
-                          </w:rPr>
-                        </m:ctrlPr>
-                      </m:sSupPr>
-                      <m:e>
-                        <m:r>
-                          <w:rPr>
-                            <w:rFonts w:ascii="Cambria Math" w:hAnsi="Cambria Math"/>
-                          </w:rPr>
-                          <m:t>0.1342</m:t>
-                        </m:r>
-                      </m:e>
-                      <m:sup>
-                        <m:r>
-                          <w:rPr>
-                            <w:rFonts w:ascii="Cambria Math" w:hAnsi="Cambria Math"/>
-                          </w:rPr>
-                          <m:t>2</m:t>
-                        </m:r>
-                      </m:sup>
-                    </m:sSup>
-                  </m:den>
-                </m:f>
-                <m:r>
-                  <w:rPr>
-                    <w:rFonts w:ascii="Cambria Math" w:hAnsi="Cambria Math"/>
-                  </w:rPr>
-                  <m:t>+</m:t>
-                </m:r>
-                <m:f>
-                  <m:fPr>
-                    <m:ctrlPr>
-                      <w:rPr>
-                        <w:rFonts w:ascii="Cambria Math" w:hAnsi="Cambria Math"/>
-                        <w:i/>
-                      </w:rPr>
-                    </m:ctrlPr>
-                  </m:fPr>
-                  <m:num>
-                    <m:r>
-                      <w:rPr>
-                        <w:rFonts w:ascii="Cambria Math" w:hAnsi="Cambria Math"/>
-                      </w:rPr>
-                      <m:t>1.157</m:t>
-                    </m:r>
-                    <m:sSup>
-                      <m:sSupPr>
-                        <m:ctrlPr>
-                          <w:rPr>
-                            <w:rFonts w:ascii="Cambria Math" w:hAnsi="Cambria Math"/>
-                            <w:i/>
-                          </w:rPr>
-                        </m:ctrlPr>
-                      </m:sSupPr>
-                      <m:e>
-                        <m:r>
-                          <w:rPr>
-                            <w:rFonts w:ascii="Cambria Math" w:hAnsi="Cambria Math"/>
-                          </w:rPr>
-                          <m:t>λ</m:t>
-                        </m:r>
-                      </m:e>
-                      <m:sup>
-                        <m:r>
-                          <w:rPr>
-                            <w:rFonts w:ascii="Cambria Math" w:hAnsi="Cambria Math"/>
-                          </w:rPr>
-                          <m:t>2</m:t>
-                        </m:r>
-                      </m:sup>
-                    </m:sSup>
-                  </m:num>
-                  <m:den>
-                    <m:sSup>
-                      <m:sSupPr>
-                        <m:ctrlPr>
-                          <w:rPr>
-                            <w:rFonts w:ascii="Cambria Math" w:hAnsi="Cambria Math"/>
-                            <w:i/>
-                          </w:rPr>
-                        </m:ctrlPr>
-                      </m:sSupPr>
-                      <m:e>
-                        <m:r>
-                          <w:rPr>
-                            <w:rFonts w:ascii="Cambria Math" w:hAnsi="Cambria Math"/>
-                          </w:rPr>
-                          <m:t>λ</m:t>
-                        </m:r>
-                      </m:e>
-                      <m:sup>
-                        <m:r>
-                          <w:rPr>
-                            <w:rFonts w:ascii="Cambria Math" w:hAnsi="Cambria Math"/>
-                          </w:rPr>
-                          <m:t>2</m:t>
-                        </m:r>
-                      </m:sup>
-                    </m:sSup>
-                    <m:r>
-                      <w:rPr>
-                        <w:rFonts w:ascii="Cambria Math" w:hAnsi="Cambria Math"/>
-                      </w:rPr>
-                      <m:t>-</m:t>
-                    </m:r>
-                    <m:sSup>
-                      <m:sSupPr>
-                        <m:ctrlPr>
-                          <w:rPr>
-                            <w:rFonts w:ascii="Cambria Math" w:hAnsi="Cambria Math"/>
-                            <w:i/>
-                          </w:rPr>
-                        </m:ctrlPr>
-                      </m:sSupPr>
-                      <m:e>
-                        <m:r>
-                          <w:rPr>
-                            <w:rFonts w:ascii="Cambria Math" w:hAnsi="Cambria Math"/>
-                          </w:rPr>
-                          <m:t>0.2638</m:t>
-                        </m:r>
-                      </m:e>
-                      <m:sup>
-                        <m:r>
-                          <w:rPr>
-                            <w:rFonts w:ascii="Cambria Math" w:hAnsi="Cambria Math"/>
-                          </w:rPr>
-                          <m:t>2</m:t>
-                        </m:r>
-                      </m:sup>
-                    </m:sSup>
-                  </m:den>
-                </m:f>
-              </m:oMath>
-            </m:oMathPara>
-          </w:p>
-        </w:tc>
-        <w:tc>
-          <w:tcPr>
-            <w:tcW w:w="1246" w:type="dxa"/>
-            <w:tcBorders>
-              <w:top w:val="nil"/>
-              <w:left w:val="nil"/>
-              <w:bottom w:val="nil"/>
-              <w:right w:val="nil"/>
-            </w:tcBorders>
-          </w:tcPr>
-          <w:p>
-            <w:pPr>
-              <w:pStyle w:val="BodyText"/>
-              <w:ind w:firstLine="0"/>
-              <w:jc w:val="right"/>
-            </w:pPr>
-            <w:r>
-              <w:t>(3.30)</w:t>
-            </w:r>
-          </w:p>
-        </w:tc>
-      </w:tr>
-      <w:tr>
-        <w:tc>
-          <w:tcPr>
-            <w:tcW w:w="6804" w:type="dxa"/>
-            <w:tcBorders>
-              <w:top w:val="nil"/>
-              <w:left w:val="nil"/>
-              <w:bottom w:val="nil"/>
-              <w:right w:val="nil"/>
-            </w:tcBorders>
-          </w:tcPr>
-          <w:p>
-            <w:pPr>
-              <w:pStyle w:val="BodyText"/>
-              <w:ind w:firstLine="289"/>
-              <w:jc w:val="right"/>
-            </w:pPr>
-            <m:oMathPara>
-              <m:oMath>
-                <m:sSubSup>
-                  <m:sSubSupPr>
-                    <m:ctrlPr>
-                      <w:rPr>
-                        <w:rFonts w:ascii="Cambria Math" w:hAnsi="Cambria Math"/>
-                        <w:i/>
-                      </w:rPr>
-                    </m:ctrlPr>
-                  </m:sSubSupPr>
-                  <m:e>
-                    <m:r>
-                      <w:rPr>
-                        <w:rFonts w:ascii="Cambria Math" w:hAnsi="Cambria Math"/>
-                      </w:rPr>
-                      <m:t>n</m:t>
-                    </m:r>
-                  </m:e>
-                  <m:sub>
-                    <m:r>
-                      <w:rPr>
-                        <w:rFonts w:ascii="Cambria Math" w:hAnsi="Cambria Math"/>
-                      </w:rPr>
-                      <m:t>e</m:t>
-                    </m:r>
-                  </m:sub>
-                  <m:sup>
-                    <m:r>
-                      <w:rPr>
-                        <w:rFonts w:ascii="Cambria Math" w:hAnsi="Cambria Math"/>
-                      </w:rPr>
-                      <m:t>2</m:t>
-                    </m:r>
-                  </m:sup>
-                </m:sSubSup>
-                <m:r>
-                  <w:rPr>
-                    <w:rFonts w:ascii="Cambria Math" w:hAnsi="Cambria Math"/>
-                  </w:rPr>
-                  <m:t>=1+</m:t>
-                </m:r>
-                <m:f>
-                  <m:fPr>
-                    <m:ctrlPr>
-                      <w:rPr>
-                        <w:rFonts w:ascii="Cambria Math" w:hAnsi="Cambria Math"/>
-                        <w:i/>
-                      </w:rPr>
-                    </m:ctrlPr>
-                  </m:fPr>
-                  <m:num>
-                    <m:r>
-                      <w:rPr>
-                        <w:rFonts w:ascii="Cambria Math" w:hAnsi="Cambria Math"/>
-                      </w:rPr>
-                      <m:t>2.823</m:t>
-                    </m:r>
-                    <m:sSup>
-                      <m:sSupPr>
-                        <m:ctrlPr>
-                          <w:rPr>
-                            <w:rFonts w:ascii="Cambria Math" w:hAnsi="Cambria Math"/>
-                            <w:i/>
-                          </w:rPr>
-                        </m:ctrlPr>
-                      </m:sSupPr>
-                      <m:e>
-                        <m:r>
-                          <w:rPr>
-                            <w:rFonts w:ascii="Cambria Math" w:hAnsi="Cambria Math"/>
-                          </w:rPr>
-                          <m:t>λ</m:t>
-                        </m:r>
-                      </m:e>
-                      <m:sup>
-                        <m:r>
-                          <w:rPr>
-                            <w:rFonts w:ascii="Cambria Math" w:hAnsi="Cambria Math"/>
-                          </w:rPr>
-                          <m:t>2</m:t>
-                        </m:r>
-                      </m:sup>
-                    </m:sSup>
-                  </m:num>
-                  <m:den>
-                    <m:sSup>
-                      <m:sSupPr>
-                        <m:ctrlPr>
-                          <w:rPr>
-                            <w:rFonts w:ascii="Cambria Math" w:hAnsi="Cambria Math"/>
-                            <w:i/>
-                          </w:rPr>
-                        </m:ctrlPr>
-                      </m:sSupPr>
-                      <m:e>
-                        <m:r>
-                          <w:rPr>
-                            <w:rFonts w:ascii="Cambria Math" w:hAnsi="Cambria Math"/>
-                          </w:rPr>
-                          <m:t>λ</m:t>
-                        </m:r>
-                      </m:e>
-                      <m:sup>
-                        <m:r>
-                          <w:rPr>
-                            <w:rFonts w:ascii="Cambria Math" w:hAnsi="Cambria Math"/>
-                          </w:rPr>
-                          <m:t>2</m:t>
-                        </m:r>
-                      </m:sup>
-                    </m:sSup>
-                    <m:r>
-                      <w:rPr>
-                        <w:rFonts w:ascii="Cambria Math" w:hAnsi="Cambria Math"/>
-                      </w:rPr>
-                      <m:t>-</m:t>
-                    </m:r>
-                    <m:sSup>
-                      <m:sSupPr>
-                        <m:ctrlPr>
-                          <w:rPr>
-                            <w:rFonts w:ascii="Cambria Math" w:hAnsi="Cambria Math"/>
-                            <w:i/>
-                          </w:rPr>
-                        </m:ctrlPr>
-                      </m:sSupPr>
-                      <m:e>
-                        <m:r>
-                          <w:rPr>
-                            <w:rFonts w:ascii="Cambria Math" w:hAnsi="Cambria Math"/>
-                          </w:rPr>
-                          <m:t>0.1342</m:t>
-                        </m:r>
-                      </m:e>
-                      <m:sup>
-                        <m:r>
-                          <w:rPr>
-                            <w:rFonts w:ascii="Cambria Math" w:hAnsi="Cambria Math"/>
-                          </w:rPr>
-                          <m:t>2</m:t>
-                        </m:r>
-                      </m:sup>
-                    </m:sSup>
-                  </m:den>
-                </m:f>
-                <m:r>
-                  <w:rPr>
-                    <w:rFonts w:ascii="Cambria Math" w:hAnsi="Cambria Math"/>
-                  </w:rPr>
-                  <m:t>+</m:t>
-                </m:r>
-                <m:f>
-                  <m:fPr>
-                    <m:ctrlPr>
-                      <w:rPr>
-                        <w:rFonts w:ascii="Cambria Math" w:hAnsi="Cambria Math"/>
-                        <w:i/>
-                      </w:rPr>
-                    </m:ctrlPr>
-                  </m:fPr>
-                  <m:num>
-                    <m:r>
-                      <w:rPr>
-                        <w:rFonts w:ascii="Cambria Math" w:hAnsi="Cambria Math"/>
-                      </w:rPr>
-                      <m:t>1.542</m:t>
-                    </m:r>
-                    <m:sSup>
-                      <m:sSupPr>
-                        <m:ctrlPr>
-                          <w:rPr>
-                            <w:rFonts w:ascii="Cambria Math" w:hAnsi="Cambria Math"/>
-                            <w:i/>
-                          </w:rPr>
-                        </m:ctrlPr>
-                      </m:sSupPr>
-                      <m:e>
-                        <m:r>
-                          <w:rPr>
-                            <w:rFonts w:ascii="Cambria Math" w:hAnsi="Cambria Math"/>
-                          </w:rPr>
-                          <m:t>λ</m:t>
-                        </m:r>
-                      </m:e>
-                      <m:sup>
-                        <m:r>
-                          <w:rPr>
-                            <w:rFonts w:ascii="Cambria Math" w:hAnsi="Cambria Math"/>
-                          </w:rPr>
-                          <m:t>2</m:t>
-                        </m:r>
-                      </m:sup>
-                    </m:sSup>
-                  </m:num>
-                  <m:den>
-                    <m:sSup>
-                      <m:sSupPr>
-                        <m:ctrlPr>
-                          <w:rPr>
-                            <w:rFonts w:ascii="Cambria Math" w:hAnsi="Cambria Math"/>
-                            <w:i/>
-                          </w:rPr>
-                        </m:ctrlPr>
-                      </m:sSupPr>
-                      <m:e>
-                        <m:r>
-                          <w:rPr>
-                            <w:rFonts w:ascii="Cambria Math" w:hAnsi="Cambria Math"/>
-                          </w:rPr>
-                          <m:t>λ</m:t>
-                        </m:r>
-                      </m:e>
-                      <m:sup>
-                        <m:r>
-                          <w:rPr>
-                            <w:rFonts w:ascii="Cambria Math" w:hAnsi="Cambria Math"/>
-                          </w:rPr>
-                          <m:t>2</m:t>
-                        </m:r>
-                      </m:sup>
-                    </m:sSup>
-                    <m:r>
-                      <w:rPr>
-                        <w:rFonts w:ascii="Cambria Math" w:hAnsi="Cambria Math"/>
-                      </w:rPr>
-                      <m:t>-</m:t>
-                    </m:r>
-                    <m:sSup>
-                      <m:sSupPr>
-                        <m:ctrlPr>
-                          <w:rPr>
-                            <w:rFonts w:ascii="Cambria Math" w:hAnsi="Cambria Math"/>
-                            <w:i/>
-                          </w:rPr>
-                        </m:ctrlPr>
-                      </m:sSupPr>
-                      <m:e>
-                        <m:r>
-                          <w:rPr>
-                            <w:rFonts w:ascii="Cambria Math" w:hAnsi="Cambria Math"/>
-                          </w:rPr>
-                          <m:t>0.2631</m:t>
-                        </m:r>
-                      </m:e>
-                      <m:sup>
-                        <m:r>
-                          <w:rPr>
-                            <w:rFonts w:ascii="Cambria Math" w:hAnsi="Cambria Math"/>
-                          </w:rPr>
-                          <m:t>2</m:t>
-                        </m:r>
-                      </m:sup>
-                    </m:sSup>
-                  </m:den>
-                </m:f>
-              </m:oMath>
-            </m:oMathPara>
-          </w:p>
-        </w:tc>
-        <w:tc>
-          <w:tcPr>
-            <w:tcW w:w="1246" w:type="dxa"/>
-            <w:tcBorders>
-              <w:top w:val="nil"/>
-              <w:left w:val="nil"/>
-              <w:bottom w:val="nil"/>
-              <w:right w:val="nil"/>
-            </w:tcBorders>
-          </w:tcPr>
-          <w:p>
-            <w:pPr>
-              <w:pStyle w:val="BodyText"/>
-              <w:ind w:firstLine="0"/>
-              <w:jc w:val="right"/>
-            </w:pPr>
-            <w:r>
-              <w:t>(3.31)</w:t>
-            </w:r>
-          </w:p>
-        </w:tc>
-      </w:tr>
-    </w:tbl>
-    <w:p>
-      <w:pPr>
-        <w:pStyle w:val="BodyText"/>
-        <w:ind w:firstLine="0"/>
-        <w:jc w:val="both"/>
-      </w:pPr>
       <w:proofErr w:type="gramStart"/>
       <w:r>
-        <w:t>for</w:t>
+        <w:t>.</w:t>
+      </w:r>
+      <w:r>
+        <w:t>.</w:t>
       </w:r>
       <w:proofErr w:type="gramEnd"/>
-      <w:r>
-        <w:t xml:space="preserve"> 400 to 1000 nm.</w:t>
-      </w:r>
     </w:p>
     <w:p>
       <w:pPr>
@@ -12533,16 +11889,7 @@
         <w:fldChar w:fldCharType="end"/>
       </w:r>
       <w:r>
-        <w:t xml:space="preserve">, of the system need to follow the momentum </w:t>
-      </w:r>
-      <w:proofErr w:type="gramStart"/>
-      <w:r>
-        <w:lastRenderedPageBreak/>
-        <w:t>matching</w:t>
-      </w:r>
-      <w:proofErr w:type="gramEnd"/>
-      <w:r>
-        <w:t xml:space="preserve"> criteria from equation 3.</w:t>
+        <w:t>, of the system need to follow the momentum matching criteria from equation 3.</w:t>
       </w:r>
       <w:r>
         <w:t>21</w:t>
@@ -13005,6 +12352,7 @@
       <w:r>
         <w:rPr>
           <w:noProof/>
+          <w:lang w:val="en-CA" w:eastAsia="en-CA"/>
         </w:rPr>
         <w:drawing>
           <wp:inline distT="0" distB="0" distL="0" distR="0" wp14:anchorId="45CC3EA3" wp14:editId="478BDFDC">
@@ -13886,7 +13234,6 @@
       </w:pPr>
       <w:proofErr w:type="gramStart"/>
       <w:r>
-        <w:lastRenderedPageBreak/>
         <w:t>assuming</w:t>
       </w:r>
       <w:proofErr w:type="gramEnd"/>
@@ -13925,7 +13272,11 @@
         <w:t xml:space="preserve">, 2006). </w:t>
       </w:r>
       <w:r>
-        <w:t xml:space="preserve">This equation has several implications to the operation of the device which affects the design possibilities in an imaging system. First, the wavelength diffracted by the AOTF is inversely related to frequency of the RF wave. Second, the wavelength of </w:t>
+        <w:t xml:space="preserve">This equation has several implications to the operation of the device which affects the design possibilities in an imaging system. First, the wavelength diffracted by the AOTF is inversely related to frequency of </w:t>
+      </w:r>
+      <w:r>
+        <w:lastRenderedPageBreak/>
+        <w:t xml:space="preserve">the RF wave. Second, the wavelength of </w:t>
       </w:r>
       <w:r>
         <w:t xml:space="preserve">the </w:t>
@@ -14174,17 +13525,17 @@
       </w:r>
       <w:proofErr w:type="spellEnd"/>
       <w:r>
-        <w:t xml:space="preserve"> </w:t>
+        <w:t xml:space="preserve"> chromatic </w:t>
+      </w:r>
+      <w:r>
+        <w:t xml:space="preserve">incident ray, and four output signals. The birefringence of the crystal splits the zeroth order ordinary and extraordinary polarizations into two separate outputs. The standing RF wave interacts with the incoming radiance to form the first order </w:t>
+      </w:r>
+      <w:r>
+        <w:t xml:space="preserve">extraordinary and ordinary diffracted </w:t>
       </w:r>
       <w:r>
         <w:lastRenderedPageBreak/>
-        <w:t xml:space="preserve">chromatic </w:t>
-      </w:r>
-      <w:r>
-        <w:t xml:space="preserve">incident ray, and four output signals. The birefringence of the crystal splits the zeroth order ordinary and extraordinary polarizations into two separate outputs. The standing RF wave interacts with the incoming radiance to form the first order </w:t>
-      </w:r>
-      <w:r>
-        <w:t>extraordinary and ordinary diffracted beams with polarizations rotated by 90</w:t>
+        <w:t>beams with polarizations rotated by 90</w:t>
       </w:r>
       <w:r>
         <w:rPr>
@@ -14225,6 +13576,7 @@
       <w:r>
         <w:rPr>
           <w:noProof/>
+          <w:lang w:val="en-CA" w:eastAsia="en-CA"/>
         </w:rPr>
         <w:drawing>
           <wp:inline distT="0" distB="0" distL="0" distR="0" wp14:anchorId="3BD097B0" wp14:editId="4C57FF6C">
@@ -14484,6 +13836,7 @@
       <w:r>
         <w:rPr>
           <w:noProof/>
+          <w:lang w:val="en-CA" w:eastAsia="en-CA"/>
         </w:rPr>
         <w:lastRenderedPageBreak/>
         <w:drawing>
@@ -14606,6 +13959,7 @@
       <w:r>
         <w:rPr>
           <w:noProof/>
+          <w:lang w:val="en-CA" w:eastAsia="en-CA"/>
         </w:rPr>
         <w:drawing>
           <wp:inline distT="0" distB="0" distL="0" distR="0" wp14:anchorId="6330772C" wp14:editId="5558B3F1">
@@ -14988,6 +14342,7 @@
       <w:r>
         <w:rPr>
           <w:noProof/>
+          <w:lang w:val="en-CA" w:eastAsia="en-CA"/>
         </w:rPr>
         <w:drawing>
           <wp:inline distT="0" distB="0" distL="0" distR="0" wp14:anchorId="0E06E452" wp14:editId="3971E712">
@@ -15741,6 +15096,7 @@
       <w:r>
         <w:rPr>
           <w:noProof/>
+          <w:lang w:val="en-CA" w:eastAsia="en-CA"/>
         </w:rPr>
         <w:drawing>
           <wp:inline distT="0" distB="0" distL="0" distR="0" wp14:anchorId="66985EED" wp14:editId="7E7EA7E6">
@@ -15923,10 +15279,7 @@
         <w:fldChar w:fldCharType="begin"/>
       </w:r>
       <w:r>
-        <w:instrText xml:space="preserve"> REF _Ref429144055 \h </w:instrText>
-      </w:r>
-      <w:r>
-        <w:instrText xml:space="preserve"> \* MERGEFORMAT </w:instrText>
+        <w:instrText xml:space="preserve"> REF _Ref429144055 \h  \* MERGEFORMAT </w:instrText>
       </w:r>
       <w:r>
         <w:fldChar w:fldCharType="separate"/>
@@ -15953,10 +15306,7 @@
         <w:fldChar w:fldCharType="begin"/>
       </w:r>
       <w:r>
-        <w:instrText xml:space="preserve"> REF _Ref429144055 \h </w:instrText>
-      </w:r>
-      <w:r>
-        <w:instrText xml:space="preserve"> \* MERGEFORMAT </w:instrText>
+        <w:instrText xml:space="preserve"> REF _Ref429144055 \h  \* MERGEFORMAT </w:instrText>
       </w:r>
       <w:r>
         <w:fldChar w:fldCharType="separate"/>
@@ -16060,8 +15410,6 @@
       <w:r>
         <w:t>,</w:t>
       </w:r>
-      <w:bookmarkStart w:id="20" w:name="_GoBack"/>
-      <w:bookmarkEnd w:id="20"/>
       <w:r>
         <w:t xml:space="preserve"> the diffraction efficiency was determined. The determined diffraction efficiency is in between 56% to 64% across the measured spectral range and should be noted that the diffraction efficiency changes with respect to incoming angle (</w:t>
       </w:r>
@@ -16080,7 +15428,10 @@
         <w:pStyle w:val="Heading1"/>
       </w:pPr>
       <w:r>
-        <w:t>3.3 DONE UP TO HERE</w:t>
+        <w:t xml:space="preserve">3.3 </w:t>
+      </w:r>
+      <w:r>
+        <w:t>Optical Chain Development</w:t>
       </w:r>
     </w:p>
     <w:p>
@@ -16089,6 +15440,2825 @@
         <w:jc w:val="both"/>
       </w:pPr>
       <w:r>
+        <w:t xml:space="preserve">ALI is a simple optical system that images essentially a single wavelength at a time through the use of an </w:t>
+      </w:r>
+      <w:r>
+        <w:t>AOTF</w:t>
+      </w:r>
+      <w:r>
+        <w:t xml:space="preserve">. The AOTF is a unique device that allows for the filtering without any moving parts and relatively low power consumption. However, the AOTF operation requires important instrument design considerations to account for its optical operation. For example, the diffractive qualities of the AOTF depend on the angle that light enters the device. Additionally, in practice the AOTF output is limited to a single linear polarization, which reduces the system throughput </w:t>
+      </w:r>
+      <w:r>
+        <w:lastRenderedPageBreak/>
+        <w:t>and causes potential internal stray light in the system through the rejection of the other linear polarization.  The following sections provide a brief introduction to the physical operation of the AOTF, considerations for implementation in a system designed specifically for aerosol, and an overview of the final ALI optical design.</w:t>
+      </w:r>
+      <w:r>
+        <w:t xml:space="preserve"> Code V optical design software was used to assist in the </w:t>
+      </w:r>
+      <w:r>
+        <w:t xml:space="preserve">design and </w:t>
+      </w:r>
+      <w:r>
+        <w:t>analysis</w:t>
+      </w:r>
+      <w:r>
+        <w:t xml:space="preserve"> of both of the optical designs.</w:t>
+      </w:r>
+    </w:p>
+    <w:p>
+      <w:pPr>
+        <w:pStyle w:val="Heading2"/>
+      </w:pPr>
+      <w:r>
+        <w:t xml:space="preserve">3.3.1 </w:t>
+      </w:r>
+      <w:proofErr w:type="spellStart"/>
+      <w:r>
+        <w:t>Telecentric</w:t>
+      </w:r>
+      <w:proofErr w:type="spellEnd"/>
+      <w:r>
+        <w:t xml:space="preserve"> System Prototype</w:t>
+      </w:r>
+    </w:p>
+    <w:p>
+      <w:pPr>
+        <w:pStyle w:val="BodyText"/>
+        <w:jc w:val="both"/>
+      </w:pPr>
+      <w:r>
+        <w:t xml:space="preserve">The first </w:t>
+      </w:r>
+      <w:r>
+        <w:t xml:space="preserve">optical </w:t>
+      </w:r>
+      <w:r>
+        <w:t xml:space="preserve">system is a </w:t>
+      </w:r>
+      <w:proofErr w:type="spellStart"/>
+      <w:r>
+        <w:t>telecentric</w:t>
+      </w:r>
+      <w:proofErr w:type="spellEnd"/>
+      <w:r>
+        <w:t xml:space="preserve"> system. </w:t>
+      </w:r>
+      <w:r>
+        <w:t>T</w:t>
+      </w:r>
+      <w:r>
+        <w:t xml:space="preserve">o describe the concept behind the </w:t>
+      </w:r>
+      <w:proofErr w:type="spellStart"/>
+      <w:r>
+        <w:t>telecentric</w:t>
+      </w:r>
+      <w:proofErr w:type="spellEnd"/>
+      <w:r>
+        <w:t xml:space="preserve"> system a basic ray tracing image is shown in </w:t>
+      </w:r>
+      <w:r>
+        <w:fldChar w:fldCharType="begin"/>
+      </w:r>
+      <w:r>
+        <w:instrText xml:space="preserve"> REF _Ref429575841 \h </w:instrText>
+      </w:r>
+      <w:r>
+        <w:instrText xml:space="preserve"> \* MERGEFORMAT </w:instrText>
+      </w:r>
+      <w:r>
+        <w:fldChar w:fldCharType="separate"/>
+      </w:r>
+      <w:r>
+        <w:t>Figure 3-</w:t>
+      </w:r>
+      <w:r>
+        <w:rPr>
+          <w:noProof/>
+        </w:rPr>
+        <w:t>10</w:t>
+      </w:r>
+      <w:r>
+        <w:fldChar w:fldCharType="end"/>
+      </w:r>
+      <w:r>
+        <w:t xml:space="preserve"> where the three paraxial rays are drawn using a simple biconvex lens. </w:t>
+      </w:r>
+    </w:p>
+    <w:p>
+      <w:pPr>
+        <w:pStyle w:val="BodyText"/>
+        <w:keepNext/>
+        <w:ind w:firstLine="0"/>
+      </w:pPr>
+      <w:r>
+        <w:rPr>
+          <w:noProof/>
+          <w:lang w:val="en-CA" w:eastAsia="en-CA"/>
+        </w:rPr>
+        <w:drawing>
+          <wp:inline distT="0" distB="0" distL="0" distR="0">
+            <wp:extent cx="5991225" cy="1800568"/>
+            <wp:effectExtent l="0" t="0" r="0" b="9525"/>
+            <wp:docPr id="10" name="Picture 10"/>
+            <wp:cNvGraphicFramePr>
+              <a:graphicFrameLocks xmlns:a="http://schemas.openxmlformats.org/drawingml/2006/main" noChangeAspect="1"/>
+            </wp:cNvGraphicFramePr>
+            <a:graphic xmlns:a="http://schemas.openxmlformats.org/drawingml/2006/main">
+              <a:graphicData uri="http://schemas.openxmlformats.org/drawingml/2006/picture">
+                <pic:pic xmlns:pic="http://schemas.openxmlformats.org/drawingml/2006/picture">
+                  <pic:nvPicPr>
+                    <pic:cNvPr id="10" name="3-3-RayTracing.png"/>
+                    <pic:cNvPicPr/>
+                  </pic:nvPicPr>
+                  <pic:blipFill>
+                    <a:blip r:embed="rId17">
+                      <a:extLst>
+                        <a:ext uri="{28A0092B-C50C-407E-A947-70E740481C1C}">
+                          <a14:useLocalDpi xmlns:a14="http://schemas.microsoft.com/office/drawing/2010/main" val="0"/>
+                        </a:ext>
+                      </a:extLst>
+                    </a:blip>
+                    <a:stretch>
+                      <a:fillRect/>
+                    </a:stretch>
+                  </pic:blipFill>
+                  <pic:spPr>
+                    <a:xfrm>
+                      <a:off x="0" y="0"/>
+                      <a:ext cx="5992367" cy="1800911"/>
+                    </a:xfrm>
+                    <a:prstGeom prst="rect">
+                      <a:avLst/>
+                    </a:prstGeom>
+                  </pic:spPr>
+                </pic:pic>
+              </a:graphicData>
+            </a:graphic>
+          </wp:inline>
+        </w:drawing>
+      </w:r>
+    </w:p>
+    <w:p>
+      <w:pPr>
+        <w:pStyle w:val="Caption"/>
+      </w:pPr>
+      <w:bookmarkStart w:id="20" w:name="_Ref429575841"/>
+      <w:r>
+        <w:rPr>
+          <w:b/>
+        </w:rPr>
+        <w:t>Figure 3-</w:t>
+      </w:r>
+      <w:r>
+        <w:rPr>
+          <w:b/>
+        </w:rPr>
+        <w:fldChar w:fldCharType="begin"/>
+      </w:r>
+      <w:r>
+        <w:rPr>
+          <w:b/>
+        </w:rPr>
+        <w:instrText xml:space="preserve"> SEQ Figure \* ARABIC </w:instrText>
+      </w:r>
+      <w:r>
+        <w:rPr>
+          <w:b/>
+        </w:rPr>
+        <w:fldChar w:fldCharType="separate"/>
+      </w:r>
+      <w:r>
+        <w:rPr>
+          <w:b/>
+          <w:noProof/>
+        </w:rPr>
+        <w:t>10</w:t>
+      </w:r>
+      <w:r>
+        <w:rPr>
+          <w:b/>
+        </w:rPr>
+        <w:fldChar w:fldCharType="end"/>
+      </w:r>
+      <w:bookmarkEnd w:id="20"/>
+      <w:r>
+        <w:t xml:space="preserve">: </w:t>
+      </w:r>
+      <w:r>
+        <w:t xml:space="preserve">A standard paraxial ray tracing diagram. The aperture is located to make the system </w:t>
+      </w:r>
+      <w:proofErr w:type="spellStart"/>
+      <w:r>
+        <w:t>telecentric</w:t>
+      </w:r>
+      <w:proofErr w:type="spellEnd"/>
+      <w:r>
+        <w:t xml:space="preserve"> in the image plane. </w:t>
+      </w:r>
+      <m:oMath>
+        <m:r>
+          <w:rPr>
+            <w:rFonts w:ascii="Cambria Math" w:hAnsi="Cambria Math"/>
+          </w:rPr>
+          <m:t>f</m:t>
+        </m:r>
+      </m:oMath>
+      <w:r>
+        <w:t xml:space="preserve"> </w:t>
+      </w:r>
+      <w:proofErr w:type="gramStart"/>
+      <w:r>
+        <w:t>is</w:t>
+      </w:r>
+      <w:proofErr w:type="gramEnd"/>
+      <w:r>
+        <w:t xml:space="preserve"> the focal length of the lens.</w:t>
+      </w:r>
+    </w:p>
+    <w:p/>
+    <w:p>
+      <w:pPr>
+        <w:pStyle w:val="BodyText"/>
+        <w:jc w:val="both"/>
+      </w:pPr>
+      <w:r>
+        <w:t xml:space="preserve">To make this ray tracing system </w:t>
+      </w:r>
+      <w:proofErr w:type="spellStart"/>
+      <w:r>
+        <w:t>telecentric</w:t>
+      </w:r>
+      <w:proofErr w:type="spellEnd"/>
+      <w:r>
+        <w:t xml:space="preserve"> in image space an aperture is added to the system on the object side at the focal point of the lens. The theoretical idea is to have an aperture so small that only the focal ray can pass through it. All of the other rays, including the chief and parallel ray, are blocked from entering the system. Now the image is only defined by a single ray and it is in focus everywhere on the image side of the system, and therefore has an infinite depth of field. However, </w:t>
+      </w:r>
+      <w:r>
+        <w:t>an</w:t>
+      </w:r>
+      <w:r>
+        <w:t xml:space="preserve"> aperture that is so small proposes a few problems in practice. First, a hole of such a small size would cause diffraction effects that would dominate the imaging qualities of the </w:t>
+      </w:r>
+      <w:r>
+        <w:lastRenderedPageBreak/>
+        <w:t xml:space="preserve">system. Second, such a small aperture would let so little signal through that very long exposure times would be needed or a low signal to noise ratio would result. So in practice a larger aperture is used at the focal point. Now the system no longer has an infinite depth of field, but still retains a large </w:t>
+      </w:r>
+      <w:r>
+        <w:t>depth of field</w:t>
+      </w:r>
+      <w:r>
+        <w:t xml:space="preserve"> and the image still remains almost same size no matter where the image plane is located. It should be noted that a </w:t>
+      </w:r>
+      <w:proofErr w:type="spellStart"/>
+      <w:r>
+        <w:t>telecentric</w:t>
+      </w:r>
+      <w:proofErr w:type="spellEnd"/>
+      <w:r>
+        <w:t xml:space="preserve"> system in object space can be created by putting the aperture on the image side of the lens causing the object to always be the same size in the image no matter where it is physically located.</w:t>
+      </w:r>
+    </w:p>
+    <w:p>
+      <w:pPr>
+        <w:pStyle w:val="BodyText"/>
+        <w:jc w:val="both"/>
+      </w:pPr>
+      <w:r>
+        <w:t xml:space="preserve">A </w:t>
+      </w:r>
+      <w:proofErr w:type="spellStart"/>
+      <w:r>
+        <w:t>telecentric</w:t>
+      </w:r>
+      <w:proofErr w:type="spellEnd"/>
+      <w:r>
+        <w:t xml:space="preserve"> layout in both image and object space has advantage</w:t>
+      </w:r>
+      <w:r>
+        <w:t>s and disadvantages</w:t>
+      </w:r>
+      <w:r>
+        <w:t xml:space="preserve"> for the ima</w:t>
+      </w:r>
+      <w:r>
+        <w:t xml:space="preserve">ging quality of the AOTF system. </w:t>
+      </w:r>
+      <w:r>
+        <w:t>An advantage is s</w:t>
+      </w:r>
+      <w:r>
+        <w:t xml:space="preserve">ince the wavelength filtered by the AOTF is </w:t>
+      </w:r>
+      <w:r>
+        <w:t>dependent</w:t>
+      </w:r>
+      <w:r>
+        <w:t xml:space="preserve"> on the incident angle</w:t>
+      </w:r>
+      <w:r>
+        <w:t xml:space="preserve"> (Equation 3.34)</w:t>
+      </w:r>
+      <w:r>
+        <w:t xml:space="preserve"> and from </w:t>
+      </w:r>
+      <w:r>
+        <w:t xml:space="preserve">the ray tracing diagram </w:t>
+      </w:r>
+      <w:r>
+        <w:fldChar w:fldCharType="begin"/>
+      </w:r>
+      <w:r>
+        <w:instrText xml:space="preserve"> REF _Ref429577060 \h </w:instrText>
+      </w:r>
+      <w:r>
+        <w:fldChar w:fldCharType="separate"/>
+      </w:r>
+      <w:r>
+        <w:t>Figure 3-</w:t>
+      </w:r>
+      <w:r>
+        <w:rPr>
+          <w:noProof/>
+        </w:rPr>
+        <w:t>11</w:t>
+      </w:r>
+      <w:r>
+        <w:fldChar w:fldCharType="end"/>
+      </w:r>
+      <w:r>
+        <w:t xml:space="preserve">, all the lines of sight enter with approximately the same angular spread so the filtered image has consistent wavelength. However, two problems are added to the system. First, a blurring effect is added to the final image </w:t>
+      </w:r>
+      <w:r>
+        <w:t>dependent</w:t>
+      </w:r>
+      <w:r>
+        <w:t xml:space="preserve"> on wavelength, which will be discussed below in greater detail. As well, this method is sensitive to any surface defects of the crystal since the light enters the crystal in focused bundles.</w:t>
+      </w:r>
+    </w:p>
+    <w:p>
+      <w:pPr>
+        <w:pStyle w:val="BodyText"/>
+        <w:keepNext/>
+        <w:ind w:firstLine="0"/>
+      </w:pPr>
+      <w:r>
+        <w:rPr>
+          <w:noProof/>
+          <w:lang w:val="en-CA" w:eastAsia="en-CA"/>
+        </w:rPr>
+        <w:drawing>
+          <wp:inline distT="0" distB="0" distL="0" distR="0" wp14:anchorId="103666EC" wp14:editId="12173385">
+            <wp:extent cx="6143625" cy="1346215"/>
+            <wp:effectExtent l="0" t="0" r="0" b="6350"/>
+            <wp:docPr id="11" name="Picture 11"/>
+            <wp:cNvGraphicFramePr>
+              <a:graphicFrameLocks xmlns:a="http://schemas.openxmlformats.org/drawingml/2006/main" noChangeAspect="1"/>
+            </wp:cNvGraphicFramePr>
+            <a:graphic xmlns:a="http://schemas.openxmlformats.org/drawingml/2006/main">
+              <a:graphicData uri="http://schemas.openxmlformats.org/drawingml/2006/picture">
+                <pic:pic xmlns:pic="http://schemas.openxmlformats.org/drawingml/2006/picture">
+                  <pic:nvPicPr>
+                    <pic:cNvPr id="11" name="3-3-TelecentricRayTracing.png"/>
+                    <pic:cNvPicPr/>
+                  </pic:nvPicPr>
+                  <pic:blipFill>
+                    <a:blip r:embed="rId18">
+                      <a:extLst>
+                        <a:ext uri="{28A0092B-C50C-407E-A947-70E740481C1C}">
+                          <a14:useLocalDpi xmlns:a14="http://schemas.microsoft.com/office/drawing/2010/main" val="0"/>
+                        </a:ext>
+                      </a:extLst>
+                    </a:blip>
+                    <a:stretch>
+                      <a:fillRect/>
+                    </a:stretch>
+                  </pic:blipFill>
+                  <pic:spPr>
+                    <a:xfrm>
+                      <a:off x="0" y="0"/>
+                      <a:ext cx="6156216" cy="1348974"/>
+                    </a:xfrm>
+                    <a:prstGeom prst="rect">
+                      <a:avLst/>
+                    </a:prstGeom>
+                  </pic:spPr>
+                </pic:pic>
+              </a:graphicData>
+            </a:graphic>
+          </wp:inline>
+        </w:drawing>
+      </w:r>
+    </w:p>
+    <w:p>
+      <w:pPr>
+        <w:pStyle w:val="Caption"/>
+        <w:jc w:val="both"/>
+      </w:pPr>
+      <w:bookmarkStart w:id="21" w:name="_Ref429577060"/>
+      <w:r>
+        <w:rPr>
+          <w:b/>
+        </w:rPr>
+        <w:t>Figure 3-</w:t>
+      </w:r>
+      <w:r>
+        <w:rPr>
+          <w:b/>
+        </w:rPr>
+        <w:fldChar w:fldCharType="begin"/>
+      </w:r>
+      <w:r>
+        <w:rPr>
+          <w:b/>
+        </w:rPr>
+        <w:instrText xml:space="preserve"> SEQ Figure \* ARABIC </w:instrText>
+      </w:r>
+      <w:r>
+        <w:rPr>
+          <w:b/>
+        </w:rPr>
+        <w:fldChar w:fldCharType="separate"/>
+      </w:r>
+      <w:r>
+        <w:rPr>
+          <w:b/>
+          <w:noProof/>
+        </w:rPr>
+        <w:t>11</w:t>
+      </w:r>
+      <w:r>
+        <w:rPr>
+          <w:b/>
+        </w:rPr>
+        <w:fldChar w:fldCharType="end"/>
+      </w:r>
+      <w:bookmarkEnd w:id="21"/>
+      <w:r>
+        <w:t>:</w:t>
+      </w:r>
+      <w:r>
+        <w:t xml:space="preserve"> </w:t>
+      </w:r>
+      <w:r>
+        <w:t xml:space="preserve">Ray Tracing diagram simulation of the </w:t>
+      </w:r>
+      <w:proofErr w:type="spellStart"/>
+      <w:r>
+        <w:t>telecentric</w:t>
+      </w:r>
+      <w:proofErr w:type="spellEnd"/>
+      <w:r>
+        <w:t xml:space="preserve"> lens system preformed using C</w:t>
+      </w:r>
+      <w:r>
+        <w:t>ode</w:t>
+      </w:r>
+      <w:r>
+        <w:t xml:space="preserve"> V. The elements in the system are the following: (1) Optical Stop and </w:t>
+      </w:r>
+      <w:proofErr w:type="spellStart"/>
+      <w:r>
+        <w:t>telecentric</w:t>
+      </w:r>
+      <w:proofErr w:type="spellEnd"/>
+      <w:r>
+        <w:t xml:space="preserve"> aperture. (2) 100~mm focal length </w:t>
+      </w:r>
+      <w:proofErr w:type="spellStart"/>
+      <w:r>
+        <w:t>plano</w:t>
+      </w:r>
+      <w:proofErr w:type="spellEnd"/>
+      <w:r>
+        <w:t xml:space="preserve">-convex lens. (3) </w:t>
+      </w:r>
+      <w:proofErr w:type="spellStart"/>
+      <w:r>
+        <w:t>Brimrose</w:t>
+      </w:r>
+      <w:proofErr w:type="spellEnd"/>
+      <w:r>
+        <w:t xml:space="preserve"> AOTF characterized in </w:t>
+      </w:r>
+      <w:r>
+        <w:t>section 3.2</w:t>
+      </w:r>
+      <w:r>
+        <w:t xml:space="preserve">. (4) 100~mm focal length </w:t>
+      </w:r>
+      <w:proofErr w:type="spellStart"/>
+      <w:r>
+        <w:t>plano</w:t>
+      </w:r>
+      <w:proofErr w:type="spellEnd"/>
+      <w:r>
+        <w:t xml:space="preserve">-convex lens. (5) </w:t>
+      </w:r>
+      <w:proofErr w:type="spellStart"/>
+      <w:r>
+        <w:t>Telecentric</w:t>
+      </w:r>
+      <w:proofErr w:type="spellEnd"/>
+      <w:r>
+        <w:t xml:space="preserve"> Aperture. (6) 75.6~mm focal length </w:t>
+      </w:r>
+      <w:proofErr w:type="spellStart"/>
+      <w:r>
+        <w:t>plano</w:t>
+      </w:r>
+      <w:proofErr w:type="spellEnd"/>
+      <w:r>
+        <w:t>-convex lens. (7) Imaging plane. It should be noted that the x and y scales are not the same in this image. Also, in the lab a polarizer is added in front and behind the AOTF as well as prisms after the AOTF.</w:t>
+      </w:r>
+    </w:p>
+    <w:p/>
+    <w:p>
+      <w:pPr>
+        <w:pStyle w:val="BodyText"/>
+        <w:jc w:val="both"/>
+      </w:pPr>
+      <w:r>
+        <w:lastRenderedPageBreak/>
+        <w:t>A</w:t>
+      </w:r>
+      <w:r>
+        <w:t xml:space="preserve"> test optical system was designed to be </w:t>
+      </w:r>
+      <w:proofErr w:type="spellStart"/>
+      <w:r>
+        <w:t>telecentric</w:t>
+      </w:r>
+      <w:proofErr w:type="spellEnd"/>
+      <w:r>
+        <w:t xml:space="preserve"> in both object and image space with back end optics to resize the image to fit on the CCD. A list of the specifications can be seen in </w:t>
+      </w:r>
+      <w:r>
+        <w:fldChar w:fldCharType="begin"/>
+      </w:r>
+      <w:r>
+        <w:instrText xml:space="preserve"> REF _Ref429579148 \h </w:instrText>
+      </w:r>
+      <w:r>
+        <w:instrText xml:space="preserve"> \* MERGEFORMAT </w:instrText>
+      </w:r>
+      <w:r>
+        <w:fldChar w:fldCharType="separate"/>
+      </w:r>
+      <w:r>
+        <w:t>Table 3-</w:t>
+      </w:r>
+      <w:r>
+        <w:rPr>
+          <w:noProof/>
+        </w:rPr>
+        <w:t>1</w:t>
+      </w:r>
+      <w:r>
+        <w:fldChar w:fldCharType="end"/>
+      </w:r>
+      <w:r>
+        <w:t xml:space="preserve"> </w:t>
+      </w:r>
+      <w:r>
+        <w:t xml:space="preserve">and a ray tracing diagram from a Code V simulation is shown in </w:t>
+      </w:r>
+      <w:r>
+        <w:fldChar w:fldCharType="begin"/>
+      </w:r>
+      <w:r>
+        <w:instrText xml:space="preserve"> REF _Ref429577060 \h </w:instrText>
+      </w:r>
+      <w:r>
+        <w:instrText xml:space="preserve"> \* MERGEFORMAT </w:instrText>
+      </w:r>
+      <w:r>
+        <w:fldChar w:fldCharType="separate"/>
+      </w:r>
+      <w:r>
+        <w:t>Figure 3-</w:t>
+      </w:r>
+      <w:r>
+        <w:rPr>
+          <w:noProof/>
+        </w:rPr>
+        <w:t>11</w:t>
+      </w:r>
+      <w:r>
+        <w:fldChar w:fldCharType="end"/>
+      </w:r>
+      <w:r>
+        <w:t xml:space="preserve">. The AOTF has </w:t>
+      </w:r>
+      <w:r>
+        <w:t xml:space="preserve">an optical aperture of 10 </w:t>
+      </w:r>
+      <w:r>
+        <w:t>mm by 10</w:t>
+      </w:r>
+      <w:r>
+        <w:t xml:space="preserve"> </w:t>
+      </w:r>
+      <w:r>
+        <w:t>mm and is the system's field stop. This is a physical limit of the device and causes the field of view to be limited. In order to have lines of sight from the ground to the maximum float altitude of a stratospheric balloon, typically 35</w:t>
+      </w:r>
+      <w:r>
+        <w:t xml:space="preserve"> </w:t>
+      </w:r>
+      <w:r>
+        <w:t>km, a 6</w:t>
+      </w:r>
+      <w:r>
+        <w:rPr>
+          <w:vertAlign w:val="superscript"/>
+        </w:rPr>
+        <w:t>o</w:t>
+      </w:r>
+      <w:r>
+        <w:t xml:space="preserve"> field of view is required. Also</w:t>
+      </w:r>
+      <w:r>
+        <w:t xml:space="preserve"> with the current set up of 100 </w:t>
+      </w:r>
+      <w:r>
+        <w:t>mm focal length lenses the rays of light from each line of sight enter the AOTF at the maximum acceptance angle, which is 4</w:t>
+      </w:r>
+      <w:r>
+        <w:rPr>
+          <w:vertAlign w:val="superscript"/>
+        </w:rPr>
+        <w:t>o</w:t>
+      </w:r>
+      <w:r>
+        <w:t xml:space="preserve">. The acceptance angle is the maximum angle that light can enter the AOTF front aperture and still undergo </w:t>
+      </w:r>
+      <w:r>
+        <w:t xml:space="preserve">efficient </w:t>
+      </w:r>
+      <w:r>
+        <w:t>Bragg diffraction</w:t>
+      </w:r>
+      <w:r>
+        <w:t xml:space="preserve"> (</w:t>
+      </w:r>
+      <w:r>
+        <w:rPr>
+          <w:i/>
+        </w:rPr>
+        <w:t xml:space="preserve">Xu and Shroud, </w:t>
+      </w:r>
+      <w:r>
+        <w:t>1992)</w:t>
+      </w:r>
+      <w:r>
+        <w:t xml:space="preserve">. This allows the maximum amount of light to enter the device </w:t>
+      </w:r>
+      <w:r>
+        <w:t>to achieve</w:t>
+      </w:r>
+      <w:r>
+        <w:t xml:space="preserve"> highest</w:t>
+      </w:r>
+      <w:r>
+        <w:t xml:space="preserve"> possible</w:t>
+      </w:r>
+      <w:r>
+        <w:t xml:space="preserve"> throughput.</w:t>
+      </w:r>
+    </w:p>
+    <w:p>
+      <w:pPr>
+        <w:pStyle w:val="Caption"/>
+        <w:keepNext/>
+        <w:jc w:val="center"/>
+      </w:pPr>
+      <w:bookmarkStart w:id="22" w:name="_Ref429579148"/>
+      <w:r>
+        <w:rPr>
+          <w:b/>
+        </w:rPr>
+        <w:t>Table 3-</w:t>
+      </w:r>
+      <w:r>
+        <w:rPr>
+          <w:b/>
+        </w:rPr>
+        <w:fldChar w:fldCharType="begin"/>
+      </w:r>
+      <w:r>
+        <w:rPr>
+          <w:b/>
+        </w:rPr>
+        <w:instrText xml:space="preserve"> SEQ Table \* ARABIC </w:instrText>
+      </w:r>
+      <w:r>
+        <w:rPr>
+          <w:b/>
+        </w:rPr>
+        <w:fldChar w:fldCharType="separate"/>
+      </w:r>
+      <w:r>
+        <w:rPr>
+          <w:b/>
+          <w:noProof/>
+        </w:rPr>
+        <w:t>1</w:t>
+      </w:r>
+      <w:r>
+        <w:rPr>
+          <w:b/>
+        </w:rPr>
+        <w:fldChar w:fldCharType="end"/>
+      </w:r>
+      <w:bookmarkEnd w:id="22"/>
+      <w:r>
+        <w:t>:</w:t>
+      </w:r>
+      <w:r>
+        <w:t xml:space="preserve"> </w:t>
+      </w:r>
+      <w:proofErr w:type="spellStart"/>
+      <w:r>
+        <w:t>Telecentric</w:t>
+      </w:r>
+      <w:proofErr w:type="spellEnd"/>
+      <w:r>
+        <w:t xml:space="preserve"> </w:t>
+      </w:r>
+      <w:r>
+        <w:t xml:space="preserve">Test </w:t>
+      </w:r>
+      <w:r>
+        <w:t xml:space="preserve">System Optical </w:t>
+      </w:r>
+      <w:r>
+        <w:t>specifications</w:t>
+      </w:r>
+    </w:p>
+    <w:p/>
+    <w:tbl>
+      <w:tblPr>
+        <w:tblStyle w:val="TableGrid"/>
+        <w:tblW w:w="0" w:type="auto"/>
+        <w:jc w:val="center"/>
+        <w:tblLook w:val="04A0" w:firstRow="1" w:lastRow="0" w:firstColumn="1" w:lastColumn="0" w:noHBand="0" w:noVBand="1"/>
+      </w:tblPr>
+      <w:tblGrid>
+        <w:gridCol w:w="3397"/>
+        <w:gridCol w:w="1277"/>
+      </w:tblGrid>
+      <w:tr>
+        <w:trPr>
+          <w:jc w:val="center"/>
+        </w:trPr>
+        <w:tc>
+          <w:tcPr>
+            <w:tcW w:w="3397" w:type="dxa"/>
+          </w:tcPr>
+          <w:p>
+            <w:pPr>
+              <w:pStyle w:val="BodyText"/>
+              <w:spacing w:line="276" w:lineRule="auto"/>
+              <w:ind w:firstLine="0"/>
+            </w:pPr>
+            <w:proofErr w:type="spellStart"/>
+            <w:r>
+              <w:t>Effiective</w:t>
+            </w:r>
+            <w:proofErr w:type="spellEnd"/>
+            <w:r>
+              <w:t xml:space="preserve"> focal length (mm)</w:t>
+            </w:r>
+          </w:p>
+        </w:tc>
+        <w:tc>
+          <w:tcPr>
+            <w:tcW w:w="1277" w:type="dxa"/>
+          </w:tcPr>
+          <w:p>
+            <w:pPr>
+              <w:pStyle w:val="BodyText"/>
+              <w:spacing w:line="276" w:lineRule="auto"/>
+              <w:ind w:firstLine="0"/>
+              <w:jc w:val="center"/>
+            </w:pPr>
+            <w:r>
+              <w:t>75.6</w:t>
+            </w:r>
+          </w:p>
+        </w:tc>
+      </w:tr>
+      <w:tr>
+        <w:trPr>
+          <w:jc w:val="center"/>
+        </w:trPr>
+        <w:tc>
+          <w:tcPr>
+            <w:tcW w:w="3397" w:type="dxa"/>
+          </w:tcPr>
+          <w:p>
+            <w:pPr>
+              <w:pStyle w:val="BodyText"/>
+              <w:spacing w:line="276" w:lineRule="auto"/>
+              <w:ind w:firstLine="0"/>
+            </w:pPr>
+            <w:r>
+              <w:t>Front End Optics Magnification</w:t>
+            </w:r>
+          </w:p>
+        </w:tc>
+        <w:tc>
+          <w:tcPr>
+            <w:tcW w:w="1277" w:type="dxa"/>
+          </w:tcPr>
+          <w:p>
+            <w:pPr>
+              <w:pStyle w:val="BodyText"/>
+              <w:spacing w:line="276" w:lineRule="auto"/>
+              <w:ind w:firstLine="0"/>
+              <w:jc w:val="center"/>
+            </w:pPr>
+            <w:r>
+              <w:t>1.00</w:t>
+            </w:r>
+          </w:p>
+        </w:tc>
+      </w:tr>
+      <w:tr>
+        <w:trPr>
+          <w:jc w:val="center"/>
+        </w:trPr>
+        <w:tc>
+          <w:tcPr>
+            <w:tcW w:w="3397" w:type="dxa"/>
+          </w:tcPr>
+          <w:p>
+            <w:pPr>
+              <w:pStyle w:val="BodyText"/>
+              <w:spacing w:line="276" w:lineRule="auto"/>
+              <w:ind w:firstLine="0"/>
+            </w:pPr>
+            <w:r>
+              <w:t>Back End Optics Magnification</w:t>
+            </w:r>
+          </w:p>
+        </w:tc>
+        <w:tc>
+          <w:tcPr>
+            <w:tcW w:w="1277" w:type="dxa"/>
+          </w:tcPr>
+          <w:p>
+            <w:pPr>
+              <w:pStyle w:val="BodyText"/>
+              <w:spacing w:line="276" w:lineRule="auto"/>
+              <w:ind w:firstLine="0"/>
+              <w:jc w:val="center"/>
+            </w:pPr>
+            <w:r>
+              <w:t>0.756</w:t>
+            </w:r>
+          </w:p>
+        </w:tc>
+      </w:tr>
+      <w:tr>
+        <w:trPr>
+          <w:jc w:val="center"/>
+        </w:trPr>
+        <w:tc>
+          <w:tcPr>
+            <w:tcW w:w="3397" w:type="dxa"/>
+          </w:tcPr>
+          <w:p>
+            <w:pPr>
+              <w:pStyle w:val="BodyText"/>
+              <w:spacing w:line="276" w:lineRule="auto"/>
+              <w:ind w:firstLine="0"/>
+            </w:pPr>
+            <w:r>
+              <w:t>Field Of View (</w:t>
+            </w:r>
+            <w:r>
+              <w:rPr>
+                <w:vertAlign w:val="superscript"/>
+              </w:rPr>
+              <w:t>o</w:t>
+            </w:r>
+            <w:r>
+              <w:t>)</w:t>
+            </w:r>
+          </w:p>
+        </w:tc>
+        <w:tc>
+          <w:tcPr>
+            <w:tcW w:w="1277" w:type="dxa"/>
+          </w:tcPr>
+          <w:p>
+            <w:pPr>
+              <w:pStyle w:val="BodyText"/>
+              <w:spacing w:line="276" w:lineRule="auto"/>
+              <w:ind w:firstLine="0"/>
+              <w:jc w:val="center"/>
+            </w:pPr>
+            <w:r>
+              <w:t>5.7 x 5.7</w:t>
+            </w:r>
+          </w:p>
+        </w:tc>
+      </w:tr>
+      <w:tr>
+        <w:trPr>
+          <w:jc w:val="center"/>
+        </w:trPr>
+        <w:tc>
+          <w:tcPr>
+            <w:tcW w:w="3397" w:type="dxa"/>
+          </w:tcPr>
+          <w:p>
+            <w:pPr>
+              <w:pStyle w:val="BodyText"/>
+              <w:spacing w:line="276" w:lineRule="auto"/>
+              <w:ind w:firstLine="0"/>
+            </w:pPr>
+            <w:r>
+              <w:t>F-number</w:t>
+            </w:r>
+          </w:p>
+        </w:tc>
+        <w:tc>
+          <w:tcPr>
+            <w:tcW w:w="1277" w:type="dxa"/>
+          </w:tcPr>
+          <w:p>
+            <w:pPr>
+              <w:pStyle w:val="BodyText"/>
+              <w:spacing w:line="276" w:lineRule="auto"/>
+              <w:ind w:firstLine="0"/>
+              <w:jc w:val="center"/>
+            </w:pPr>
+            <w:r>
+              <w:t>14.28</w:t>
+            </w:r>
+          </w:p>
+        </w:tc>
+      </w:tr>
+    </w:tbl>
+    <w:p>
+      <w:pPr>
+        <w:pStyle w:val="BodyText"/>
+      </w:pPr>
+    </w:p>
+    <w:p>
+      <w:pPr>
+        <w:pStyle w:val="BodyText"/>
+      </w:pPr>
+      <w:r>
+        <w:t xml:space="preserve">The light is focused on a 16-bit digital QSI 616 CCD </w:t>
+      </w:r>
+      <w:r>
+        <w:t>with 1536x1024 pixels and</w:t>
+      </w:r>
+      <w:r>
+        <w:t xml:space="preserve"> a mechanical shutter that allows an integrati</w:t>
+      </w:r>
+      <w:r>
+        <w:t xml:space="preserve">on time between 0.01 seconds to 240 </w:t>
+      </w:r>
+      <w:r>
+        <w:t xml:space="preserve">minutes. The CCD chip itself is a Kodak KAF-1603ME with micro lenses to improve the quantum efficiently of the device and its spectral characteristics can be seen in </w:t>
+      </w:r>
+      <w:r>
+        <w:fldChar w:fldCharType="begin"/>
+      </w:r>
+      <w:r>
+        <w:instrText xml:space="preserve"> REF _Ref429578735 \h </w:instrText>
+      </w:r>
+      <w:r>
+        <w:instrText xml:space="preserve"> \* MERGEFORMAT </w:instrText>
+      </w:r>
+      <w:r>
+        <w:fldChar w:fldCharType="separate"/>
+      </w:r>
+      <w:r>
+        <w:t>Figure 3-</w:t>
+      </w:r>
+      <w:r>
+        <w:rPr>
+          <w:noProof/>
+        </w:rPr>
+        <w:t>12</w:t>
+      </w:r>
+      <w:r>
+        <w:fldChar w:fldCharType="end"/>
+      </w:r>
+    </w:p>
+    <w:p>
+      <w:pPr>
+        <w:pStyle w:val="BodyText"/>
+        <w:keepNext/>
+        <w:ind w:firstLine="0"/>
+        <w:jc w:val="center"/>
+      </w:pPr>
+      <w:r>
+        <w:rPr>
+          <w:noProof/>
+          <w:lang w:val="en-CA" w:eastAsia="en-CA"/>
+        </w:rPr>
+        <w:lastRenderedPageBreak/>
+        <w:drawing>
+          <wp:inline distT="0" distB="0" distL="0" distR="0" wp14:anchorId="6C9A2279" wp14:editId="70297AA8">
+            <wp:extent cx="3314700" cy="2302846"/>
+            <wp:effectExtent l="0" t="0" r="0" b="2540"/>
+            <wp:docPr id="12" name="Picture 12"/>
+            <wp:cNvGraphicFramePr>
+              <a:graphicFrameLocks xmlns:a="http://schemas.openxmlformats.org/drawingml/2006/main" noChangeAspect="1"/>
+            </wp:cNvGraphicFramePr>
+            <a:graphic xmlns:a="http://schemas.openxmlformats.org/drawingml/2006/main">
+              <a:graphicData uri="http://schemas.openxmlformats.org/drawingml/2006/picture">
+                <pic:pic xmlns:pic="http://schemas.openxmlformats.org/drawingml/2006/picture">
+                  <pic:nvPicPr>
+                    <pic:cNvPr id="12" name="3-3-QsiCcdQe.jpg"/>
+                    <pic:cNvPicPr/>
+                  </pic:nvPicPr>
+                  <pic:blipFill>
+                    <a:blip r:embed="rId19" cstate="print">
+                      <a:extLst>
+                        <a:ext uri="{28A0092B-C50C-407E-A947-70E740481C1C}">
+                          <a14:useLocalDpi xmlns:a14="http://schemas.microsoft.com/office/drawing/2010/main" val="0"/>
+                        </a:ext>
+                      </a:extLst>
+                    </a:blip>
+                    <a:stretch>
+                      <a:fillRect/>
+                    </a:stretch>
+                  </pic:blipFill>
+                  <pic:spPr>
+                    <a:xfrm>
+                      <a:off x="0" y="0"/>
+                      <a:ext cx="3346364" cy="2324844"/>
+                    </a:xfrm>
+                    <a:prstGeom prst="rect">
+                      <a:avLst/>
+                    </a:prstGeom>
+                  </pic:spPr>
+                </pic:pic>
+              </a:graphicData>
+            </a:graphic>
+          </wp:inline>
+        </w:drawing>
+      </w:r>
+    </w:p>
+    <w:p>
+      <w:pPr>
+        <w:pStyle w:val="Caption"/>
+        <w:jc w:val="both"/>
+      </w:pPr>
+      <w:bookmarkStart w:id="23" w:name="_Ref429578735"/>
+      <w:r>
+        <w:rPr>
+          <w:b/>
+        </w:rPr>
+        <w:t>Figure 3-</w:t>
+      </w:r>
+      <w:r>
+        <w:rPr>
+          <w:b/>
+        </w:rPr>
+        <w:fldChar w:fldCharType="begin"/>
+      </w:r>
+      <w:r>
+        <w:rPr>
+          <w:b/>
+        </w:rPr>
+        <w:instrText xml:space="preserve"> SEQ Figure \* ARABIC </w:instrText>
+      </w:r>
+      <w:r>
+        <w:rPr>
+          <w:b/>
+        </w:rPr>
+        <w:fldChar w:fldCharType="separate"/>
+      </w:r>
+      <w:r>
+        <w:rPr>
+          <w:b/>
+          <w:noProof/>
+        </w:rPr>
+        <w:t>12</w:t>
+      </w:r>
+      <w:r>
+        <w:rPr>
+          <w:b/>
+        </w:rPr>
+        <w:fldChar w:fldCharType="end"/>
+      </w:r>
+      <w:bookmarkEnd w:id="23"/>
+      <w:r>
+        <w:t xml:space="preserve">: </w:t>
+      </w:r>
+      <w:r>
+        <w:t>Quantum efficiency of the Kodak KAF-1603ME contained within the QSI CCD camera is represented by blue curve. Quantum efficiency provided by QSI Scientific.</w:t>
+      </w:r>
+    </w:p>
+    <w:p/>
+    <w:p>
+      <w:pPr>
+        <w:pStyle w:val="BodyText"/>
+        <w:jc w:val="both"/>
+      </w:pPr>
+      <w:r>
+        <w:t>The overall design has several aspects that make it a good system for imaging. First all of the bundles of light entering the AOTF have the same angular spread. As seen in equation</w:t>
+      </w:r>
+      <w:r>
+        <w:t xml:space="preserve"> 3.34</w:t>
+      </w:r>
+      <w:r>
+        <w:t xml:space="preserve"> the diffracted wavelength depends on the incoming angle or its spread, in this set up all points of the imaging plane will have the same angular </w:t>
+      </w:r>
+      <w:r>
+        <w:t>dependence</w:t>
+      </w:r>
+      <w:r>
+        <w:t xml:space="preserve"> so the entire image will be of the same wavelength and have the same spectral </w:t>
+      </w:r>
+      <w:proofErr w:type="spellStart"/>
+      <w:r>
+        <w:t>bandpass</w:t>
+      </w:r>
+      <w:proofErr w:type="spellEnd"/>
+      <w:r>
+        <w:t>.</w:t>
+      </w:r>
+    </w:p>
+    <w:p>
+      <w:pPr>
+        <w:pStyle w:val="BodyText"/>
+        <w:keepNext/>
+        <w:ind w:firstLine="0"/>
+      </w:pPr>
+      <w:r>
+        <w:rPr>
+          <w:noProof/>
+          <w:lang w:val="en-CA" w:eastAsia="en-CA"/>
+        </w:rPr>
+        <w:drawing>
+          <wp:inline distT="0" distB="0" distL="0" distR="0" wp14:anchorId="6F279F74" wp14:editId="5E1D1C80">
+            <wp:extent cx="5943600" cy="2466975"/>
+            <wp:effectExtent l="0" t="0" r="0" b="9525"/>
+            <wp:docPr id="14" name="Picture 14"/>
+            <wp:cNvGraphicFramePr>
+              <a:graphicFrameLocks xmlns:a="http://schemas.openxmlformats.org/drawingml/2006/main" noChangeAspect="1"/>
+            </wp:cNvGraphicFramePr>
+            <a:graphic xmlns:a="http://schemas.openxmlformats.org/drawingml/2006/main">
+              <a:graphicData uri="http://schemas.openxmlformats.org/drawingml/2006/picture">
+                <pic:pic xmlns:pic="http://schemas.openxmlformats.org/drawingml/2006/picture">
+                  <pic:nvPicPr>
+                    <pic:cNvPr id="14" name="3-3-OpticalPathDisplacement.png"/>
+                    <pic:cNvPicPr/>
+                  </pic:nvPicPr>
+                  <pic:blipFill>
+                    <a:blip r:embed="rId20">
+                      <a:extLst>
+                        <a:ext uri="{28A0092B-C50C-407E-A947-70E740481C1C}">
+                          <a14:useLocalDpi xmlns:a14="http://schemas.microsoft.com/office/drawing/2010/main" val="0"/>
+                        </a:ext>
+                      </a:extLst>
+                    </a:blip>
+                    <a:stretch>
+                      <a:fillRect/>
+                    </a:stretch>
+                  </pic:blipFill>
+                  <pic:spPr>
+                    <a:xfrm>
+                      <a:off x="0" y="0"/>
+                      <a:ext cx="5943600" cy="2466975"/>
+                    </a:xfrm>
+                    <a:prstGeom prst="rect">
+                      <a:avLst/>
+                    </a:prstGeom>
+                  </pic:spPr>
+                </pic:pic>
+              </a:graphicData>
+            </a:graphic>
+          </wp:inline>
+        </w:drawing>
+      </w:r>
+    </w:p>
+    <w:p>
+      <w:pPr>
+        <w:pStyle w:val="Caption"/>
+      </w:pPr>
+      <w:bookmarkStart w:id="24" w:name="_Ref429580445"/>
+      <w:r>
+        <w:rPr>
+          <w:b/>
+        </w:rPr>
+        <w:t>Figure 3-</w:t>
+      </w:r>
+      <w:r>
+        <w:rPr>
+          <w:b/>
+        </w:rPr>
+        <w:fldChar w:fldCharType="begin"/>
+      </w:r>
+      <w:r>
+        <w:rPr>
+          <w:b/>
+        </w:rPr>
+        <w:instrText xml:space="preserve"> SEQ Figure \* ARABIC </w:instrText>
+      </w:r>
+      <w:r>
+        <w:rPr>
+          <w:b/>
+        </w:rPr>
+        <w:fldChar w:fldCharType="separate"/>
+      </w:r>
+      <w:r>
+        <w:rPr>
+          <w:b/>
+          <w:noProof/>
+        </w:rPr>
+        <w:t>13</w:t>
+      </w:r>
+      <w:r>
+        <w:rPr>
+          <w:b/>
+        </w:rPr>
+        <w:fldChar w:fldCharType="end"/>
+      </w:r>
+      <w:bookmarkEnd w:id="24"/>
+      <w:r>
+        <w:t xml:space="preserve">: The effect on the optical path of converging light bundles as they pass through an material of index of </w:t>
+      </w:r>
+      <w:proofErr w:type="gramStart"/>
+      <w:r>
+        <w:t xml:space="preserve">refraction </w:t>
+      </w:r>
+      <w:proofErr w:type="gramEnd"/>
+      <m:oMath>
+        <m:r>
+          <w:rPr>
+            <w:rFonts w:ascii="Cambria Math" w:hAnsi="Cambria Math"/>
+          </w:rPr>
+          <m:t>n(λ)</m:t>
+        </m:r>
+      </m:oMath>
+      <w:r>
+        <w:t>. When the index of refraction strongly depends on wavelength, as in the AOTF, the optical path length can expense great changes that will alter the focal point of the system.</w:t>
+      </w:r>
+    </w:p>
+    <w:p>
+      <w:pPr>
+        <w:pStyle w:val="BodyText"/>
+        <w:ind w:firstLine="0"/>
+      </w:pPr>
+    </w:p>
+    <w:p>
+      <w:pPr>
+        <w:pStyle w:val="BodyText"/>
+        <w:jc w:val="both"/>
+      </w:pPr>
+      <w:r>
+        <w:t>However, despite its benefits there are a few drawbacks to consider in the design as well. First, the o</w:t>
+      </w:r>
+      <w:r>
+        <w:t xml:space="preserve">ptical path between the two 100 mm focal length lens is </w:t>
+      </w:r>
+      <w:r>
+        <w:t>200 mm</w:t>
+      </w:r>
+      <w:r>
+        <w:t xml:space="preserve"> in air, however the AOTF is made of </w:t>
+      </w:r>
+      <w:r>
+        <w:t>TeO</w:t>
+      </w:r>
+      <w:r>
+        <w:softHyphen/>
+      </w:r>
+      <w:r>
+        <w:softHyphen/>
+      </w:r>
+      <w:r>
+        <w:softHyphen/>
+      </w:r>
+      <w:r>
+        <w:rPr>
+          <w:vertAlign w:val="subscript"/>
+        </w:rPr>
+        <w:t>2</w:t>
+      </w:r>
+      <w:r>
+        <w:t xml:space="preserve"> or</w:t>
+      </w:r>
+      <w:r>
+        <w:t xml:space="preserve"> </w:t>
+      </w:r>
+      <w:proofErr w:type="spellStart"/>
+      <w:r>
+        <w:t>paratellurite</w:t>
+      </w:r>
+      <w:proofErr w:type="spellEnd"/>
+      <w:r>
+        <w:t xml:space="preserve"> and has a high index of refraction </w:t>
+      </w:r>
+      <w:r>
+        <w:t xml:space="preserve">and dispersion given by </w:t>
+      </w:r>
+      <w:r>
+        <w:t>(</w:t>
+      </w:r>
+      <w:r>
+        <w:rPr>
+          <w:i/>
+        </w:rPr>
+        <w:t>Uchida</w:t>
+      </w:r>
+      <w:r>
+        <w:t>, 1971)</w:t>
+      </w:r>
+    </w:p>
+    <w:tbl>
+      <w:tblPr>
+        <w:tblStyle w:val="TableGrid"/>
+        <w:tblW w:w="8050" w:type="dxa"/>
+        <w:tblInd w:w="1418" w:type="dxa"/>
+        <w:tblLook w:val="04A0" w:firstRow="1" w:lastRow="0" w:firstColumn="1" w:lastColumn="0" w:noHBand="0" w:noVBand="1"/>
+      </w:tblPr>
+      <w:tblGrid>
+        <w:gridCol w:w="6804"/>
+        <w:gridCol w:w="1246"/>
+      </w:tblGrid>
+      <w:tr>
+        <w:tc>
+          <w:tcPr>
+            <w:tcW w:w="6804" w:type="dxa"/>
+            <w:tcBorders>
+              <w:top w:val="nil"/>
+              <w:left w:val="nil"/>
+              <w:bottom w:val="nil"/>
+              <w:right w:val="nil"/>
+            </w:tcBorders>
+          </w:tcPr>
+          <w:p>
+            <w:pPr>
+              <w:pStyle w:val="BodyText"/>
+              <w:ind w:firstLine="289"/>
+              <w:jc w:val="right"/>
+            </w:pPr>
+            <m:oMathPara>
+              <m:oMath>
+                <m:sSubSup>
+                  <m:sSubSupPr>
+                    <m:ctrlPr>
+                      <w:rPr>
+                        <w:rFonts w:ascii="Cambria Math" w:hAnsi="Cambria Math"/>
+                        <w:i/>
+                      </w:rPr>
+                    </m:ctrlPr>
+                  </m:sSubSupPr>
+                  <m:e>
+                    <m:r>
+                      <w:rPr>
+                        <w:rFonts w:ascii="Cambria Math" w:hAnsi="Cambria Math"/>
+                      </w:rPr>
+                      <m:t>n</m:t>
+                    </m:r>
+                  </m:e>
+                  <m:sub>
+                    <m:r>
+                      <w:rPr>
+                        <w:rFonts w:ascii="Cambria Math" w:hAnsi="Cambria Math"/>
+                      </w:rPr>
+                      <m:t>o</m:t>
+                    </m:r>
+                  </m:sub>
+                  <m:sup>
+                    <m:r>
+                      <w:rPr>
+                        <w:rFonts w:ascii="Cambria Math" w:hAnsi="Cambria Math"/>
+                      </w:rPr>
+                      <m:t>2</m:t>
+                    </m:r>
+                  </m:sup>
+                </m:sSubSup>
+                <m:r>
+                  <w:rPr>
+                    <w:rFonts w:ascii="Cambria Math" w:hAnsi="Cambria Math"/>
+                  </w:rPr>
+                  <m:t>=1+</m:t>
+                </m:r>
+                <m:f>
+                  <m:fPr>
+                    <m:ctrlPr>
+                      <w:rPr>
+                        <w:rFonts w:ascii="Cambria Math" w:hAnsi="Cambria Math"/>
+                        <w:i/>
+                      </w:rPr>
+                    </m:ctrlPr>
+                  </m:fPr>
+                  <m:num>
+                    <m:r>
+                      <w:rPr>
+                        <w:rFonts w:ascii="Cambria Math" w:hAnsi="Cambria Math"/>
+                      </w:rPr>
+                      <m:t>2.584</m:t>
+                    </m:r>
+                    <m:sSup>
+                      <m:sSupPr>
+                        <m:ctrlPr>
+                          <w:rPr>
+                            <w:rFonts w:ascii="Cambria Math" w:hAnsi="Cambria Math"/>
+                            <w:i/>
+                          </w:rPr>
+                        </m:ctrlPr>
+                      </m:sSupPr>
+                      <m:e>
+                        <m:r>
+                          <w:rPr>
+                            <w:rFonts w:ascii="Cambria Math" w:hAnsi="Cambria Math"/>
+                          </w:rPr>
+                          <m:t>λ</m:t>
+                        </m:r>
+                      </m:e>
+                      <m:sup>
+                        <m:r>
+                          <w:rPr>
+                            <w:rFonts w:ascii="Cambria Math" w:hAnsi="Cambria Math"/>
+                          </w:rPr>
+                          <m:t>2</m:t>
+                        </m:r>
+                      </m:sup>
+                    </m:sSup>
+                  </m:num>
+                  <m:den>
+                    <m:sSup>
+                      <m:sSupPr>
+                        <m:ctrlPr>
+                          <w:rPr>
+                            <w:rFonts w:ascii="Cambria Math" w:hAnsi="Cambria Math"/>
+                            <w:i/>
+                          </w:rPr>
+                        </m:ctrlPr>
+                      </m:sSupPr>
+                      <m:e>
+                        <m:r>
+                          <w:rPr>
+                            <w:rFonts w:ascii="Cambria Math" w:hAnsi="Cambria Math"/>
+                          </w:rPr>
+                          <m:t>λ</m:t>
+                        </m:r>
+                      </m:e>
+                      <m:sup>
+                        <m:r>
+                          <w:rPr>
+                            <w:rFonts w:ascii="Cambria Math" w:hAnsi="Cambria Math"/>
+                          </w:rPr>
+                          <m:t>2</m:t>
+                        </m:r>
+                      </m:sup>
+                    </m:sSup>
+                    <m:r>
+                      <w:rPr>
+                        <w:rFonts w:ascii="Cambria Math" w:hAnsi="Cambria Math"/>
+                      </w:rPr>
+                      <m:t>-</m:t>
+                    </m:r>
+                    <m:sSup>
+                      <m:sSupPr>
+                        <m:ctrlPr>
+                          <w:rPr>
+                            <w:rFonts w:ascii="Cambria Math" w:hAnsi="Cambria Math"/>
+                            <w:i/>
+                          </w:rPr>
+                        </m:ctrlPr>
+                      </m:sSupPr>
+                      <m:e>
+                        <m:r>
+                          <w:rPr>
+                            <w:rFonts w:ascii="Cambria Math" w:hAnsi="Cambria Math"/>
+                          </w:rPr>
+                          <m:t>0.1342</m:t>
+                        </m:r>
+                      </m:e>
+                      <m:sup>
+                        <m:r>
+                          <w:rPr>
+                            <w:rFonts w:ascii="Cambria Math" w:hAnsi="Cambria Math"/>
+                          </w:rPr>
+                          <m:t>2</m:t>
+                        </m:r>
+                      </m:sup>
+                    </m:sSup>
+                  </m:den>
+                </m:f>
+                <m:r>
+                  <w:rPr>
+                    <w:rFonts w:ascii="Cambria Math" w:hAnsi="Cambria Math"/>
+                  </w:rPr>
+                  <m:t>+</m:t>
+                </m:r>
+                <m:f>
+                  <m:fPr>
+                    <m:ctrlPr>
+                      <w:rPr>
+                        <w:rFonts w:ascii="Cambria Math" w:hAnsi="Cambria Math"/>
+                        <w:i/>
+                      </w:rPr>
+                    </m:ctrlPr>
+                  </m:fPr>
+                  <m:num>
+                    <m:r>
+                      <w:rPr>
+                        <w:rFonts w:ascii="Cambria Math" w:hAnsi="Cambria Math"/>
+                      </w:rPr>
+                      <m:t>1.157</m:t>
+                    </m:r>
+                    <m:sSup>
+                      <m:sSupPr>
+                        <m:ctrlPr>
+                          <w:rPr>
+                            <w:rFonts w:ascii="Cambria Math" w:hAnsi="Cambria Math"/>
+                            <w:i/>
+                          </w:rPr>
+                        </m:ctrlPr>
+                      </m:sSupPr>
+                      <m:e>
+                        <m:r>
+                          <w:rPr>
+                            <w:rFonts w:ascii="Cambria Math" w:hAnsi="Cambria Math"/>
+                          </w:rPr>
+                          <m:t>λ</m:t>
+                        </m:r>
+                      </m:e>
+                      <m:sup>
+                        <m:r>
+                          <w:rPr>
+                            <w:rFonts w:ascii="Cambria Math" w:hAnsi="Cambria Math"/>
+                          </w:rPr>
+                          <m:t>2</m:t>
+                        </m:r>
+                      </m:sup>
+                    </m:sSup>
+                  </m:num>
+                  <m:den>
+                    <m:sSup>
+                      <m:sSupPr>
+                        <m:ctrlPr>
+                          <w:rPr>
+                            <w:rFonts w:ascii="Cambria Math" w:hAnsi="Cambria Math"/>
+                            <w:i/>
+                          </w:rPr>
+                        </m:ctrlPr>
+                      </m:sSupPr>
+                      <m:e>
+                        <m:r>
+                          <w:rPr>
+                            <w:rFonts w:ascii="Cambria Math" w:hAnsi="Cambria Math"/>
+                          </w:rPr>
+                          <m:t>λ</m:t>
+                        </m:r>
+                      </m:e>
+                      <m:sup>
+                        <m:r>
+                          <w:rPr>
+                            <w:rFonts w:ascii="Cambria Math" w:hAnsi="Cambria Math"/>
+                          </w:rPr>
+                          <m:t>2</m:t>
+                        </m:r>
+                      </m:sup>
+                    </m:sSup>
+                    <m:r>
+                      <w:rPr>
+                        <w:rFonts w:ascii="Cambria Math" w:hAnsi="Cambria Math"/>
+                      </w:rPr>
+                      <m:t>-</m:t>
+                    </m:r>
+                    <m:sSup>
+                      <m:sSupPr>
+                        <m:ctrlPr>
+                          <w:rPr>
+                            <w:rFonts w:ascii="Cambria Math" w:hAnsi="Cambria Math"/>
+                            <w:i/>
+                          </w:rPr>
+                        </m:ctrlPr>
+                      </m:sSupPr>
+                      <m:e>
+                        <m:r>
+                          <w:rPr>
+                            <w:rFonts w:ascii="Cambria Math" w:hAnsi="Cambria Math"/>
+                          </w:rPr>
+                          <m:t>0.2638</m:t>
+                        </m:r>
+                      </m:e>
+                      <m:sup>
+                        <m:r>
+                          <w:rPr>
+                            <w:rFonts w:ascii="Cambria Math" w:hAnsi="Cambria Math"/>
+                          </w:rPr>
+                          <m:t>2</m:t>
+                        </m:r>
+                      </m:sup>
+                    </m:sSup>
+                  </m:den>
+                </m:f>
+              </m:oMath>
+            </m:oMathPara>
+          </w:p>
+        </w:tc>
+        <w:tc>
+          <w:tcPr>
+            <w:tcW w:w="1246" w:type="dxa"/>
+            <w:tcBorders>
+              <w:top w:val="nil"/>
+              <w:left w:val="nil"/>
+              <w:bottom w:val="nil"/>
+              <w:right w:val="nil"/>
+            </w:tcBorders>
+          </w:tcPr>
+          <w:p>
+            <w:pPr>
+              <w:pStyle w:val="BodyText"/>
+              <w:ind w:firstLine="0"/>
+              <w:jc w:val="right"/>
+            </w:pPr>
+            <w:r>
+              <w:t>(3.3</w:t>
+            </w:r>
+            <w:r>
+              <w:t>8</w:t>
+            </w:r>
+            <w:r>
+              <w:t>)</w:t>
+            </w:r>
+          </w:p>
+        </w:tc>
+      </w:tr>
+      <w:tr>
+        <w:tc>
+          <w:tcPr>
+            <w:tcW w:w="6804" w:type="dxa"/>
+            <w:tcBorders>
+              <w:top w:val="nil"/>
+              <w:left w:val="nil"/>
+              <w:bottom w:val="nil"/>
+              <w:right w:val="nil"/>
+            </w:tcBorders>
+          </w:tcPr>
+          <w:p>
+            <w:pPr>
+              <w:pStyle w:val="BodyText"/>
+              <w:ind w:firstLine="289"/>
+              <w:jc w:val="right"/>
+            </w:pPr>
+            <m:oMathPara>
+              <m:oMath>
+                <m:sSubSup>
+                  <m:sSubSupPr>
+                    <m:ctrlPr>
+                      <w:rPr>
+                        <w:rFonts w:ascii="Cambria Math" w:hAnsi="Cambria Math"/>
+                        <w:i/>
+                      </w:rPr>
+                    </m:ctrlPr>
+                  </m:sSubSupPr>
+                  <m:e>
+                    <m:r>
+                      <w:rPr>
+                        <w:rFonts w:ascii="Cambria Math" w:hAnsi="Cambria Math"/>
+                      </w:rPr>
+                      <m:t>n</m:t>
+                    </m:r>
+                  </m:e>
+                  <m:sub>
+                    <m:r>
+                      <w:rPr>
+                        <w:rFonts w:ascii="Cambria Math" w:hAnsi="Cambria Math"/>
+                      </w:rPr>
+                      <m:t>e</m:t>
+                    </m:r>
+                  </m:sub>
+                  <m:sup>
+                    <m:r>
+                      <w:rPr>
+                        <w:rFonts w:ascii="Cambria Math" w:hAnsi="Cambria Math"/>
+                      </w:rPr>
+                      <m:t>2</m:t>
+                    </m:r>
+                  </m:sup>
+                </m:sSubSup>
+                <m:r>
+                  <w:rPr>
+                    <w:rFonts w:ascii="Cambria Math" w:hAnsi="Cambria Math"/>
+                  </w:rPr>
+                  <m:t>=1+</m:t>
+                </m:r>
+                <m:f>
+                  <m:fPr>
+                    <m:ctrlPr>
+                      <w:rPr>
+                        <w:rFonts w:ascii="Cambria Math" w:hAnsi="Cambria Math"/>
+                        <w:i/>
+                      </w:rPr>
+                    </m:ctrlPr>
+                  </m:fPr>
+                  <m:num>
+                    <m:r>
+                      <w:rPr>
+                        <w:rFonts w:ascii="Cambria Math" w:hAnsi="Cambria Math"/>
+                      </w:rPr>
+                      <m:t>2.823</m:t>
+                    </m:r>
+                    <m:sSup>
+                      <m:sSupPr>
+                        <m:ctrlPr>
+                          <w:rPr>
+                            <w:rFonts w:ascii="Cambria Math" w:hAnsi="Cambria Math"/>
+                            <w:i/>
+                          </w:rPr>
+                        </m:ctrlPr>
+                      </m:sSupPr>
+                      <m:e>
+                        <m:r>
+                          <w:rPr>
+                            <w:rFonts w:ascii="Cambria Math" w:hAnsi="Cambria Math"/>
+                          </w:rPr>
+                          <m:t>λ</m:t>
+                        </m:r>
+                      </m:e>
+                      <m:sup>
+                        <m:r>
+                          <w:rPr>
+                            <w:rFonts w:ascii="Cambria Math" w:hAnsi="Cambria Math"/>
+                          </w:rPr>
+                          <m:t>2</m:t>
+                        </m:r>
+                      </m:sup>
+                    </m:sSup>
+                  </m:num>
+                  <m:den>
+                    <m:sSup>
+                      <m:sSupPr>
+                        <m:ctrlPr>
+                          <w:rPr>
+                            <w:rFonts w:ascii="Cambria Math" w:hAnsi="Cambria Math"/>
+                            <w:i/>
+                          </w:rPr>
+                        </m:ctrlPr>
+                      </m:sSupPr>
+                      <m:e>
+                        <m:r>
+                          <w:rPr>
+                            <w:rFonts w:ascii="Cambria Math" w:hAnsi="Cambria Math"/>
+                          </w:rPr>
+                          <m:t>λ</m:t>
+                        </m:r>
+                      </m:e>
+                      <m:sup>
+                        <m:r>
+                          <w:rPr>
+                            <w:rFonts w:ascii="Cambria Math" w:hAnsi="Cambria Math"/>
+                          </w:rPr>
+                          <m:t>2</m:t>
+                        </m:r>
+                      </m:sup>
+                    </m:sSup>
+                    <m:r>
+                      <w:rPr>
+                        <w:rFonts w:ascii="Cambria Math" w:hAnsi="Cambria Math"/>
+                      </w:rPr>
+                      <m:t>-</m:t>
+                    </m:r>
+                    <m:sSup>
+                      <m:sSupPr>
+                        <m:ctrlPr>
+                          <w:rPr>
+                            <w:rFonts w:ascii="Cambria Math" w:hAnsi="Cambria Math"/>
+                            <w:i/>
+                          </w:rPr>
+                        </m:ctrlPr>
+                      </m:sSupPr>
+                      <m:e>
+                        <m:r>
+                          <w:rPr>
+                            <w:rFonts w:ascii="Cambria Math" w:hAnsi="Cambria Math"/>
+                          </w:rPr>
+                          <m:t>0.1342</m:t>
+                        </m:r>
+                      </m:e>
+                      <m:sup>
+                        <m:r>
+                          <w:rPr>
+                            <w:rFonts w:ascii="Cambria Math" w:hAnsi="Cambria Math"/>
+                          </w:rPr>
+                          <m:t>2</m:t>
+                        </m:r>
+                      </m:sup>
+                    </m:sSup>
+                  </m:den>
+                </m:f>
+                <m:r>
+                  <w:rPr>
+                    <w:rFonts w:ascii="Cambria Math" w:hAnsi="Cambria Math"/>
+                  </w:rPr>
+                  <m:t>+</m:t>
+                </m:r>
+                <m:f>
+                  <m:fPr>
+                    <m:ctrlPr>
+                      <w:rPr>
+                        <w:rFonts w:ascii="Cambria Math" w:hAnsi="Cambria Math"/>
+                        <w:i/>
+                      </w:rPr>
+                    </m:ctrlPr>
+                  </m:fPr>
+                  <m:num>
+                    <m:r>
+                      <w:rPr>
+                        <w:rFonts w:ascii="Cambria Math" w:hAnsi="Cambria Math"/>
+                      </w:rPr>
+                      <m:t>1.542</m:t>
+                    </m:r>
+                    <m:sSup>
+                      <m:sSupPr>
+                        <m:ctrlPr>
+                          <w:rPr>
+                            <w:rFonts w:ascii="Cambria Math" w:hAnsi="Cambria Math"/>
+                            <w:i/>
+                          </w:rPr>
+                        </m:ctrlPr>
+                      </m:sSupPr>
+                      <m:e>
+                        <m:r>
+                          <w:rPr>
+                            <w:rFonts w:ascii="Cambria Math" w:hAnsi="Cambria Math"/>
+                          </w:rPr>
+                          <m:t>λ</m:t>
+                        </m:r>
+                      </m:e>
+                      <m:sup>
+                        <m:r>
+                          <w:rPr>
+                            <w:rFonts w:ascii="Cambria Math" w:hAnsi="Cambria Math"/>
+                          </w:rPr>
+                          <m:t>2</m:t>
+                        </m:r>
+                      </m:sup>
+                    </m:sSup>
+                  </m:num>
+                  <m:den>
+                    <m:sSup>
+                      <m:sSupPr>
+                        <m:ctrlPr>
+                          <w:rPr>
+                            <w:rFonts w:ascii="Cambria Math" w:hAnsi="Cambria Math"/>
+                            <w:i/>
+                          </w:rPr>
+                        </m:ctrlPr>
+                      </m:sSupPr>
+                      <m:e>
+                        <m:r>
+                          <w:rPr>
+                            <w:rFonts w:ascii="Cambria Math" w:hAnsi="Cambria Math"/>
+                          </w:rPr>
+                          <m:t>λ</m:t>
+                        </m:r>
+                      </m:e>
+                      <m:sup>
+                        <m:r>
+                          <w:rPr>
+                            <w:rFonts w:ascii="Cambria Math" w:hAnsi="Cambria Math"/>
+                          </w:rPr>
+                          <m:t>2</m:t>
+                        </m:r>
+                      </m:sup>
+                    </m:sSup>
+                    <m:r>
+                      <w:rPr>
+                        <w:rFonts w:ascii="Cambria Math" w:hAnsi="Cambria Math"/>
+                      </w:rPr>
+                      <m:t>-</m:t>
+                    </m:r>
+                    <m:sSup>
+                      <m:sSupPr>
+                        <m:ctrlPr>
+                          <w:rPr>
+                            <w:rFonts w:ascii="Cambria Math" w:hAnsi="Cambria Math"/>
+                            <w:i/>
+                          </w:rPr>
+                        </m:ctrlPr>
+                      </m:sSupPr>
+                      <m:e>
+                        <m:r>
+                          <w:rPr>
+                            <w:rFonts w:ascii="Cambria Math" w:hAnsi="Cambria Math"/>
+                          </w:rPr>
+                          <m:t>0.2631</m:t>
+                        </m:r>
+                      </m:e>
+                      <m:sup>
+                        <m:r>
+                          <w:rPr>
+                            <w:rFonts w:ascii="Cambria Math" w:hAnsi="Cambria Math"/>
+                          </w:rPr>
+                          <m:t>2</m:t>
+                        </m:r>
+                      </m:sup>
+                    </m:sSup>
+                  </m:den>
+                </m:f>
+              </m:oMath>
+            </m:oMathPara>
+          </w:p>
+        </w:tc>
+        <w:tc>
+          <w:tcPr>
+            <w:tcW w:w="1246" w:type="dxa"/>
+            <w:tcBorders>
+              <w:top w:val="nil"/>
+              <w:left w:val="nil"/>
+              <w:bottom w:val="nil"/>
+              <w:right w:val="nil"/>
+            </w:tcBorders>
+          </w:tcPr>
+          <w:p>
+            <w:pPr>
+              <w:pStyle w:val="BodyText"/>
+              <w:ind w:firstLine="0"/>
+              <w:jc w:val="right"/>
+            </w:pPr>
+            <w:r>
+              <w:t>(3.3</w:t>
+            </w:r>
+            <w:r>
+              <w:t>9</w:t>
+            </w:r>
+            <w:r>
+              <w:t>)</w:t>
+            </w:r>
+          </w:p>
+        </w:tc>
+      </w:tr>
+    </w:tbl>
+    <w:p>
+      <w:pPr>
+        <w:pStyle w:val="BodyText"/>
+        <w:ind w:firstLine="0"/>
+        <w:jc w:val="both"/>
+      </w:pPr>
+      <w:proofErr w:type="gramStart"/>
+      <w:r>
+        <w:t>for</w:t>
+      </w:r>
+      <w:proofErr w:type="gramEnd"/>
+      <w:r>
+        <w:t xml:space="preserve"> the ordinary </w:t>
+      </w:r>
+      <w:r>
+        <w:t xml:space="preserve">and </w:t>
+      </w:r>
+      <w:r>
+        <w:t>extraordinary</w:t>
+      </w:r>
+      <w:r>
+        <w:t xml:space="preserve"> polarizations</w:t>
+      </w:r>
+      <w:r>
+        <w:t xml:space="preserve"> respectively. The crystal has a high dispersive property, or Abbe number, so the index of refraction depends on the wavelength. The change is distance in the optical path</w:t>
+      </w:r>
+      <w:proofErr w:type="gramStart"/>
+      <w:r>
+        <w:t xml:space="preserve">, </w:t>
+      </w:r>
+      <w:proofErr w:type="gramEnd"/>
+      <m:oMath>
+        <m:r>
+          <w:rPr>
+            <w:rFonts w:ascii="Cambria Math" w:hAnsi="Cambria Math"/>
+          </w:rPr>
+          <m:t>d</m:t>
+        </m:r>
+      </m:oMath>
+      <w:r>
+        <w:t>, is given by</w:t>
+      </w:r>
+    </w:p>
+    <w:tbl>
+      <w:tblPr>
+        <w:tblStyle w:val="TableGrid"/>
+        <w:tblW w:w="8050" w:type="dxa"/>
+        <w:tblInd w:w="1418" w:type="dxa"/>
+        <w:tblLook w:val="04A0" w:firstRow="1" w:lastRow="0" w:firstColumn="1" w:lastColumn="0" w:noHBand="0" w:noVBand="1"/>
+      </w:tblPr>
+      <w:tblGrid>
+        <w:gridCol w:w="6804"/>
+        <w:gridCol w:w="1246"/>
+      </w:tblGrid>
+      <w:tr>
+        <w:tc>
+          <w:tcPr>
+            <w:tcW w:w="6804" w:type="dxa"/>
+            <w:tcBorders>
+              <w:top w:val="nil"/>
+              <w:left w:val="nil"/>
+              <w:bottom w:val="nil"/>
+              <w:right w:val="nil"/>
+            </w:tcBorders>
+          </w:tcPr>
+          <w:p>
+            <w:pPr>
+              <w:pStyle w:val="BodyText"/>
+              <w:ind w:firstLine="289"/>
+              <w:jc w:val="right"/>
+            </w:pPr>
+            <m:oMathPara>
+              <m:oMath>
+                <m:r>
+                  <w:rPr>
+                    <w:rFonts w:ascii="Cambria Math" w:hAnsi="Cambria Math"/>
+                  </w:rPr>
+                  <m:t>d=</m:t>
+                </m:r>
+                <m:f>
+                  <m:fPr>
+                    <m:ctrlPr>
+                      <w:rPr>
+                        <w:rFonts w:ascii="Cambria Math" w:hAnsi="Cambria Math"/>
+                        <w:i/>
+                      </w:rPr>
+                    </m:ctrlPr>
+                  </m:fPr>
+                  <m:num>
+                    <m:r>
+                      <w:rPr>
+                        <w:rFonts w:ascii="Cambria Math" w:hAnsi="Cambria Math"/>
+                      </w:rPr>
+                      <m:t>n</m:t>
+                    </m:r>
+                    <m:d>
+                      <m:dPr>
+                        <m:ctrlPr>
+                          <w:rPr>
+                            <w:rFonts w:ascii="Cambria Math" w:hAnsi="Cambria Math"/>
+                            <w:i/>
+                          </w:rPr>
+                        </m:ctrlPr>
+                      </m:dPr>
+                      <m:e>
+                        <m:r>
+                          <w:rPr>
+                            <w:rFonts w:ascii="Cambria Math" w:hAnsi="Cambria Math"/>
+                          </w:rPr>
+                          <m:t>λ</m:t>
+                        </m:r>
+                      </m:e>
+                    </m:d>
+                    <m:r>
+                      <w:rPr>
+                        <w:rFonts w:ascii="Cambria Math" w:hAnsi="Cambria Math"/>
+                      </w:rPr>
+                      <m:t>-1</m:t>
+                    </m:r>
+                  </m:num>
+                  <m:den>
+                    <m:r>
+                      <w:rPr>
+                        <w:rFonts w:ascii="Cambria Math" w:hAnsi="Cambria Math"/>
+                      </w:rPr>
+                      <m:t>n(λ)</m:t>
+                    </m:r>
+                  </m:den>
+                </m:f>
+                <m:r>
+                  <w:rPr>
+                    <w:rFonts w:ascii="Cambria Math" w:hAnsi="Cambria Math"/>
+                  </w:rPr>
+                  <m:t>t</m:t>
+                </m:r>
+              </m:oMath>
+            </m:oMathPara>
+          </w:p>
+        </w:tc>
+        <w:tc>
+          <w:tcPr>
+            <w:tcW w:w="1246" w:type="dxa"/>
+            <w:tcBorders>
+              <w:top w:val="nil"/>
+              <w:left w:val="nil"/>
+              <w:bottom w:val="nil"/>
+              <w:right w:val="nil"/>
+            </w:tcBorders>
+          </w:tcPr>
+          <w:p>
+            <w:pPr>
+              <w:pStyle w:val="BodyText"/>
+              <w:ind w:firstLine="0"/>
+              <w:jc w:val="right"/>
+            </w:pPr>
+            <w:r>
+              <w:t>(3.</w:t>
+            </w:r>
+            <w:r>
+              <w:t>40</w:t>
+            </w:r>
+            <w:r>
+              <w:t>)</w:t>
+            </w:r>
+          </w:p>
+        </w:tc>
+      </w:tr>
+    </w:tbl>
+    <w:p>
+      <w:pPr>
+        <w:pStyle w:val="BodyText"/>
+        <w:ind w:firstLine="0"/>
+        <w:jc w:val="both"/>
+      </w:pPr>
+      <w:proofErr w:type="gramStart"/>
+      <w:r>
+        <w:t>where</w:t>
+      </w:r>
+      <w:proofErr w:type="gramEnd"/>
+      <w:r>
+        <w:t xml:space="preserve"> </w:t>
+      </w:r>
+      <m:oMath>
+        <m:r>
+          <w:rPr>
+            <w:rFonts w:ascii="Cambria Math" w:hAnsi="Cambria Math"/>
+          </w:rPr>
+          <m:t>n(λ)</m:t>
+        </m:r>
+      </m:oMath>
+      <w:r>
+        <w:t xml:space="preserve"> is the index of refraction with a wavelength </w:t>
+      </w:r>
+      <w:r>
+        <w:t>dependence</w:t>
+      </w:r>
+      <w:r>
+        <w:t xml:space="preserve"> and </w:t>
+      </w:r>
+      <m:oMath>
+        <m:r>
+          <w:rPr>
+            <w:rFonts w:ascii="Cambria Math" w:hAnsi="Cambria Math"/>
+          </w:rPr>
+          <m:t>t</m:t>
+        </m:r>
+      </m:oMath>
+      <w:r>
+        <w:t xml:space="preserve"> is the thickness of the crystal. The AOTF crystal causes the optical path in air to be lengthened </w:t>
+      </w:r>
+      <w:proofErr w:type="gramStart"/>
+      <w:r>
+        <w:t xml:space="preserve">by </w:t>
+      </w:r>
+      <w:proofErr w:type="gramEnd"/>
+      <m:oMath>
+        <m:r>
+          <w:rPr>
+            <w:rFonts w:ascii="Cambria Math" w:hAnsi="Cambria Math"/>
+          </w:rPr>
+          <m:t>d</m:t>
+        </m:r>
+      </m:oMath>
+      <w:r>
+        <w:t xml:space="preserve">, as can be seen in </w:t>
+      </w:r>
+      <w:r>
+        <w:fldChar w:fldCharType="begin"/>
+      </w:r>
+      <w:r>
+        <w:instrText xml:space="preserve"> REF _Ref429580445 \h </w:instrText>
+      </w:r>
+      <w:r>
+        <w:fldChar w:fldCharType="separate"/>
+      </w:r>
+      <w:r>
+        <w:t>Figure 3-</w:t>
+      </w:r>
+      <w:r>
+        <w:rPr>
+          <w:noProof/>
+        </w:rPr>
+        <w:t>13</w:t>
+      </w:r>
+      <w:r>
+        <w:fldChar w:fldCharType="end"/>
+      </w:r>
+      <w:r>
+        <w:t xml:space="preserve">. In order to compensate, the length </w:t>
+      </w:r>
+      <m:oMath>
+        <m:r>
+          <w:rPr>
+            <w:rFonts w:ascii="Cambria Math" w:hAnsi="Cambria Math"/>
+          </w:rPr>
+          <m:t>d</m:t>
+        </m:r>
+      </m:oMath>
+      <w:r>
+        <w:t xml:space="preserve"> must be added to the path to account to the discrepancy, but this can only be accounted for a specific wavelength and thus image defocusing will occur at the image plane for other wavelengths. The severity of this problem can be seen in </w:t>
+      </w:r>
+      <w:r>
+        <w:fldChar w:fldCharType="begin"/>
+      </w:r>
+      <w:r>
+        <w:instrText xml:space="preserve"> REF _Ref429580782 \h </w:instrText>
+      </w:r>
+      <w:r>
+        <w:fldChar w:fldCharType="separate"/>
+      </w:r>
+      <w:r>
+        <w:t>Figure 3-</w:t>
+      </w:r>
+      <w:r>
+        <w:rPr>
+          <w:noProof/>
+        </w:rPr>
+        <w:t>14</w:t>
+      </w:r>
+      <w:r>
+        <w:fldChar w:fldCharType="end"/>
+      </w:r>
+      <w:r>
+        <w:t xml:space="preserve"> from a Code V simulation of the spot size of the optical </w:t>
+      </w:r>
+      <w:r>
+        <w:t xml:space="preserve">system. </w:t>
+      </w:r>
+      <w:r>
+        <w:t xml:space="preserve">In this simulation a grid of rays is passed through the system for each field of view and using ray tracing the final locations on the image plane are determined. The black circles represent the Airy disks, which are the minimum possible spot size possible limited by diffraction for each wavelength of light. The above analysis was </w:t>
+      </w:r>
+      <w:r>
+        <w:t>performed</w:t>
+      </w:r>
+      <w:r>
+        <w:t xml:space="preserve"> whe</w:t>
+      </w:r>
+      <w:r>
+        <w:t xml:space="preserve">n the system was focused at 800 nm. The spot sizes at 800 </w:t>
+      </w:r>
+      <w:r>
+        <w:t>nm are on the order of 24</w:t>
+      </w:r>
+      <w:r>
+        <w:t xml:space="preserve"> µm</w:t>
+      </w:r>
+      <w:r>
+        <w:t xml:space="preserve"> at the center, which is diffraction limited, and 94</w:t>
+      </w:r>
+      <w:r>
+        <w:t xml:space="preserve"> µm</w:t>
+      </w:r>
+      <w:r>
+        <w:t xml:space="preserve"> at the edge of the </w:t>
+      </w:r>
+      <w:r>
+        <w:lastRenderedPageBreak/>
+        <w:t>field of view. However, for the same optical layout the 600</w:t>
+      </w:r>
+      <w:r>
+        <w:t xml:space="preserve"> </w:t>
+      </w:r>
+      <w:r>
+        <w:t>nm spot sizes are all greater than 160</w:t>
+      </w:r>
+      <w:r>
+        <w:t xml:space="preserve"> µm</w:t>
+      </w:r>
+      <w:r>
+        <w:t xml:space="preserve"> which will cause </w:t>
+      </w:r>
+      <w:r>
+        <w:t>a</w:t>
+      </w:r>
+      <w:r>
+        <w:t xml:space="preserve"> noticeable blurring in the recorded image.</w:t>
+      </w:r>
+      <w:r>
+        <w:t xml:space="preserve"> For a system using a </w:t>
+      </w:r>
+      <w:proofErr w:type="spellStart"/>
+      <w:r>
+        <w:t>telecentic</w:t>
+      </w:r>
+      <w:proofErr w:type="spellEnd"/>
+      <w:r>
+        <w:t xml:space="preserve"> system this defocusing of the image plane would require additional compensating optics to correct to the change in the path length or the detector of the system would need to be actively moved.</w:t>
+      </w:r>
+    </w:p>
+    <w:p>
+      <w:pPr>
+        <w:pStyle w:val="BodyText"/>
+        <w:keepNext/>
+        <w:ind w:firstLine="0"/>
+      </w:pPr>
+      <w:r>
+        <w:rPr>
+          <w:noProof/>
+          <w:lang w:val="en-CA" w:eastAsia="en-CA"/>
+        </w:rPr>
+        <w:drawing>
+          <wp:inline distT="0" distB="0" distL="0" distR="0">
+            <wp:extent cx="5943600" cy="3469640"/>
+            <wp:effectExtent l="0" t="0" r="0" b="0"/>
+            <wp:docPr id="16" name="Picture 16"/>
+            <wp:cNvGraphicFramePr>
+              <a:graphicFrameLocks xmlns:a="http://schemas.openxmlformats.org/drawingml/2006/main" noChangeAspect="1"/>
+            </wp:cNvGraphicFramePr>
+            <a:graphic xmlns:a="http://schemas.openxmlformats.org/drawingml/2006/main">
+              <a:graphicData uri="http://schemas.openxmlformats.org/drawingml/2006/picture">
+                <pic:pic xmlns:pic="http://schemas.openxmlformats.org/drawingml/2006/picture">
+                  <pic:nvPicPr>
+                    <pic:cNvPr id="16" name="3-3-TelecentricSpotSize.png"/>
+                    <pic:cNvPicPr/>
+                  </pic:nvPicPr>
+                  <pic:blipFill>
+                    <a:blip r:embed="rId21">
+                      <a:extLst>
+                        <a:ext uri="{28A0092B-C50C-407E-A947-70E740481C1C}">
+                          <a14:useLocalDpi xmlns:a14="http://schemas.microsoft.com/office/drawing/2010/main" val="0"/>
+                        </a:ext>
+                      </a:extLst>
+                    </a:blip>
+                    <a:stretch>
+                      <a:fillRect/>
+                    </a:stretch>
+                  </pic:blipFill>
+                  <pic:spPr>
+                    <a:xfrm>
+                      <a:off x="0" y="0"/>
+                      <a:ext cx="5943600" cy="3469640"/>
+                    </a:xfrm>
+                    <a:prstGeom prst="rect">
+                      <a:avLst/>
+                    </a:prstGeom>
+                  </pic:spPr>
+                </pic:pic>
+              </a:graphicData>
+            </a:graphic>
+          </wp:inline>
+        </w:drawing>
+      </w:r>
+    </w:p>
+    <w:p>
+      <w:pPr>
+        <w:pStyle w:val="Caption"/>
+      </w:pPr>
+      <w:bookmarkStart w:id="25" w:name="_Ref429580782"/>
+      <w:r>
+        <w:rPr>
+          <w:b/>
+        </w:rPr>
+        <w:t>Figure 3-</w:t>
+      </w:r>
+      <w:r>
+        <w:rPr>
+          <w:b/>
+        </w:rPr>
+        <w:fldChar w:fldCharType="begin"/>
+      </w:r>
+      <w:r>
+        <w:rPr>
+          <w:b/>
+        </w:rPr>
+        <w:instrText xml:space="preserve"> SEQ Figure \* ARABIC </w:instrText>
+      </w:r>
+      <w:r>
+        <w:rPr>
+          <w:b/>
+        </w:rPr>
+        <w:fldChar w:fldCharType="separate"/>
+      </w:r>
+      <w:r>
+        <w:rPr>
+          <w:b/>
+          <w:noProof/>
+        </w:rPr>
+        <w:t>14</w:t>
+      </w:r>
+      <w:r>
+        <w:rPr>
+          <w:b/>
+        </w:rPr>
+        <w:fldChar w:fldCharType="end"/>
+      </w:r>
+      <w:bookmarkEnd w:id="25"/>
+      <w:r>
+        <w:t xml:space="preserve">: </w:t>
+      </w:r>
+      <w:r>
+        <w:t xml:space="preserve">Code V simulation of the spot size for the </w:t>
+      </w:r>
+      <w:proofErr w:type="spellStart"/>
+      <w:r>
+        <w:t>tel</w:t>
+      </w:r>
+      <w:r>
+        <w:t>ecentric</w:t>
+      </w:r>
+      <w:proofErr w:type="spellEnd"/>
+      <w:r>
+        <w:t xml:space="preserve"> system at focus at 800 </w:t>
+      </w:r>
+      <w:r>
+        <w:t>nm. The spots are shown for 0.0, 1.5 and 2</w:t>
+      </w:r>
+      <w:r>
+        <w:t xml:space="preserve">.6 degree fields of view at 600 nm (blue) and 800 </w:t>
+      </w:r>
+      <w:r>
+        <w:t>nm (green). The full spot sizes for the 600</w:t>
+      </w:r>
+      <w:r>
+        <w:t xml:space="preserve"> </w:t>
+      </w:r>
+      <w:r>
+        <w:t>nm</w:t>
+      </w:r>
+      <w:r>
+        <w:t xml:space="preserve"> spots are 0.16, 0.22, and 0.25 mm for 0.0, 1.5, and 2.6 degrees</w:t>
+      </w:r>
+      <w:r>
+        <w:t xml:space="preserve"> fields respectively, with the corresponding 800</w:t>
+      </w:r>
+      <w:r>
+        <w:t xml:space="preserve"> </w:t>
+      </w:r>
+      <w:r>
+        <w:t>nm spot sizes being 0.024, 0.053, 0.094</w:t>
+      </w:r>
+      <w:r>
+        <w:t xml:space="preserve"> </w:t>
+      </w:r>
+      <w:r>
+        <w:t>mm. The black circles represent the Airy disk for each specific wavelength and field of view.</w:t>
+      </w:r>
+    </w:p>
+    <w:p/>
+    <w:p>
+      <w:pPr>
+        <w:pStyle w:val="BodyText"/>
+        <w:jc w:val="both"/>
+      </w:pPr>
+      <w:r>
+        <w:t xml:space="preserve">The system was bread boarded in the lab and used to image EIA 1956 standard resolution chart. The results of the test can be seen in </w:t>
+      </w:r>
+      <w:r>
+        <w:fldChar w:fldCharType="begin"/>
+      </w:r>
+      <w:r>
+        <w:instrText xml:space="preserve"> REF _Ref429581305 \h </w:instrText>
+      </w:r>
+      <w:r>
+        <w:fldChar w:fldCharType="separate"/>
+      </w:r>
+      <w:r>
+        <w:t>Figure 3-</w:t>
+      </w:r>
+      <w:r>
+        <w:rPr>
+          <w:noProof/>
+        </w:rPr>
+        <w:t>15</w:t>
+      </w:r>
+      <w:r>
+        <w:fldChar w:fldCharType="end"/>
+      </w:r>
+      <w:r>
+        <w:t xml:space="preserve">. The experimental set up is similar to the system </w:t>
+      </w:r>
+      <w:r>
+        <w:t xml:space="preserve">in </w:t>
+      </w:r>
+      <w:r>
+        <w:fldChar w:fldCharType="begin"/>
+      </w:r>
+      <w:r>
+        <w:instrText xml:space="preserve"> REF _Ref429577060 \h </w:instrText>
+      </w:r>
+      <w:r>
+        <w:instrText xml:space="preserve"> \* MERGEFORMAT </w:instrText>
+      </w:r>
+      <w:r>
+        <w:fldChar w:fldCharType="separate"/>
+      </w:r>
+      <w:r>
+        <w:t>Figure 3-</w:t>
+      </w:r>
+      <w:r>
+        <w:rPr>
+          <w:noProof/>
+        </w:rPr>
+        <w:t>11</w:t>
+      </w:r>
+      <w:r>
+        <w:fldChar w:fldCharType="end"/>
+      </w:r>
+      <w:r>
+        <w:t xml:space="preserve"> except for two fundamental differences. The Code V software can </w:t>
+      </w:r>
+      <w:r>
+        <w:t>perform</w:t>
+      </w:r>
+      <w:r>
+        <w:t xml:space="preserve"> analysis for only one polarization and neglects the bend in the optical axis caused by the AOTF. However, these two issues can be dealt with sufficiently in the lab. The polarization issue is removed by add</w:t>
+      </w:r>
+      <w:r>
+        <w:t>ing</w:t>
+      </w:r>
+      <w:r>
+        <w:t xml:space="preserve"> a polarizer before and after the AOTF. The light that is actively diffracted </w:t>
+      </w:r>
+      <w:r>
+        <w:lastRenderedPageBreak/>
+        <w:t>through the AOTF is the light that enters the AOTF crystal on the extraordinary polarization. The polarizer before the device stops the ordinary polarization from entering the device. The second polarizer on the other side of the device is used to only let the diffracted light through and removes the non-diffracted extraordinary polarization light. The interaction with the crystal causes the diffracted beam to be rotated by 90</w:t>
+      </w:r>
+      <w:r>
+        <w:rPr>
+          <w:vertAlign w:val="superscript"/>
+        </w:rPr>
+        <w:t>o</w:t>
+      </w:r>
+      <w:r>
+        <w:t>, so the polarizers are rotated by 90 degrees with respect to each other. The second issue to be handled is that the AOTF bends the optical path by 2.7</w:t>
+      </w:r>
+      <w:r>
+        <w:rPr>
+          <w:vertAlign w:val="superscript"/>
+        </w:rPr>
+        <w:t>o</w:t>
+      </w:r>
+      <w:r>
+        <w:t xml:space="preserve">. Two prisms were added after the ATOF to straighten out the optical path; the optical path past the prisms is parallel to the original optical path and is offset by approximately a millimeter and </w:t>
+      </w:r>
+      <w:r>
+        <w:t xml:space="preserve">obscures </w:t>
+      </w:r>
+      <w:r>
+        <w:t xml:space="preserve">a part of the field of the view. The optical layout around the AOTF is similar to the optics around the AOTF in the characterization test shown in </w:t>
+      </w:r>
+      <w:r>
+        <w:fldChar w:fldCharType="begin"/>
+      </w:r>
+      <w:r>
+        <w:instrText xml:space="preserve"> REF _Ref428527236 \h </w:instrText>
+      </w:r>
+      <w:r>
+        <w:instrText xml:space="preserve"> \* MERGEFORMAT </w:instrText>
+      </w:r>
+      <w:r>
+        <w:fldChar w:fldCharType="separate"/>
+      </w:r>
+      <w:r>
+        <w:t>Figure 3-</w:t>
+      </w:r>
+      <w:r>
+        <w:rPr>
+          <w:noProof/>
+        </w:rPr>
+        <w:t>4</w:t>
+      </w:r>
+      <w:r>
+        <w:fldChar w:fldCharType="end"/>
+      </w:r>
+      <w:r>
+        <w:t>. The resolution chart was positioned so that the loss of the field of the view due to the prism compensation was accounted by a shift in the vertical location of the resolution chart since it only fills the whole field of view in the horizontal direction.</w:t>
+      </w:r>
+    </w:p>
+    <w:p>
+      <w:pPr>
+        <w:pStyle w:val="BodyText"/>
+        <w:jc w:val="both"/>
+      </w:pPr>
+      <w:r>
+        <w:t xml:space="preserve">The images were taken using a 30 second exposures on the QSI CCD for each wavelength with the stray light, dark current, and DC offset removed from the image. From </w:t>
+      </w:r>
+      <w:r>
+        <w:fldChar w:fldCharType="begin"/>
+      </w:r>
+      <w:r>
+        <w:instrText xml:space="preserve"> REF _Ref429581305 \h </w:instrText>
+      </w:r>
+      <w:r>
+        <w:instrText xml:space="preserve"> \* MERGEFORMAT </w:instrText>
+      </w:r>
+      <w:r>
+        <w:fldChar w:fldCharType="separate"/>
+      </w:r>
+      <w:r>
+        <w:t>Figure 3-</w:t>
+      </w:r>
+      <w:r>
+        <w:rPr>
+          <w:noProof/>
+        </w:rPr>
+        <w:t>15</w:t>
+      </w:r>
+      <w:r>
+        <w:fldChar w:fldCharType="end"/>
+      </w:r>
+      <w:r>
+        <w:t xml:space="preserve"> the image blurring that was simulated in the spot size diagram c</w:t>
+      </w:r>
+      <w:r>
+        <w:t xml:space="preserve">an be easily noticed in the 650 </w:t>
+      </w:r>
+      <w:r>
+        <w:t>nm wavelength image. The center lines of the resolution chart are unable to be resolved from</w:t>
+      </w:r>
+      <w:r>
+        <w:t xml:space="preserve"> each other compared to the 750 </w:t>
+      </w:r>
+      <w:r>
+        <w:t xml:space="preserve">nm image. A unique line of sight can be resolved every 2 </w:t>
+      </w:r>
+      <w:r>
+        <w:t xml:space="preserve">pixels in the center of the 750 </w:t>
+      </w:r>
+      <w:r>
+        <w:t>nm image wh</w:t>
+      </w:r>
+      <w:r>
+        <w:t xml:space="preserve">ich corresponds to 150 </w:t>
+      </w:r>
+      <w:r>
+        <w:t xml:space="preserve">m resolution at the tangent point from the balloon platform, and a </w:t>
+      </w:r>
+      <w:r>
+        <w:t>4</w:t>
+      </w:r>
+      <w:r>
+        <w:t>-</w:t>
+      </w:r>
+      <w:r>
+        <w:t>5</w:t>
+      </w:r>
+      <w:r>
+        <w:t xml:space="preserve"> pixel resolution near the ed</w:t>
+      </w:r>
+      <w:r>
+        <w:t xml:space="preserve">ge corresponding to about a 200 </w:t>
+      </w:r>
+      <w:r>
+        <w:t xml:space="preserve">m resolution. Also due to the efficiencies of the CCD </w:t>
+      </w:r>
+      <w:r>
+        <w:t xml:space="preserve">and the charts ability to reflect the some wavelengths of light </w:t>
+      </w:r>
+      <w:r>
+        <w:t>the s</w:t>
+      </w:r>
+      <w:r>
+        <w:t xml:space="preserve">ignal to noise ratio at the 850 </w:t>
+      </w:r>
+      <w:r>
+        <w:t xml:space="preserve">nm image in the bottom right panel is rather </w:t>
+      </w:r>
+      <w:r>
+        <w:lastRenderedPageBreak/>
+        <w:t xml:space="preserve">low, and can be visibly seen by looking at the grainy quality of the image and will need to be addressed for the final device. </w:t>
+      </w:r>
+    </w:p>
+    <w:p>
+      <w:pPr>
+        <w:pStyle w:val="BodyText"/>
+        <w:keepNext/>
+        <w:ind w:firstLine="0"/>
+        <w:jc w:val="center"/>
+      </w:pPr>
+      <w:r>
+        <w:rPr>
+          <w:noProof/>
+          <w:lang w:val="en-CA" w:eastAsia="en-CA"/>
+        </w:rPr>
+        <w:drawing>
+          <wp:inline distT="0" distB="0" distL="0" distR="0" wp14:anchorId="7FC20F09" wp14:editId="52C7C07C">
+            <wp:extent cx="4409084" cy="3201402"/>
+            <wp:effectExtent l="0" t="0" r="0" b="0"/>
+            <wp:docPr id="17" name="Picture 17"/>
+            <wp:cNvGraphicFramePr>
+              <a:graphicFrameLocks xmlns:a="http://schemas.openxmlformats.org/drawingml/2006/main" noChangeAspect="1"/>
+            </wp:cNvGraphicFramePr>
+            <a:graphic xmlns:a="http://schemas.openxmlformats.org/drawingml/2006/main">
+              <a:graphicData uri="http://schemas.openxmlformats.org/drawingml/2006/picture">
+                <pic:pic xmlns:pic="http://schemas.openxmlformats.org/drawingml/2006/picture">
+                  <pic:nvPicPr>
+                    <pic:cNvPr id="17" name="6FC1528.tmp"/>
+                    <pic:cNvPicPr/>
+                  </pic:nvPicPr>
+                  <pic:blipFill rotWithShape="1">
+                    <a:blip r:embed="rId22" cstate="print">
+                      <a:extLst>
+                        <a:ext uri="{28A0092B-C50C-407E-A947-70E740481C1C}">
+                          <a14:useLocalDpi xmlns:a14="http://schemas.microsoft.com/office/drawing/2010/main" val="0"/>
+                        </a:ext>
+                      </a:extLst>
+                    </a:blip>
+                    <a:srcRect l="15545" t="8775" r="14263" b="1200"/>
+                    <a:stretch/>
+                  </pic:blipFill>
+                  <pic:spPr bwMode="auto">
+                    <a:xfrm>
+                      <a:off x="0" y="0"/>
+                      <a:ext cx="4415278" cy="3205900"/>
+                    </a:xfrm>
+                    <a:prstGeom prst="rect">
+                      <a:avLst/>
+                    </a:prstGeom>
+                    <a:ln>
+                      <a:noFill/>
+                    </a:ln>
+                    <a:extLst>
+                      <a:ext uri="{53640926-AAD7-44D8-BBD7-CCE9431645EC}">
+                        <a14:shadowObscured xmlns:a14="http://schemas.microsoft.com/office/drawing/2010/main"/>
+                      </a:ext>
+                    </a:extLst>
+                  </pic:spPr>
+                </pic:pic>
+              </a:graphicData>
+            </a:graphic>
+          </wp:inline>
+        </w:drawing>
+      </w:r>
+    </w:p>
+    <w:p>
+      <w:pPr>
+        <w:pStyle w:val="Caption"/>
+        <w:jc w:val="center"/>
+      </w:pPr>
+      <w:bookmarkStart w:id="26" w:name="_Ref429581305"/>
+      <w:r>
+        <w:rPr>
+          <w:b/>
+        </w:rPr>
+        <w:t>Figure 3-</w:t>
+      </w:r>
+      <w:r>
+        <w:rPr>
+          <w:b/>
+        </w:rPr>
+        <w:fldChar w:fldCharType="begin"/>
+      </w:r>
+      <w:r>
+        <w:rPr>
+          <w:b/>
+        </w:rPr>
+        <w:instrText xml:space="preserve"> SEQ Figure \* ARABIC </w:instrText>
+      </w:r>
+      <w:r>
+        <w:rPr>
+          <w:b/>
+        </w:rPr>
+        <w:fldChar w:fldCharType="separate"/>
+      </w:r>
+      <w:r>
+        <w:rPr>
+          <w:b/>
+          <w:noProof/>
+        </w:rPr>
+        <w:t>15</w:t>
+      </w:r>
+      <w:r>
+        <w:rPr>
+          <w:b/>
+        </w:rPr>
+        <w:fldChar w:fldCharType="end"/>
+      </w:r>
+      <w:bookmarkEnd w:id="26"/>
+      <w:r>
+        <w:t xml:space="preserve">: The top left is the original test image used for the experiment. The top right, bottom left, and bottom right are the images recorded through the </w:t>
+      </w:r>
+      <w:proofErr w:type="spellStart"/>
+      <w:r>
+        <w:t>telecentric</w:t>
+      </w:r>
+      <w:proofErr w:type="spellEnd"/>
+      <w:r>
+        <w:t xml:space="preserve"> system at 650, 750, and 850 nm. The system is focused at 800 nm.</w:t>
+      </w:r>
+    </w:p>
+    <w:p>
+      <w:pPr>
+        <w:pStyle w:val="BodyText"/>
+        <w:jc w:val="both"/>
+      </w:pPr>
+    </w:p>
+    <w:p>
+      <w:pPr>
+        <w:pStyle w:val="Heading2"/>
+      </w:pPr>
+      <w:r>
+        <w:t>3.3.2 Telescopic System Prototype</w:t>
+      </w:r>
+      <w:bookmarkStart w:id="27" w:name="_GoBack"/>
+      <w:bookmarkEnd w:id="27"/>
+    </w:p>
+    <w:p>
+      <w:pPr>
+        <w:pStyle w:val="BodyText"/>
+        <w:jc w:val="both"/>
+      </w:pPr>
+      <w:r>
         <w:t xml:space="preserve">Test </w:t>
       </w:r>
       <w:proofErr w:type="spellStart"/>
@@ -16106,8 +18276,8 @@
       <w:proofErr w:type="spellEnd"/>
     </w:p>
     <w:sectPr>
-      <w:headerReference w:type="default" r:id="rId17"/>
-      <w:footerReference w:type="first" r:id="rId18"/>
+      <w:headerReference w:type="default" r:id="rId23"/>
+      <w:footerReference w:type="first" r:id="rId24"/>
       <w:footnotePr>
         <w:numRestart w:val="eachSect"/>
       </w:footnotePr>
@@ -16228,7 +18398,7 @@
         <w:rStyle w:val="PageNumber"/>
         <w:noProof/>
       </w:rPr>
-      <w:t>16</w:t>
+      <w:t>24</w:t>
     </w:r>
     <w:r>
       <w:rPr>
@@ -17262,6 +19432,34 @@
       <w:lang w:val="en-US" w:eastAsia="en-US"/>
     </w:rPr>
   </w:style>
+  <w:style w:type="paragraph" w:styleId="BalloonText">
+    <w:name w:val="Balloon Text"/>
+    <w:basedOn w:val="Normal"/>
+    <w:link w:val="BalloonTextChar"/>
+    <w:uiPriority w:val="99"/>
+    <w:semiHidden/>
+    <w:unhideWhenUsed/>
+    <w:rsid w:val="00607B72"/>
+    <w:rPr>
+      <w:rFonts w:ascii="Segoe UI" w:hAnsi="Segoe UI" w:cs="Segoe UI"/>
+      <w:sz w:val="18"/>
+      <w:szCs w:val="18"/>
+    </w:rPr>
+  </w:style>
+  <w:style w:type="character" w:customStyle="1" w:styleId="BalloonTextChar">
+    <w:name w:val="Balloon Text Char"/>
+    <w:basedOn w:val="DefaultParagraphFont"/>
+    <w:link w:val="BalloonText"/>
+    <w:uiPriority w:val="99"/>
+    <w:semiHidden/>
+    <w:rsid w:val="00607B72"/>
+    <w:rPr>
+      <w:rFonts w:ascii="Segoe UI" w:hAnsi="Segoe UI" w:cs="Segoe UI"/>
+      <w:sz w:val="18"/>
+      <w:szCs w:val="18"/>
+      <w:lang w:val="en-US" w:eastAsia="en-US"/>
+    </w:rPr>
+  </w:style>
 </w:styles>
 </file>
 
@@ -17531,7 +19729,7 @@
 </file>
 
 <file path=customXml/itemProps1.xml><?xml version="1.0" encoding="utf-8"?>
-<ds:datastoreItem xmlns:ds="http://schemas.openxmlformats.org/officeDocument/2006/customXml" ds:itemID="{7F6C01BF-30A9-4C99-A53A-B580CC3F2A5A}">
+<ds:datastoreItem xmlns:ds="http://schemas.openxmlformats.org/officeDocument/2006/customXml" ds:itemID="{FD6E3F50-A58D-4353-9881-BCBF56EC1C76}">
   <ds:schemaRefs>
     <ds:schemaRef ds:uri="http://schemas.openxmlformats.org/officeDocument/2006/bibliography"/>
   </ds:schemaRefs>

</xml_diff>

<commit_message>
Amy edits up till 3.4.1
</commit_message>
<xml_diff>
--- a/Word/Chapter3.docx
+++ b/Word/Chapter3.docx
@@ -1734,15 +1734,7 @@
         </m:r>
       </m:oMath>
       <w:r>
-        <w:t xml:space="preserve"> is the induced polarization due to the stress in the AO m</w:t>
-      </w:r>
-      <w:proofErr w:type="spellStart"/>
-      <w:r>
-        <w:t>edium</w:t>
-      </w:r>
-      <w:proofErr w:type="spellEnd"/>
-      <w:r>
-        <w:t xml:space="preserve"> given by </w:t>
+        <w:t xml:space="preserve"> is the induced polarization due to the stress in the AO medium given by </w:t>
       </w:r>
       <m:oMath>
         <m:r>
@@ -2034,11 +2026,11 @@
         </m:r>
       </m:oMath>
       <w:r>
-        <w:t xml:space="preserve"> is the ela</w:t>
+        <w:t xml:space="preserve"> is the </w:t>
       </w:r>
       <w:proofErr w:type="spellStart"/>
       <w:r>
-        <w:t>sto</w:t>
+        <w:t>elasto</w:t>
       </w:r>
       <w:proofErr w:type="spellEnd"/>
       <w:r>
@@ -2110,7 +2102,6 @@
       <w:r>
         <w:rPr>
           <w:noProof/>
-          <w:lang w:val="en-CA" w:eastAsia="en-CA"/>
         </w:rPr>
         <w:drawing>
           <wp:inline distT="0" distB="0" distL="0" distR="0" wp14:anchorId="00A01E72" wp14:editId="19BCA334">
@@ -2322,15 +2313,7 @@
         </m:sSub>
       </m:oMath>
       <w:r>
-        <w:t xml:space="preserve"> are the posi</w:t>
-      </w:r>
-      <w:proofErr w:type="spellStart"/>
-      <w:r>
-        <w:t>tion</w:t>
-      </w:r>
-      <w:proofErr w:type="spellEnd"/>
-      <w:r>
-        <w:t xml:space="preserve"> vector, wave vector, and angle of the incident electric field and similarly for the diffracted electric field. Figure recreated from </w:t>
+        <w:t xml:space="preserve"> are the position vector, wave vector, and angle of the incident electric field and similarly for the diffracted electric field. Figure recreated from </w:t>
       </w:r>
       <w:r>
         <w:rPr>
@@ -9693,7 +9676,6 @@
       <w:r>
         <w:rPr>
           <w:noProof/>
-          <w:lang w:val="en-CA" w:eastAsia="en-CA"/>
         </w:rPr>
         <w:drawing>
           <wp:inline distT="0" distB="0" distL="0" distR="0" wp14:anchorId="74CDC6AC" wp14:editId="154BB673">
@@ -10669,7 +10651,6 @@
       <w:r>
         <w:rPr>
           <w:noProof/>
-          <w:lang w:val="en-CA" w:eastAsia="en-CA"/>
         </w:rPr>
         <w:drawing>
           <wp:inline distT="0" distB="0" distL="0" distR="0" wp14:anchorId="14A322AF" wp14:editId="5176634C">
@@ -12381,7 +12362,6 @@
       <w:r>
         <w:rPr>
           <w:noProof/>
-          <w:lang w:val="en-CA" w:eastAsia="en-CA"/>
         </w:rPr>
         <w:drawing>
           <wp:inline distT="0" distB="0" distL="0" distR="0" wp14:anchorId="45CC3EA3" wp14:editId="478BDFDC">
@@ -13608,7 +13588,6 @@
       <w:r>
         <w:rPr>
           <w:noProof/>
-          <w:lang w:val="en-CA" w:eastAsia="en-CA"/>
         </w:rPr>
         <w:drawing>
           <wp:inline distT="0" distB="0" distL="0" distR="0">
@@ -14129,7 +14108,6 @@
       <w:r>
         <w:rPr>
           <w:noProof/>
-          <w:lang w:val="en-CA" w:eastAsia="en-CA"/>
         </w:rPr>
         <w:drawing>
           <wp:inline distT="0" distB="0" distL="0" distR="0" wp14:anchorId="0E06E452" wp14:editId="3971E712">
@@ -14856,7 +14834,6 @@
       <w:r>
         <w:rPr>
           <w:noProof/>
-          <w:lang w:val="en-CA" w:eastAsia="en-CA"/>
         </w:rPr>
         <w:lastRenderedPageBreak/>
         <w:drawing>
@@ -15192,7 +15169,13 @@
         <w:jc w:val="both"/>
       </w:pPr>
       <w:r>
-        <w:t xml:space="preserve">ALI is a simple optical system that images essentially a single wavelength at a time through the use of an </w:t>
+        <w:t xml:space="preserve">ALI is a simple optical system that </w:t>
+      </w:r>
+      <w:r>
+        <w:t xml:space="preserve">essentially </w:t>
+      </w:r>
+      <w:r>
+        <w:t xml:space="preserve">images a single wavelength at a time through the use of an </w:t>
       </w:r>
       <w:r>
         <w:t>AOTF</w:t>
@@ -15309,7 +15292,6 @@
       <w:r>
         <w:rPr>
           <w:noProof/>
-          <w:lang w:val="en-CA" w:eastAsia="en-CA"/>
         </w:rPr>
         <w:drawing>
           <wp:inline distT="0" distB="0" distL="0" distR="0">
@@ -15442,7 +15424,13 @@
       </w:r>
       <w:proofErr w:type="spellEnd"/>
       <w:r>
-        <w:t xml:space="preserve"> system a basic ray tracing image is shown in </w:t>
+        <w:t xml:space="preserve"> system</w:t>
+      </w:r>
+      <w:r>
+        <w:t>,</w:t>
+      </w:r>
+      <w:r>
+        <w:t xml:space="preserve"> a basic ray tracing image is shown in </w:t>
       </w:r>
       <w:r>
         <w:fldChar w:fldCharType="begin"/>
@@ -15477,7 +15465,13 @@
       </w:r>
       <w:proofErr w:type="spellEnd"/>
       <w:r>
-        <w:t xml:space="preserve"> in image space an aperture is added to the system on the object side at the focal point of the lens. The theoretical idea is to have an aperture so small that only the focal ray can pass through it. All of the other rays, including the chief and parallel ray, are blocked from entering the system. Now the image is only defined by a single ray and it is in focus everywhere on the image side of the system, and therefore has an infinite depth of field. However, </w:t>
+        <w:t xml:space="preserve"> in image space</w:t>
+      </w:r>
+      <w:r>
+        <w:t>,</w:t>
+      </w:r>
+      <w:r>
+        <w:t xml:space="preserve"> an aperture is added to the system on the object side at the focal point of the lens. The theoretical idea is to have an aperture so small that only the focal ray can pass through it. All of the other rays, including the chief and parallel ray, are blocked from entering the system. Now the image is only defined by a single ray and it is in focus everywhere on the image side of the system, and therefore has an infinite depth of field. However, </w:t>
       </w:r>
       <w:r>
         <w:t>an</w:t>
@@ -15493,7 +15487,16 @@
         <w:t>depth of field</w:t>
       </w:r>
       <w:r>
-        <w:t xml:space="preserve"> and the image still remains almost same size no matter where the image plane is located. It should be noted that a </w:t>
+        <w:t xml:space="preserve"> and</w:t>
+      </w:r>
+      <w:r>
+        <w:t xml:space="preserve"> remains almost </w:t>
+      </w:r>
+      <w:r>
+        <w:t xml:space="preserve">the </w:t>
+      </w:r>
+      <w:r>
+        <w:t xml:space="preserve">same size no matter where the image plane is located. It should be noted that a </w:t>
       </w:r>
       <w:proofErr w:type="spellStart"/>
       <w:r>
@@ -15605,7 +15608,6 @@
       <w:r>
         <w:rPr>
           <w:noProof/>
-          <w:lang w:val="en-CA" w:eastAsia="en-CA"/>
         </w:rPr>
         <w:drawing>
           <wp:inline distT="0" distB="0" distL="0" distR="0" wp14:anchorId="103666EC" wp14:editId="12173385">
@@ -15899,13 +15901,19 @@
         <w:t xml:space="preserve"> (FOV)</w:t>
       </w:r>
       <w:r>
-        <w:t xml:space="preserve"> to be limited. In order to have </w:t>
+        <w:t xml:space="preserve"> to be limited. In order to</w:t>
+      </w:r>
+      <w:r>
+        <w:t xml:space="preserve"> </w:t>
       </w:r>
       <w:r>
         <w:t>image the vertical limb</w:t>
       </w:r>
       <w:r>
-        <w:t xml:space="preserve"> from the ground to the float altitude of a stratospheric balloon, typically 35</w:t>
+        <w:t xml:space="preserve"> from the ground to</w:t>
+      </w:r>
+      <w:r>
+        <w:t xml:space="preserve"> float altitude of a stratospheric balloon, typically 35</w:t>
       </w:r>
       <w:r>
         <w:t xml:space="preserve"> </w:t>
@@ -15935,7 +15943,13 @@
         <w:t xml:space="preserve"> with the current set up of 100 </w:t>
       </w:r>
       <w:r>
-        <w:t>mm focal length lenses the rays of light from each line of sight enter the AOTF at the maximum acceptance angle, which is 4</w:t>
+        <w:t>mm focal length lenses</w:t>
+      </w:r>
+      <w:r>
+        <w:t>,</w:t>
+      </w:r>
+      <w:r>
+        <w:t xml:space="preserve"> the rays of light from each line of sight enter the AOTF at the maximum acceptance angle, which is 4</w:t>
       </w:r>
       <w:r>
         <w:rPr>
@@ -16066,13 +16080,11 @@
               <w:spacing w:line="276" w:lineRule="auto"/>
               <w:ind w:firstLine="0"/>
             </w:pPr>
-            <w:proofErr w:type="spellStart"/>
             <w:r>
-              <w:t>Effiective</w:t>
+              <w:t>Eff</w:t>
             </w:r>
-            <w:proofErr w:type="spellEnd"/>
             <w:r>
-              <w:t xml:space="preserve"> focal length (mm)</w:t>
+              <w:t>ective focal length (mm)</w:t>
             </w:r>
           </w:p>
         </w:tc>
@@ -16255,6 +16267,7 @@
     <w:p>
       <w:pPr>
         <w:pStyle w:val="BodyText"/>
+        <w:jc w:val="both"/>
       </w:pPr>
       <w:r>
         <w:t xml:space="preserve">The </w:t>
@@ -16275,7 +16288,13 @@
         <w:t xml:space="preserve">on time between 0.01 seconds to 240 </w:t>
       </w:r>
       <w:r>
-        <w:t xml:space="preserve">minutes. The CCD chip itself is a Kodak KAF-1603ME with micro lenses to improve the quantum efficiently of the device and its spectral characteristics can be seen in </w:t>
+        <w:t>minutes. The CCD chip itself is a Kodak KAF-1603ME with micro lenses t</w:t>
+      </w:r>
+      <w:r>
+        <w:t>o improve the quantum efficiency</w:t>
+      </w:r>
+      <w:r>
+        <w:t xml:space="preserve"> of the device and its spectral characteristics can be seen in </w:t>
       </w:r>
       <w:r>
         <w:fldChar w:fldCharType="begin"/>
@@ -16303,7 +16322,6 @@
       <w:r>
         <w:rPr>
           <w:noProof/>
-          <w:lang w:val="en-CA" w:eastAsia="en-CA"/>
         </w:rPr>
         <w:lastRenderedPageBreak/>
         <w:drawing>
@@ -16404,10 +16422,19 @@
         <w:jc w:val="both"/>
       </w:pPr>
       <w:r>
-        <w:t>The overall design has several aspects that make it a good system for imaging. First all of the bundles of light entering the AOTF have the same angular spread. As seen in equation</w:t>
+        <w:t>The overall design has several aspects that make it a good system for imaging. First</w:t>
+      </w:r>
+      <w:r>
+        <w:t>,</w:t>
+      </w:r>
+      <w:r>
+        <w:t xml:space="preserve"> all of the bundles of light entering the AOTF have the same angular spread. As seen in equation</w:t>
       </w:r>
       <w:r>
         <w:t xml:space="preserve"> 3.34</w:t>
+      </w:r>
+      <w:r>
+        <w:t>,</w:t>
       </w:r>
       <w:r>
         <w:t xml:space="preserve"> the diffracted wavelength depends on the incoming angle</w:t>
@@ -16454,7 +16481,6 @@
       <w:r>
         <w:rPr>
           <w:noProof/>
-          <w:lang w:val="en-CA" w:eastAsia="en-CA"/>
         </w:rPr>
         <w:drawing>
           <wp:inline distT="0" distB="0" distL="0" distR="0" wp14:anchorId="6F279F74" wp14:editId="5E1D1C80">
@@ -16544,7 +16570,13 @@
       </w:r>
       <w:bookmarkEnd w:id="22"/>
       <w:r>
-        <w:t xml:space="preserve">: The effect on the optical path of converging light bundles as they pass through an material of index of </w:t>
+        <w:t>: The effect on the optical path of converging light</w:t>
+      </w:r>
+      <w:r>
+        <w:t xml:space="preserve"> bundles as they pass through a</w:t>
+      </w:r>
+      <w:r>
+        <w:t xml:space="preserve"> material of index of </w:t>
       </w:r>
       <w:proofErr w:type="gramStart"/>
       <w:r>
@@ -16575,7 +16607,13 @@
         <w:jc w:val="both"/>
       </w:pPr>
       <w:r>
-        <w:t>However, despite its benefits there are a few drawbacks to consider in the design as well. First, the o</w:t>
+        <w:t>However, despite its benefits</w:t>
+      </w:r>
+      <w:r>
+        <w:t>,</w:t>
+      </w:r>
+      <w:r>
+        <w:t xml:space="preserve"> there are a few drawbacks to consider in the design as well. First, the o</w:t>
       </w:r>
       <w:r>
         <w:t xml:space="preserve">ptical path between the two 100 mm focal length lens is </w:t>
@@ -16921,6 +16959,12 @@
                     </m:sSup>
                   </m:den>
                 </m:f>
+                <m:r>
+                  <w:rPr>
+                    <w:rFonts w:ascii="Cambria Math" w:hAnsi="Cambria Math"/>
+                  </w:rPr>
+                  <m:t>,</m:t>
+                </m:r>
               </m:oMath>
             </m:oMathPara>
           </w:p>
@@ -17220,6 +17264,12 @@
                     </m:sSup>
                   </m:den>
                 </m:f>
+                <m:r>
+                  <w:rPr>
+                    <w:rFonts w:ascii="Cambria Math" w:hAnsi="Cambria Math"/>
+                  </w:rPr>
+                  <m:t>,</m:t>
+                </m:r>
               </m:oMath>
             </m:oMathPara>
           </w:p>
@@ -17394,6 +17444,12 @@
                   </w:rPr>
                   <m:t>t</m:t>
                 </m:r>
+                <m:r>
+                  <w:rPr>
+                    <w:rFonts w:ascii="Cambria Math" w:hAnsi="Cambria Math"/>
+                  </w:rPr>
+                  <m:t>,</m:t>
+                </m:r>
               </m:oMath>
             </m:oMathPara>
           </w:p>
@@ -17515,7 +17571,13 @@
         </m:r>
       </m:oMath>
       <w:r>
-        <w:t xml:space="preserve"> must be added to the path to account to the discrepancy, </w:t>
+        <w:t xml:space="preserve"> must be</w:t>
+      </w:r>
+      <w:r>
+        <w:t xml:space="preserve"> added to the path to account for</w:t>
+      </w:r>
+      <w:r>
+        <w:t xml:space="preserve"> the discrepancy, </w:t>
       </w:r>
       <w:r>
         <w:t xml:space="preserve">however the adjustment </w:t>
@@ -17578,7 +17640,13 @@
         <w:t xml:space="preserve">. </w:t>
       </w:r>
       <w:r>
-        <w:t xml:space="preserve">In this simulation a grid of rays is passed through the system for each </w:t>
+        <w:t>In this simulation</w:t>
+      </w:r>
+      <w:r>
+        <w:t>,</w:t>
+      </w:r>
+      <w:r>
+        <w:t xml:space="preserve"> a grid of rays is passed through the system for each </w:t>
       </w:r>
       <w:r>
         <w:t xml:space="preserve">FOV </w:t>
@@ -17656,7 +17724,13 @@
       </w:r>
       <w:proofErr w:type="spellEnd"/>
       <w:r>
-        <w:t xml:space="preserve"> system this defocusing of the image plane would require additional compensating optics to correct to the change in the path length or the detector of the system would need to be actively moved</w:t>
+        <w:t xml:space="preserve"> system</w:t>
+      </w:r>
+      <w:r>
+        <w:t>,</w:t>
+      </w:r>
+      <w:r>
+        <w:t xml:space="preserve"> this defocusing of the image plane would require additional compensating optics to correct to the change in the path length or the detector of the system would need to be actively moved</w:t>
       </w:r>
       <w:r>
         <w:t xml:space="preserve"> as wavelength is scanned</w:t>
@@ -17692,7 +17766,6 @@
       <w:r>
         <w:rPr>
           <w:noProof/>
-          <w:lang w:val="en-CA" w:eastAsia="en-CA"/>
         </w:rPr>
         <w:drawing>
           <wp:inline distT="0" distB="0" distL="0" distR="0">
@@ -17864,7 +17937,7 @@
         <w:t xml:space="preserve">However, these two issues can be dealt with sufficiently in the lab. The </w:t>
       </w:r>
       <w:r>
-        <w:t>unwanted polarizations</w:t>
+        <w:t>unwanted polarization</w:t>
       </w:r>
       <w:r>
         <w:t xml:space="preserve"> is removed by add</w:t>
@@ -17939,16 +18012,18 @@
         <w:t xml:space="preserve">light through and removes the non-diffracted extraordinary polarization light. </w:t>
       </w:r>
       <w:r>
-        <w:t>Remembering t</w:t>
-      </w:r>
-      <w:r>
-        <w:t xml:space="preserve">he interaction with the crystal causes the diffracted beam </w:t>
-      </w:r>
-      <w:r>
-        <w:t xml:space="preserve">polarization </w:t>
-      </w:r>
-      <w:r>
-        <w:t>to be rotated by 90</w:t>
+        <w:t>As mentioned in section 3.1.1 (TODO</w:t>
+      </w:r>
+      <w:proofErr w:type="gramStart"/>
+      <w:r>
+        <w:t>:CHECKTHIS</w:t>
+      </w:r>
+      <w:proofErr w:type="gramEnd"/>
+      <w:r>
+        <w:t xml:space="preserve">), the polarization of the diffraction beam is </w:t>
+      </w:r>
+      <w:r>
+        <w:t>rotated by 90</w:t>
       </w:r>
       <w:r>
         <w:rPr>
@@ -18186,7 +18261,6 @@
       <w:r>
         <w:rPr>
           <w:noProof/>
-          <w:lang w:val="en-CA" w:eastAsia="en-CA"/>
         </w:rPr>
         <w:drawing>
           <wp:inline distT="0" distB="0" distL="0" distR="0" wp14:anchorId="7FC20F09" wp14:editId="52C7C07C">
@@ -18326,17 +18400,17 @@
         <w:t xml:space="preserve">for the FEO </w:t>
       </w:r>
       <w:r>
-        <w:t xml:space="preserve">with a focusing lens </w:t>
-      </w:r>
-      <w:r>
-        <w:t>for the</w:t>
-      </w:r>
-      <w:r>
-        <w:t xml:space="preserve">. The front lens, known as the objective lens, is used to focus an object at infinity to the focal point of the lens, then a second lens, the eyepiece is used to increase the optical power of the system, that is to increase the angular size of the image with respect to the angular size of the object. The eyepiece lens is located at a combined distance of the focal lengths of both the objective and eyepiece and causes the image </w:t>
+        <w:t>with a focu</w:t>
+      </w:r>
+      <w:r>
+        <w:t>sing lens</w:t>
+      </w:r>
+      <w:r>
+        <w:t xml:space="preserve">. The front lens, known as the objective lens, is used to focus an object at infinity to the focal point of the lens, then a second lens, the eyepiece is used to increase the optical power of the system, that is to increase the angular size of the image with respect to the angular size of the object. The eyepiece lens is located at a combined distance of the focal lengths of both the objective and eyepiece and causes the image to </w:t>
       </w:r>
       <w:r>
         <w:lastRenderedPageBreak/>
-        <w:t xml:space="preserve">to be focused at infinity. However for our system the telescope is used to focus the light in order to enter the AOTF at an angle less than its acceptance angle as well as to reject light rays outside of our </w:t>
+        <w:t xml:space="preserve">be focused at infinity. However for our system the telescope is used to focus the light in order to enter the AOTF at an angle less than its acceptance angle as well as to reject light rays outside of our </w:t>
       </w:r>
       <w:r>
         <w:t>FOV</w:t>
@@ -18405,7 +18479,6 @@
       <w:r>
         <w:rPr>
           <w:noProof/>
-          <w:lang w:val="en-CA" w:eastAsia="en-CA"/>
         </w:rPr>
         <w:drawing>
           <wp:inline distT="0" distB="0" distL="0" distR="0" wp14:anchorId="3B14BFC0" wp14:editId="260CF3C1">
@@ -18724,13 +18797,11 @@
               <w:spacing w:line="276" w:lineRule="auto"/>
               <w:ind w:firstLine="0"/>
             </w:pPr>
-            <w:proofErr w:type="spellStart"/>
             <w:r>
-              <w:t>Effiective</w:t>
+              <w:t>Eff</w:t>
             </w:r>
-            <w:proofErr w:type="spellEnd"/>
             <w:r>
-              <w:t xml:space="preserve"> focal length (mm)</w:t>
+              <w:t>ective focal length (mm)</w:t>
             </w:r>
           </w:p>
         </w:tc>
@@ -18964,7 +19035,19 @@
       </w:r>
       <w:proofErr w:type="spellEnd"/>
       <w:r>
-        <w:t xml:space="preserve"> counterpart however each line of sight will be diffracted with a different fundamental wavelength due to the angular </w:t>
+        <w:t xml:space="preserve"> counterpart</w:t>
+      </w:r>
+      <w:r>
+        <w:t>;</w:t>
+      </w:r>
+      <w:r>
+        <w:t xml:space="preserve"> however</w:t>
+      </w:r>
+      <w:r>
+        <w:t>,</w:t>
+      </w:r>
+      <w:r>
+        <w:t xml:space="preserve"> each line of sight will be diffracted with a different fundamental wavelength due to the angular </w:t>
       </w:r>
       <w:r>
         <w:t>dependence</w:t>
@@ -18976,7 +19059,19 @@
         <w:t>velength determination (Equation 3.34</w:t>
       </w:r>
       <w:r>
-        <w:t>). The final image has a smaller spectral bandpass but there will a wavelength gradient radiating out from the center of the image. Second, since the light now passes through the AOTF collimated, the focal point of the image no longer changes with wavelength. Instead a lateral displacement of each line of sight occurs based on the angle of incidence and the diffracted wavelength which causes a slight magnification of the image. The lateral displacement that occurs is given by the following relation</w:t>
+        <w:t xml:space="preserve">). The final image has a smaller spectral bandpass but there will </w:t>
+      </w:r>
+      <w:r>
+        <w:t xml:space="preserve">be </w:t>
+      </w:r>
+      <w:r>
+        <w:t>a wavelength gradient radiating out from the center of the image. Second, since the light now passes through the AOTF collimated, the focal point of the image no longer changes with wavelength. Instead</w:t>
+      </w:r>
+      <w:r>
+        <w:t>,</w:t>
+      </w:r>
+      <w:r>
+        <w:t xml:space="preserve"> a lateral displacement of each line of sight occurs based on the angle of incidence and the diffracted wavelength which causes a slight magnification of the image. The lateral displacement that occurs is given by the following relation</w:t>
       </w:r>
     </w:p>
     <w:tbl>
@@ -19230,6 +19325,9 @@
         <w:t xml:space="preserve"> issue</w:t>
       </w:r>
       <w:r>
+        <w:t>,</w:t>
+      </w:r>
+      <w:r>
         <w:t xml:space="preserve"> the second is to use achromatic doublets to remove the chromatic </w:t>
       </w:r>
       <w:proofErr w:type="spellStart"/>
@@ -19247,7 +19345,10 @@
         <w:t>nm fo</w:t>
       </w:r>
       <w:r>
-        <w:t xml:space="preserve">r all lines of sight and at 800 </w:t>
+        <w:t>r all lines of sight and for</w:t>
+      </w:r>
+      <w:r>
+        <w:t xml:space="preserve"> 800 </w:t>
       </w:r>
       <w:r>
         <w:t>nm at 3.0 degrees. Also the difference in location of the spot sizes is caused by the magnification effect discussed above.</w:t>
@@ -19263,7 +19364,6 @@
       <w:r>
         <w:rPr>
           <w:noProof/>
-          <w:lang w:val="en-CA" w:eastAsia="en-CA"/>
         </w:rPr>
         <w:drawing>
           <wp:inline distT="0" distB="0" distL="0" distR="0" wp14:anchorId="54A3853E" wp14:editId="203B6D1F">
@@ -19396,7 +19496,6 @@
       <w:r>
         <w:rPr>
           <w:noProof/>
-          <w:lang w:val="en-CA" w:eastAsia="en-CA"/>
         </w:rPr>
         <w:lastRenderedPageBreak/>
         <w:drawing>
@@ -19532,7 +19631,6 @@
       <w:r>
         <w:rPr>
           <w:noProof/>
-          <w:lang w:val="en-CA" w:eastAsia="en-CA"/>
         </w:rPr>
         <w:drawing>
           <wp:inline distT="0" distB="0" distL="0" distR="0" wp14:anchorId="31B4337C" wp14:editId="6927EBC5">
@@ -19640,15 +19738,10 @@
         <w:t xml:space="preserve">An experimental resolution test was set up </w:t>
       </w:r>
       <w:r>
-        <w:t xml:space="preserve">with the </w:t>
-      </w:r>
-      <w:proofErr w:type="spellStart"/>
-      <w:r>
-        <w:t>telescoptic</w:t>
-      </w:r>
-      <w:proofErr w:type="spellEnd"/>
-      <w:r>
-        <w:t xml:space="preserve"> system</w:t>
+        <w:t>with the telescop</w:t>
+      </w:r>
+      <w:r>
+        <w:t>ic system</w:t>
       </w:r>
       <w:r>
         <w:t xml:space="preserve"> with two polarizers and prisms added to the optical chain</w:t>
@@ -19702,7 +19795,13 @@
         <w:t>. Furthermore the prisms</w:t>
       </w:r>
       <w:r>
-        <w:t xml:space="preserve"> will removed in the final design</w:t>
+        <w:t xml:space="preserve"> will </w:t>
+      </w:r>
+      <w:r>
+        <w:t xml:space="preserve">be </w:t>
+      </w:r>
+      <w:r>
+        <w:t>removed in the final design</w:t>
       </w:r>
       <w:r>
         <w:t xml:space="preserve"> reducing the aberrations</w:t>
@@ -19711,7 +19810,16 @@
         <w:t xml:space="preserve">. Also, the magnification issue discussed above is relatively insignificant in the test images and the small changes can be accounted for in the calibration of the final instrument. Lastly, the </w:t>
       </w:r>
       <w:r>
-        <w:t xml:space="preserve">resolutions targets poor ability to reflect </w:t>
+        <w:t>resolution</w:t>
+      </w:r>
+      <w:r>
+        <w:t xml:space="preserve"> target</w:t>
+      </w:r>
+      <w:r>
+        <w:t>’</w:t>
+      </w:r>
+      <w:r>
+        <w:t xml:space="preserve">s poor ability to reflect </w:t>
       </w:r>
       <w:r>
         <w:t xml:space="preserve">NIR </w:t>
@@ -19798,7 +19906,16 @@
       </w:r>
       <w:r>
         <w:lastRenderedPageBreak/>
-        <w:t>polarized beam.  The diffracted extraordinary beam undergoes a 90o rotation in polarization so a second linear polarizer, oriented at 90</w:t>
+        <w:t>polarized beam.  The diffracted extraordinary beam undergoes a 90</w:t>
+      </w:r>
+      <w:r>
+        <w:rPr>
+          <w:vertAlign w:val="superscript"/>
+        </w:rPr>
+        <w:t>o</w:t>
+      </w:r>
+      <w:r>
+        <w:t xml:space="preserve"> rotation in polarization so a second linear polarizer, oriented at 90</w:t>
       </w:r>
       <w:r>
         <w:rPr>
@@ -19852,7 +19969,6 @@
       <w:r>
         <w:rPr>
           <w:noProof/>
-          <w:lang w:val="en-CA" w:eastAsia="en-CA"/>
         </w:rPr>
         <w:drawing>
           <wp:inline distT="0" distB="0" distL="0" distR="0" wp14:anchorId="50A96D56" wp14:editId="0ED4575C">
@@ -20015,7 +20131,7 @@
         <w:t>o</w:t>
       </w:r>
       <w:r>
-        <w:t xml:space="preserve"> from the optical axis and to compensate, the entire optical chain after the AOTF is mechanically aligned with this direction. The BEO forms the image of the signal on a QSI 616s 16 bit CCD with 1536 by 1024 pixels. A ray tracing diagram for ALI's optical system was created using the CODE V optical design software and can be seen in Figure </w:t>
+        <w:t xml:space="preserve"> from the optical axis and to compensate, the entire optical chain after the AOTF is mechanically aligned with this direction. The BEO forms the image of the signal on a QSI 616s 16 bit CCD with 1536 by 1024 pixels. A ray tracing diagram for ALI's optical system was created using the CODE V optical design software and can be seen in </w:t>
       </w:r>
       <w:r>
         <w:fldChar w:fldCharType="begin"/>
@@ -20026,13 +20142,8 @@
       <w:r>
         <w:fldChar w:fldCharType="separate"/>
       </w:r>
-      <w:proofErr w:type="spellStart"/>
-      <w:r>
-        <w:t>Figure</w:t>
-      </w:r>
-      <w:proofErr w:type="spellEnd"/>
-      <w:r>
-        <w:t xml:space="preserve"> 3-</w:t>
+      <w:r>
+        <w:t>Figure 3-</w:t>
       </w:r>
       <w:r>
         <w:rPr>
@@ -20044,11 +20155,20 @@
         <w:fldChar w:fldCharType="end"/>
       </w:r>
       <w:r>
-        <w:t xml:space="preserve">. No corrections were attempted to reduce chromatic or spherical aberrations within the system and the system exhibits coma due large field of view and the curvature of the lenses near the edge of the field of view. Analysis with Code V shows that the distortion due to these </w:t>
+        <w:t>. No corrections were attempted to reduce chromatic or spherical aberrations within the system and the system exhibits coma due</w:t>
+      </w:r>
+      <w:r>
+        <w:t xml:space="preserve"> to</w:t>
+      </w:r>
+      <w:r>
+        <w:t xml:space="preserve"> a</w:t>
+      </w:r>
+      <w:r>
+        <w:t xml:space="preserve"> large field of view and the curvature of the lenses near the edge of the field of view. Analysis with Code V shows that the distortion due to these effects across </w:t>
       </w:r>
       <w:r>
         <w:lastRenderedPageBreak/>
-        <w:t xml:space="preserve">effects across the center two degrees of the field of view is a change of less than 1% change across the entire wavelength range. The final one degree shows a distortion of less than 4%. </w:t>
+        <w:t xml:space="preserve">the center two degrees of the field of view is a change of less than 1% change across the entire wavelength range. The final one degree shows a distortion of less than 4%. </w:t>
       </w:r>
     </w:p>
     <w:p>
@@ -20072,7 +20192,19 @@
         <w:t xml:space="preserve">, 2000). </w:t>
       </w:r>
       <w:r>
-        <w:t xml:space="preserve">The MTF is an optical measure of the system ability to resolve line pairs per millimeter where a line pair is the white line followed by a black line. When passing different line pairs per millimeter </w:t>
+        <w:t>The MTF is an optical measure of the system</w:t>
+      </w:r>
+      <w:r>
+        <w:t>’s</w:t>
+      </w:r>
+      <w:r>
+        <w:t xml:space="preserve"> ability to resolve line pairs per millimeter where a line pair is the white line followed by a black line. When passing different line pairs per millimeter</w:t>
+      </w:r>
+      <w:r>
+        <w:t>,</w:t>
+      </w:r>
+      <w:r>
+        <w:t xml:space="preserve"> </w:t>
       </w:r>
       <w:r>
         <w:t xml:space="preserve">an optical system the resolvability of the lines will decrease. The MTF can be found </w:t>
@@ -20407,7 +20539,13 @@
         </m:sSub>
       </m:oMath>
       <w:r>
-        <w:t xml:space="preserve"> is the minimum. The MTF can vary with the differently with respect to tangential and radius direction of the optic system. </w:t>
+        <w:t xml:space="preserve"> is the minimum. T</w:t>
+      </w:r>
+      <w:r>
+        <w:t>he MTF can vary</w:t>
+      </w:r>
+      <w:r>
+        <w:t xml:space="preserve"> differently with respect to tangential and radius direction of the optic system. </w:t>
       </w:r>
       <w:r>
         <w:t xml:space="preserve">To obtain </w:t>
@@ -20567,7 +20705,31 @@
         <w:rPr>
           <w:lang w:val="en-CA"/>
         </w:rPr>
-        <w:t>. Overall this correspond to</w:t>
+        <w:t>. Overall</w:t>
+      </w:r>
+      <w:r>
+        <w:rPr>
+          <w:lang w:val="en-CA"/>
+        </w:rPr>
+        <w:t>,</w:t>
+      </w:r>
+      <w:r>
+        <w:rPr>
+          <w:lang w:val="en-CA"/>
+        </w:rPr>
+        <w:t xml:space="preserve"> this correspond</w:t>
+      </w:r>
+      <w:r>
+        <w:rPr>
+          <w:lang w:val="en-CA"/>
+        </w:rPr>
+        <w:t>s</w:t>
+      </w:r>
+      <w:r>
+        <w:rPr>
+          <w:lang w:val="en-CA"/>
+        </w:rPr>
+        <w:t xml:space="preserve"> to</w:t>
       </w:r>
       <w:r>
         <w:t xml:space="preserve"> an average vertical and horizontal resolution of 210 m across the entire ALI field of view at the tangent point. </w:t>
@@ -20582,44 +20744,41 @@
         <w:t>A tolerance study was also performed with Code V to assess the capability of the system within the tolerances of the mounting equipment</w:t>
       </w:r>
       <w:r>
-        <w:t xml:space="preserve">. Though a Monte Carlo method Code V perturbs </w:t>
+        <w:t>. Th</w:t>
+      </w:r>
+      <w:r>
+        <w:t>r</w:t>
+      </w:r>
+      <w:r>
+        <w:t>ough a Monte Carlo method</w:t>
+      </w:r>
+      <w:r>
+        <w:t>, Code V perturbs</w:t>
+      </w:r>
+      <w:r>
+        <w:t xml:space="preserve"> </w:t>
       </w:r>
       <w:r>
         <w:lastRenderedPageBreak/>
-        <w:t xml:space="preserve">all of the optical elements within </w:t>
-      </w:r>
-      <w:r>
-        <w:t>optical</w:t>
-      </w:r>
-      <w:r>
-        <w:t xml:space="preserve"> tolerances of standard </w:t>
-      </w:r>
-      <w:r>
-        <w:t>optical components and mounting hardware including angular tilt in the lenses, lateral offsets of optical comments</w:t>
-      </w:r>
-      <w:r>
-        <w:t>, and</w:t>
-      </w:r>
-      <w:r>
-        <w:t xml:space="preserve"> imperfections </w:t>
-      </w:r>
-      <w:r>
-        <w:t>to the optical elements including errors in focal length and shape.</w:t>
+        <w:t>the placement</w:t>
+      </w:r>
+      <w:r>
+        <w:t xml:space="preserve"> and shape of the</w:t>
+      </w:r>
+      <w:r>
+        <w:t xml:space="preserve"> optical </w:t>
+      </w:r>
+      <w:r>
+        <w:t>components within the system and computes the change in the MTF on the image plane</w:t>
+      </w:r>
+      <w:r>
+        <w:t>.</w:t>
       </w:r>
       <w:r>
         <w:t xml:space="preserve"> </w:t>
       </w:r>
       <w:r>
-        <w:t xml:space="preserve">ALI </w:t>
-      </w:r>
-      <w:r>
-        <w:t>was found that the system was insensitive to tilts and offsets within the system</w:t>
-      </w:r>
-      <w:r>
-        <w:t xml:space="preserve"> to maintain the required resolution</w:t>
-      </w:r>
-      <w:r>
-        <w:t xml:space="preserve">. </w:t>
+        <w:t xml:space="preserve">This analysis determines what optical misalignments or defects will degrade the performance of the system. Performing the analysis on ALI, it was determined that ALI was relatively insensitive to the tolerances of commercial off-the-shelf component used. </w:t>
       </w:r>
     </w:p>
     <w:p>
@@ -20632,7 +20791,6 @@
       <w:r>
         <w:rPr>
           <w:noProof/>
-          <w:lang w:val="en-CA" w:eastAsia="en-CA"/>
         </w:rPr>
         <w:drawing>
           <wp:inline distT="0" distB="0" distL="0" distR="0" wp14:anchorId="65E29630" wp14:editId="40A89929">
@@ -21223,14 +21381,29 @@
       </w:r>
       <w:proofErr w:type="spellEnd"/>
       <w:r>
-        <w:t xml:space="preserve"> and tested by taking ground based measurements of a smoke stack plume.  They used the measurements to retrieve NO2 slant column density using 10 second exposure times; although, they note that an increase in measurement frequency would improve the instrument capabilities. This also factored into our decision to use telescopic optics to increase throughout for ALI.  </w:t>
+        <w:t xml:space="preserve"> and tested by taking ground based measurements of a smoke stack plume.  They used the measurements to retrieve NO</w:t>
+      </w:r>
+      <w:r>
+        <w:rPr>
+          <w:vertAlign w:val="subscript"/>
+        </w:rPr>
+        <w:t>2</w:t>
+      </w:r>
+      <w:r>
+        <w:t xml:space="preserve"> slant column density using 10 second exposure times; although, they note that an increase in measurement frequency would improve the instrument capabilities. This also factored into our decision to use telescopic optics to increase throughout for ALI.  </w:t>
       </w:r>
       <w:r>
         <w:t xml:space="preserve">A final selection for the optical design of ALI </w:t>
       </w:r>
       <w:r>
         <w:lastRenderedPageBreak/>
-        <w:t>will be presented in this section as well the justifications used to determine the result. Furthermore, a comparison with the prototype Belgium instrument will be made to demonstrate the differences between the two instruments. For the final design of ALI the telescopic system deemed to be the better option for our scientific purpose to determine aerosol extinction and engineering study to verify the capabilities of using an AOTF in space based remote sensing techniques.</w:t>
+        <w:t>will be presented in this section as well the justifications used to determine the result. Furthermore, a comparison with the prototype Belgium instrument will be made to demonstrate the differences between the two instruments. For the final design of ALI</w:t>
+      </w:r>
+      <w:r>
+        <w:t>,</w:t>
+      </w:r>
+      <w:r>
+        <w:t xml:space="preserve"> the telescopic system deemed to be the better option for our scientific purpose to determine aerosol extinction and engineering study to verify the capabilities of using an AOTF in space based remote sensing techniques.</w:t>
       </w:r>
     </w:p>
     <w:p>
@@ -21295,7 +21468,16 @@
         <w:t>. This results is a great loss of diffraction efficacy for the last approximately half degree of the field of view. This error was created when decreasing the f-number of the system to 7.5 to reduce the exposure times, remembering that lower f-numbers have higher light throughput</w:t>
       </w:r>
       <w:r>
-        <w:t>, by added a FEO magnifications. However, this increase in throughput is overcompensated by the off in diffraction efficiency of the AOTF overall resulting in a lower SNR</w:t>
+        <w:t>, by adding a FEO magnification</w:t>
+      </w:r>
+      <w:r>
+        <w:t>. However, this increase in throughp</w:t>
+      </w:r>
+      <w:r>
+        <w:t>ut is overcompensated by the loss</w:t>
+      </w:r>
+      <w:r>
+        <w:t xml:space="preserve"> in diffraction efficiency of the AOTF overall resulting in a lower SNR</w:t>
       </w:r>
       <w:r>
         <w:t>.</w:t>
@@ -21357,7 +21539,19 @@
       </w:r>
       <w:proofErr w:type="spellEnd"/>
       <w:r>
-        <w:t xml:space="preserve">-convex lens and compensating the optics such that the distance between the first two lens the sum of the two focal lengths of the telescope. And the back end lens is also replaced with a </w:t>
+        <w:t>-convex lens and compensating the optics such that the distance between the first two lens</w:t>
+      </w:r>
+      <w:r>
+        <w:t>es is</w:t>
+      </w:r>
+      <w:r>
+        <w:t xml:space="preserve"> the sum of the two focal lengths o</w:t>
+      </w:r>
+      <w:r>
+        <w:t>f the telescope. T</w:t>
+      </w:r>
+      <w:r>
+        <w:t xml:space="preserve">he back end lens is also replaced with a </w:t>
       </w:r>
       <w:r>
         <w:t>62.9 mm bi-convex lens. This results in the 3</w:t>
@@ -21418,7 +21612,13 @@
       </w:pPr>
       <w:r>
         <w:lastRenderedPageBreak/>
-        <w:t xml:space="preserve">This change results in several secondary changes to the system. First the f-number is increased up to 8.0 which will reduce the throughput of the system over but the last half of a degree of the field of view will become brighter helping to reduce the </w:t>
+        <w:t>This change results in several secondary changes to the system. First</w:t>
+      </w:r>
+      <w:r>
+        <w:t>,</w:t>
+      </w:r>
+      <w:r>
+        <w:t xml:space="preserve"> the f-number is increased up to 8.0 which will reduce the throughput of the system over but the last half of a degree of the field of view will become brighter helping to reduce the </w:t>
       </w:r>
       <w:proofErr w:type="spellStart"/>
       <w:r>
@@ -21904,7 +22104,13 @@
         <w:t xml:space="preserve">Upon the finalization of the optical design </w:t>
       </w:r>
       <w:r>
-        <w:t xml:space="preserve">of the system an </w:t>
+        <w:t>of the system</w:t>
+      </w:r>
+      <w:r>
+        <w:t>,</w:t>
+      </w:r>
+      <w:r>
+        <w:t xml:space="preserve"> an </w:t>
       </w:r>
       <w:proofErr w:type="spellStart"/>
       <w:r>
@@ -21956,17 +22162,32 @@
         <w:t xml:space="preserve">-mechanical design </w:t>
       </w:r>
       <w:r>
-        <w:t>will discusses the optics component framing within the system, stray light reduction, and well as the addition of a light tight case</w:t>
+        <w:t>will discuss</w:t>
+      </w:r>
+      <w:r>
+        <w:t xml:space="preserve"> the optics component framing within the sy</w:t>
+      </w:r>
+      <w:r>
+        <w:t>stem, stray light reduction, as</w:t>
+      </w:r>
+      <w:r>
+        <w:t xml:space="preserve"> well as the addition of a light tight case</w:t>
       </w:r>
       <w:r>
         <w:t>.</w:t>
       </w:r>
       <w:r>
-        <w:t xml:space="preserve"> Following will be a brief overview of the thermal concerns of the system and what how the </w:t>
+        <w:t xml:space="preserve"> Following will be a brief overview of the thermal </w:t>
+      </w:r>
+      <w:r>
+        <w:t xml:space="preserve">concerns of the system and </w:t>
+      </w:r>
+      <w:r>
+        <w:t xml:space="preserve">how the system </w:t>
       </w:r>
       <w:r>
         <w:lastRenderedPageBreak/>
-        <w:t xml:space="preserve">system was designed to minimize the thermal risks. Lastly, </w:t>
+        <w:t xml:space="preserve">was designed to minimize the thermal risks. Lastly, </w:t>
       </w:r>
       <w:r>
         <w:t>an</w:t>
@@ -21974,8 +22195,6 @@
       <w:r>
         <w:t xml:space="preserve"> overview of the control software used will be discussed.</w:t>
       </w:r>
-      <w:bookmarkStart w:id="33" w:name="_GoBack"/>
-      <w:bookmarkEnd w:id="33"/>
     </w:p>
     <w:p>
       <w:pPr>
@@ -22008,6 +22227,9 @@
         <w:t>optical design had been finalized</w:t>
       </w:r>
       <w:r>
+        <w:t>,</w:t>
+      </w:r>
+      <w:r>
         <w:t xml:space="preserve"> </w:t>
       </w:r>
       <w:proofErr w:type="spellStart"/>
@@ -22045,13 +22267,13 @@
       </w:r>
       <w:proofErr w:type="spellEnd"/>
       <w:r>
-        <w:t>-mechanic system needed to be able to withstand the stressed applied to the system</w:t>
-      </w:r>
-      <w:r>
-        <w:t xml:space="preserve"> </w:t>
-      </w:r>
-      <w:r>
-        <w:t>forces</w:t>
+        <w:t>-mechanic system needed to b</w:t>
+      </w:r>
+      <w:r>
+        <w:t>e able to withstand the stresses</w:t>
+      </w:r>
+      <w:r>
+        <w:t xml:space="preserve"> applied to the system</w:t>
       </w:r>
       <w:r>
         <w:t xml:space="preserve"> during the launch of the stratospheric balloon and </w:t>
@@ -22066,7 +22288,13 @@
         <w:t xml:space="preserve">. </w:t>
       </w:r>
       <w:r>
-        <w:t xml:space="preserve">Furthermore the system </w:t>
+        <w:t>Furthermore</w:t>
+      </w:r>
+      <w:r>
+        <w:t>,</w:t>
+      </w:r>
+      <w:r>
+        <w:t xml:space="preserve"> the system </w:t>
       </w:r>
       <w:r>
         <w:t xml:space="preserve">must also </w:t>
@@ -22084,7 +22312,10 @@
         <w:t>so that instrument does not become detached from the gondola during the flight. This is to</w:t>
       </w:r>
       <w:r>
-        <w:t xml:space="preserve"> verify the safely of CNES workers who launch the balloon as well as citizens below the gondola during flight.</w:t>
+        <w:t xml:space="preserve"> verify the safet</w:t>
+      </w:r>
+      <w:r>
+        <w:t>y of CNES workers who launch the balloon as well as citizens below the gondola during flight.</w:t>
       </w:r>
     </w:p>
     <w:p>
@@ -22107,13 +22338,25 @@
         <w:t>ing</w:t>
       </w:r>
       <w:r>
-        <w:t xml:space="preserve"> in the optical chain from thermal expansions. To reduce this effect a consistent material was picked for the complete optical housing so all material</w:t>
+        <w:t xml:space="preserve"> in the optical chain from thermal expansions. To reduce this effect</w:t>
+      </w:r>
+      <w:r>
+        <w:t>,</w:t>
+      </w:r>
+      <w:r>
+        <w:t xml:space="preserve"> a consistent material was picked for the complete optical housing so all material</w:t>
       </w:r>
       <w:r>
         <w:t>s</w:t>
       </w:r>
       <w:r>
-        <w:t xml:space="preserve"> would have the same thermal response to the environment it is exposed. </w:t>
+        <w:t xml:space="preserve"> would have the same thermal response to the environment </w:t>
+      </w:r>
+      <w:r>
+        <w:t xml:space="preserve">with which </w:t>
+      </w:r>
+      <w:r>
+        <w:t xml:space="preserve">it is exposed. </w:t>
       </w:r>
       <w:r>
         <w:t>The chosen material was al</w:t>
@@ -22125,7 +22368,13 @@
         <w:t>since</w:t>
       </w:r>
       <w:r>
-        <w:t xml:space="preserve"> it is common used in stratospheric balloon instruments and platform</w:t>
+        <w:t xml:space="preserve"> it is common</w:t>
+      </w:r>
+      <w:r>
+        <w:t>ly</w:t>
+      </w:r>
+      <w:r>
+        <w:t xml:space="preserve"> used in stratospheric balloon instruments and platform</w:t>
       </w:r>
       <w:r>
         <w:t>s</w:t>
@@ -22140,7 +22389,13 @@
         <w:jc w:val="both"/>
       </w:pPr>
       <w:r>
-        <w:t>With a chosen material the next design parameter was what method to use house the optics</w:t>
+        <w:t>With a chosen material the next design parameter was what method to use</w:t>
+      </w:r>
+      <w:r>
+        <w:t xml:space="preserve"> to</w:t>
+      </w:r>
+      <w:r>
+        <w:t xml:space="preserve"> house the optics</w:t>
       </w:r>
       <w:r>
         <w:t>. Commonly</w:t>
@@ -22149,7 +22404,13 @@
         <w:t>,</w:t>
       </w:r>
       <w:r>
-        <w:t xml:space="preserve"> space based instrumentation uses a solid piece of material and is machined into </w:t>
+        <w:t xml:space="preserve"> </w:t>
+      </w:r>
+      <w:r>
+        <w:t>space based instrumentation uses</w:t>
+      </w:r>
+      <w:r>
+        <w:t xml:space="preserve"> a solid piece of material and is machined into </w:t>
       </w:r>
       <w:r>
         <w:t>the</w:t>
@@ -22161,17 +22422,59 @@
         <w:t>s</w:t>
       </w:r>
       <w:r>
-        <w:t xml:space="preserve"> which would have been pressing our timeline for the launch date. The other option </w:t>
+        <w:t xml:space="preserve"> which would have been pressing our timeline for the launch date. The </w:t>
       </w:r>
       <w:r>
         <w:lastRenderedPageBreak/>
-        <w:t xml:space="preserve">was to design an optical rail system primarily from </w:t>
+        <w:t xml:space="preserve">other option was to design an optical rail system primarily from </w:t>
       </w:r>
       <w:r>
         <w:t>off-the-shelf</w:t>
       </w:r>
       <w:r>
-        <w:t xml:space="preserve"> components from optical manufacturers, which would allow the flexibility to be able to make slight modifications to the design without having to commissioning a new one-piece case allowing for inexpensive alternation to the ALI optical chain without complete reconstruction. However, the draw back arise since with only using off-the-shelf components alignment and resolution of the system may be harder to maintain. Considering the prototype nature of the project the choice was made to go with off-the-shelf </w:t>
+        <w:t xml:space="preserve"> components from optical manufacturers, which would allow the flexibility to be able to make slight modifications to the design</w:t>
+      </w:r>
+      <w:r>
+        <w:t xml:space="preserve"> without having to commission</w:t>
+      </w:r>
+      <w:r>
+        <w:t xml:space="preserve"> a new one-piece case</w:t>
+      </w:r>
+      <w:r>
+        <w:t xml:space="preserve"> allowing for inexpensive alter</w:t>
+      </w:r>
+      <w:r>
+        <w:t>ation</w:t>
+      </w:r>
+      <w:r>
+        <w:t>s</w:t>
+      </w:r>
+      <w:r>
+        <w:t xml:space="preserve"> to the ALI optical chain without com</w:t>
+      </w:r>
+      <w:r>
+        <w:t>plete reconstruction. The draw</w:t>
+      </w:r>
+      <w:r>
+        <w:t xml:space="preserve">back with only using off-the-shelf components </w:t>
+      </w:r>
+      <w:r>
+        <w:t xml:space="preserve">is it may be harder </w:t>
+      </w:r>
+      <w:r>
+        <w:t>to maintain</w:t>
+      </w:r>
+      <w:r>
+        <w:t xml:space="preserve"> the </w:t>
+      </w:r>
+      <w:r>
+        <w:t>alignment and resolution of the system. Considering the prototype nature of the project</w:t>
+      </w:r>
+      <w:r>
+        <w:t>,</w:t>
+      </w:r>
+      <w:r>
+        <w:t xml:space="preserve"> the choice was made to go with off-the-shelf </w:t>
       </w:r>
       <w:proofErr w:type="spellStart"/>
       <w:r>
@@ -22179,7 +22482,13 @@
       </w:r>
       <w:proofErr w:type="spellEnd"/>
       <w:r>
-        <w:t>-mechanical and structural pieces for ALI with the limitation in possible alignment and resolution being classified as an acceptable trade-off.</w:t>
+        <w:t>-mechanical and structural pieces for ALI with the</w:t>
+      </w:r>
+      <w:r>
+        <w:t xml:space="preserve"> possible</w:t>
+      </w:r>
+      <w:r>
+        <w:t xml:space="preserve"> limitation in alignment and resolution being classified as an acceptable trade-off.</w:t>
       </w:r>
     </w:p>
     <w:p>
@@ -22191,7 +22500,6 @@
       <w:r>
         <w:rPr>
           <w:noProof/>
-          <w:lang w:val="en-CA" w:eastAsia="en-CA"/>
         </w:rPr>
         <w:drawing>
           <wp:inline distT="0" distB="0" distL="0" distR="0" wp14:anchorId="353B6A9E" wp14:editId="43760BDC">
@@ -22241,7 +22549,7 @@
         <w:pStyle w:val="Caption"/>
         <w:jc w:val="center"/>
       </w:pPr>
-      <w:bookmarkStart w:id="34" w:name="_Ref430353387"/>
+      <w:bookmarkStart w:id="33" w:name="_Ref430353387"/>
       <w:r>
         <w:rPr>
           <w:b/>
@@ -22279,27 +22587,9 @@
         </w:rPr>
         <w:fldChar w:fldCharType="end"/>
       </w:r>
-      <w:bookmarkEnd w:id="34"/>
-      <w:r>
-        <w:t xml:space="preserve">: </w:t>
-      </w:r>
-      <w:r>
-        <w:t xml:space="preserve">The final optical layout of ALI's optical chain from the </w:t>
-      </w:r>
-      <w:r>
-        <w:t xml:space="preserve">top and </w:t>
-      </w:r>
-      <w:r>
-        <w:t>profile perspective</w:t>
-      </w:r>
-      <w:r>
-        <w:t>s</w:t>
-      </w:r>
-      <w:r>
-        <w:t xml:space="preserve"> with the components being the following: (1) 150</w:t>
-      </w:r>
-      <w:r>
-        <w:t xml:space="preserve"> mm </w:t>
+      <w:bookmarkEnd w:id="33"/>
+      <w:r>
+        <w:t xml:space="preserve">: The final optical layout of ALI's optical chain from the top and profile perspectives with the components being the following: (1) 150 mm </w:t>
       </w:r>
       <w:proofErr w:type="spellStart"/>
       <w:r>
@@ -22307,22 +22597,7 @@
       </w:r>
       <w:proofErr w:type="spellEnd"/>
       <w:r>
-        <w:t xml:space="preserve">-convex lens with 25.4 </w:t>
-      </w:r>
-      <w:r>
-        <w:t xml:space="preserve">mm diameter. (2) </w:t>
-      </w:r>
-      <w:r>
-        <w:t>Field Stop</w:t>
-      </w:r>
-      <w:r>
-        <w:t>. (3) 100</w:t>
-      </w:r>
-      <w:r>
-        <w:t xml:space="preserve"> </w:t>
-      </w:r>
-      <w:r>
-        <w:t xml:space="preserve">mm </w:t>
+        <w:t xml:space="preserve">-convex lens with 25.4 mm diameter. (2) Field Stop. (3) 100 mm </w:t>
       </w:r>
       <w:proofErr w:type="spellStart"/>
       <w:r>
@@ -22330,13 +22605,7 @@
       </w:r>
       <w:proofErr w:type="spellEnd"/>
       <w:r>
-        <w:t>-convex lens with 50.8</w:t>
-      </w:r>
-      <w:r>
-        <w:t xml:space="preserve"> </w:t>
-      </w:r>
-      <w:r>
-        <w:t xml:space="preserve">mm diameter. (4) Optical rail system. (5) Vertical </w:t>
+        <w:t xml:space="preserve">-convex lens with 50.8 mm diameter. (4) Optical rail system. (5) Vertical </w:t>
       </w:r>
       <w:r>
         <w:t xml:space="preserve">(extraordinary) </w:t>
@@ -22380,7 +22649,13 @@
       </w:r>
       <w:proofErr w:type="spellEnd"/>
       <w:r>
-        <w:t xml:space="preserve">, Edmund Optics, and McMaster-Carr an </w:t>
+        <w:t>, Edmund Optics, and McMaster-Carr</w:t>
+      </w:r>
+      <w:r>
+        <w:t>,</w:t>
+      </w:r>
+      <w:r>
+        <w:t xml:space="preserve"> an </w:t>
       </w:r>
       <w:proofErr w:type="spellStart"/>
       <w:r>
@@ -22400,10 +22675,7 @@
         <w:fldChar w:fldCharType="begin"/>
       </w:r>
       <w:r>
-        <w:instrText xml:space="preserve"> REF _Ref430353387 \h </w:instrText>
-      </w:r>
-      <w:r>
-        <w:instrText xml:space="preserve"> \* MERGEFORMAT </w:instrText>
+        <w:instrText xml:space="preserve"> REF _Ref430353387 \h  \* MERGEFORMAT </w:instrText>
       </w:r>
       <w:r>
         <w:fldChar w:fldCharType="separate"/>
@@ -22425,7 +22697,13 @@
       </w:r>
       <w:r>
         <w:lastRenderedPageBreak/>
-        <w:t>rail, element 11, was used as the system base since it have the whole optical chain plus an baffle</w:t>
+        <w:t xml:space="preserve">rail, element 11, was used </w:t>
+      </w:r>
+      <w:r>
+        <w:t>as the system base since it has the whole optical chain plus a</w:t>
+      </w:r>
+      <w:r>
+        <w:t xml:space="preserve"> baffle</w:t>
       </w:r>
       <w:r>
         <w:t xml:space="preserve"> (see section 3.4.2)</w:t>
@@ -22443,15 +22721,17 @@
         <w:t>This rail would serve as a base for all the optical mounting. The optical chain was connected to the system using rigid optical aluminum rods. For the</w:t>
       </w:r>
       <w:r>
-        <w:t xml:space="preserve"> optical chain </w:t>
-      </w:r>
-      <w:proofErr w:type="spellStart"/>
-      <w:proofErr w:type="gramStart"/>
-      <w:r>
-        <w:t>a</w:t>
-      </w:r>
-      <w:proofErr w:type="spellEnd"/>
-      <w:proofErr w:type="gramEnd"/>
+        <w:t xml:space="preserve"> optical chain</w:t>
+      </w:r>
+      <w:r>
+        <w:t>,</w:t>
+      </w:r>
+      <w:r>
+        <w:t xml:space="preserve"> a</w:t>
+      </w:r>
+      <w:r>
+        <w:t>n</w:t>
+      </w:r>
       <w:r>
         <w:t xml:space="preserve"> </w:t>
       </w:r>
@@ -22498,10 +22778,7 @@
         <w:fldChar w:fldCharType="begin"/>
       </w:r>
       <w:r>
-        <w:instrText xml:space="preserve"> REF _Ref430353387 \h </w:instrText>
-      </w:r>
-      <w:r>
-        <w:instrText xml:space="preserve"> \* MERGEFORMAT </w:instrText>
+        <w:instrText xml:space="preserve"> REF _Ref430353387 \h  \* MERGEFORMAT </w:instrText>
       </w:r>
       <w:r>
         <w:fldChar w:fldCharType="separate"/>
@@ -22519,13 +22796,34 @@
         <w:fldChar w:fldCharType="end"/>
       </w:r>
       <w:r>
-        <w:t xml:space="preserve"> once the</w:t>
-      </w:r>
-      <w:r>
-        <w:t xml:space="preserve"> optical </w:t>
-      </w:r>
-      <w:r>
-        <w:t xml:space="preserve">system aligned was completed the components were glued into place to prevent slippage during transportation and flight. </w:t>
+        <w:t>.  O</w:t>
+      </w:r>
+      <w:r>
+        <w:t>nce the</w:t>
+      </w:r>
+      <w:r>
+        <w:t xml:space="preserve"> </w:t>
+      </w:r>
+      <w:r>
+        <w:t xml:space="preserve">aligning of the </w:t>
+      </w:r>
+      <w:r>
+        <w:t xml:space="preserve">optical </w:t>
+      </w:r>
+      <w:r>
+        <w:t xml:space="preserve">system </w:t>
+      </w:r>
+      <w:r>
+        <w:t>w</w:t>
+      </w:r>
+      <w:r>
+        <w:t>as completed</w:t>
+      </w:r>
+      <w:r>
+        <w:t>,</w:t>
+      </w:r>
+      <w:r>
+        <w:t xml:space="preserve"> the components were glued into place to prevent slippage during transportation and flight. </w:t>
       </w:r>
     </w:p>
     <w:p>
@@ -22536,8 +22834,16 @@
       <w:r>
         <w:t xml:space="preserve">During the testing of the </w:t>
       </w:r>
-      <w:r>
-        <w:t xml:space="preserve">bread boarded </w:t>
+      <w:proofErr w:type="spellStart"/>
+      <w:r>
+        <w:t>bread</w:t>
+      </w:r>
+      <w:r>
+        <w:t>boarded</w:t>
+      </w:r>
+      <w:proofErr w:type="spellEnd"/>
+      <w:r>
+        <w:t xml:space="preserve"> </w:t>
       </w:r>
       <w:r>
         <w:t>optical system</w:t>
@@ -22546,10 +22852,25 @@
         <w:t xml:space="preserve"> in the lab</w:t>
       </w:r>
       <w:r>
-        <w:t xml:space="preserve"> two prisms were used account for the bend in the optical chain caused the AOTF</w:t>
-      </w:r>
-      <w:r>
-        <w:t>. These prism were removed in the final design by bending the BEO of the optical chain by 2.7</w:t>
+        <w:t>,</w:t>
+      </w:r>
+      <w:r>
+        <w:t xml:space="preserve"> two prisms were used</w:t>
+      </w:r>
+      <w:r>
+        <w:t xml:space="preserve"> to account for the deviation</w:t>
+      </w:r>
+      <w:r>
+        <w:t xml:space="preserve"> in the optical chain caused the AOTF</w:t>
+      </w:r>
+      <w:r>
+        <w:t>. These prism</w:t>
+      </w:r>
+      <w:r>
+        <w:t>s</w:t>
+      </w:r>
+      <w:r>
+        <w:t xml:space="preserve"> were removed in the final design by bending the BEO of the optical chain by 2.7</w:t>
       </w:r>
       <w:r>
         <w:rPr>
@@ -22565,10 +22886,7 @@
         <w:t xml:space="preserve"> through a rotation stage (element 7)</w:t>
       </w:r>
       <w:r>
-        <w:t xml:space="preserve"> which </w:t>
-      </w:r>
-      <w:r>
-        <w:t>account for the deviation of the optical axis by the AOTF. The removal of the prisms further reduced</w:t>
+        <w:t>. The removal of the prisms further reduced</w:t>
       </w:r>
       <w:r>
         <w:t xml:space="preserve"> distortions within the system. </w:t>
@@ -22606,10 +22924,16 @@
       </w:r>
       <w:proofErr w:type="spellEnd"/>
       <w:r>
+        <w:t>,</w:t>
+      </w:r>
+      <w:r>
         <w:t xml:space="preserve"> </w:t>
       </w:r>
       <w:r>
-        <w:t xml:space="preserve">a B-type antireflection coating was order for the lenses with reduces reflection from the </w:t>
+        <w:t>a B-type antireflection coating was order</w:t>
+      </w:r>
+      <w:r>
+        <w:t xml:space="preserve">ed for the lenses which reduces reflection from </w:t>
       </w:r>
       <w:r>
         <w:t>each lens</w:t>
@@ -22627,7 +22951,13 @@
         <w:t xml:space="preserve">1% </w:t>
       </w:r>
       <w:r>
-        <w:t xml:space="preserve">tolerance in the focal length and made form grade A N-BK7 glass. </w:t>
+        <w:t xml:space="preserve">tolerance </w:t>
+      </w:r>
+      <w:r>
+        <w:t>in the focal length and made fro</w:t>
+      </w:r>
+      <w:r>
+        <w:t xml:space="preserve">m grade A N-BK7 glass. </w:t>
       </w:r>
     </w:p>
     <w:p>
@@ -22636,7 +22966,25 @@
         <w:jc w:val="both"/>
       </w:pPr>
       <w:r>
-        <w:t>The linear polarizer used, elements 5 and 8, were purchased and a selection of linear polarizer were considered. However the wavelength range of ALI made standard polarizer difficult to find which limited the possible choices. A nan</w:t>
+        <w:t>The linear polarizer used, elements 5 and 8, were purchased and a selection of linear polarizer</w:t>
+      </w:r>
+      <w:r>
+        <w:t>s</w:t>
+      </w:r>
+      <w:r>
+        <w:t xml:space="preserve"> were considered. However</w:t>
+      </w:r>
+      <w:r>
+        <w:t>,</w:t>
+      </w:r>
+      <w:r>
+        <w:t xml:space="preserve"> the wavelength range of ALI made standard polarizer</w:t>
+      </w:r>
+      <w:r>
+        <w:t>s</w:t>
+      </w:r>
+      <w:r>
+        <w:t xml:space="preserve"> difficult to find which limited the possible choices. A nan</w:t>
       </w:r>
       <w:r>
         <w:t>oparticle linear film polarizer</w:t>
@@ -22671,32 +23019,35 @@
         <w:t>since</w:t>
       </w:r>
       <w:r>
+        <w:t xml:space="preserve"> it</w:t>
+      </w:r>
+      <w:r>
         <w:t xml:space="preserve"> gave an extinction ratio </w:t>
       </w:r>
       <w:r>
         <w:t>better</w:t>
       </w:r>
       <w:r>
-        <w:t xml:space="preserve"> </w:t>
+        <w:t xml:space="preserve"> than </w:t>
+      </w:r>
+      <w:r>
+        <w:t>10</w:t>
+      </w:r>
+      <w:r>
+        <w:rPr>
+          <w:vertAlign w:val="superscript"/>
+        </w:rPr>
+        <w:t>-5</w:t>
+      </w:r>
+      <w:r>
+        <w:t xml:space="preserve"> for 650 to 1200 </w:t>
+      </w:r>
+      <w:r>
+        <w:t xml:space="preserve">nm completely covering ALI operating range. The </w:t>
       </w:r>
       <w:r>
         <w:lastRenderedPageBreak/>
-        <w:t xml:space="preserve">than </w:t>
-      </w:r>
-      <w:r>
-        <w:t>10</w:t>
-      </w:r>
-      <w:r>
-        <w:rPr>
-          <w:vertAlign w:val="superscript"/>
-        </w:rPr>
-        <w:t>-5</w:t>
-      </w:r>
-      <w:r>
-        <w:t xml:space="preserve"> for 650 to 1200 </w:t>
-      </w:r>
-      <w:r>
-        <w:t xml:space="preserve">nm completely covering ALI operating range. The extinction ratio is defined by the ratio between the maximum </w:t>
+        <w:t xml:space="preserve">extinction ratio is defined by the ratio between the maximum </w:t>
       </w:r>
       <w:proofErr w:type="gramStart"/>
       <w:r>
@@ -22725,7 +23076,6 @@
       <w:r>
         <w:rPr>
           <w:noProof/>
-          <w:lang w:val="en-CA" w:eastAsia="en-CA"/>
         </w:rPr>
         <w:drawing>
           <wp:inline distT="0" distB="0" distL="0" distR="0" wp14:anchorId="4F1D4765" wp14:editId="3148CE80">
@@ -22775,7 +23125,7 @@
         <w:pStyle w:val="Caption"/>
         <w:jc w:val="center"/>
       </w:pPr>
-      <w:bookmarkStart w:id="35" w:name="_Ref430355443"/>
+      <w:bookmarkStart w:id="34" w:name="_Ref430355443"/>
       <w:r>
         <w:rPr>
           <w:b/>
@@ -22813,12 +23163,9 @@
         </w:rPr>
         <w:fldChar w:fldCharType="end"/>
       </w:r>
-      <w:bookmarkEnd w:id="35"/>
-      <w:r>
-        <w:t xml:space="preserve">: </w:t>
-      </w:r>
-      <w:r>
-        <w:t xml:space="preserve">The custom mounting hardware design to mount the AOTF and QSI CCD camera into ALI's </w:t>
+      <w:bookmarkEnd w:id="34"/>
+      <w:r>
+        <w:t xml:space="preserve">: The custom mounting hardware design to mount the AOTF and QSI CCD camera into ALI's </w:t>
       </w:r>
       <w:proofErr w:type="spellStart"/>
       <w:r>
@@ -22850,7 +23197,13 @@
         <w:t>consideration had to be given to mounting the AOTF and CCD camera. Both of these elements are non-standard sizes in optics and no preexisting components could be p</w:t>
       </w:r>
       <w:r>
-        <w:t>urchased to mount these pieces and c</w:t>
+        <w:t>urchased to</w:t>
+      </w:r>
+      <w:r>
+        <w:t xml:space="preserve"> mount these pieces;</w:t>
+      </w:r>
+      <w:r>
+        <w:t xml:space="preserve"> c</w:t>
       </w:r>
       <w:r>
         <w:t xml:space="preserve">ustom mounting pieces </w:t>
@@ -22898,7 +23251,13 @@
         <w:jc w:val="both"/>
       </w:pPr>
       <w:r>
-        <w:t>The AOTF had one usable mounting hold on the bottom of the device to affix the device to the optical chain. However, directly mounting the device onto the rotation stage would result in the AOTF being offset downward from the optical path. Furthermore with only one mounting point there was concern for rotation of the device during the flight</w:t>
+        <w:t>The AOTF had one usable mounting hold on the bottom of the device to affix the device to the optical chain. However, directly mounting the device onto the rotation stage would result in the AOTF being offset downward from the optical path. Furthermore</w:t>
+      </w:r>
+      <w:r>
+        <w:t>,</w:t>
+      </w:r>
+      <w:r>
+        <w:t xml:space="preserve"> with only one mounting point there was concern for rotation of the device during the flight</w:t>
       </w:r>
       <w:r>
         <w:t xml:space="preserve"> which would not be able to be mitigated</w:t>
@@ -22916,10 +23275,7 @@
         <w:fldChar w:fldCharType="begin"/>
       </w:r>
       <w:r>
-        <w:instrText xml:space="preserve"> REF _Ref430355443 \h </w:instrText>
-      </w:r>
-      <w:r>
-        <w:instrText xml:space="preserve"> \* MERGEFORMAT </w:instrText>
+        <w:instrText xml:space="preserve"> REF _Ref430355443 \h  \* MERGEFORMAT </w:instrText>
       </w:r>
       <w:r>
         <w:fldChar w:fldCharType="separate"/>
@@ -22951,61 +23307,103 @@
         <w:jc w:val="both"/>
       </w:pPr>
       <w:r>
-        <w:t>The mount for the CCD camera had a different set of requirements, mounting holes were available for use on the bottom of the camera but the camera mount needed to be able to securely hold the relatively heavy camera into place with very little space</w:t>
+        <w:t xml:space="preserve">The mount for the CCD camera had </w:t>
+      </w:r>
+      <w:r>
+        <w:t>a different set of requirements;</w:t>
+      </w:r>
+      <w:r>
+        <w:t xml:space="preserve"> mounting holes were available for use on the bottom of the camera but the camera mount needed to be able to securely hold the relatively heavy camera into place with very little space available </w:t>
+      </w:r>
+      <w:r>
+        <w:t>(</w:t>
+      </w:r>
+      <w:r>
+        <w:rPr>
+          <w:lang w:val="en-CA"/>
+        </w:rPr>
+        <w:t>~6 cm)</w:t>
       </w:r>
       <w:r>
         <w:t xml:space="preserve"> </w:t>
       </w:r>
       <w:r>
-        <w:t xml:space="preserve">was available </w:t>
-      </w:r>
-      <w:r>
-        <w:t>(</w:t>
-      </w:r>
-      <w:r>
-        <w:rPr>
-          <w:lang w:val="en-CA"/>
-        </w:rPr>
-        <w:t>~6 cm)</w:t>
+        <w:t>between the base of the rail mount and the camera for the design. A five piece mount was designed that would fit in the tight space and be stu</w:t>
+      </w:r>
+      <w:r>
+        <w:t>r</w:t>
+      </w:r>
+      <w:r>
+        <w:t xml:space="preserve">dy to support the mass of the camera seen in the right side of </w:t>
+      </w:r>
+      <w:r>
+        <w:fldChar w:fldCharType="begin"/>
+      </w:r>
+      <w:r>
+        <w:instrText xml:space="preserve"> REF _Ref430355443 \h  \* MERGEFORMAT </w:instrText>
+      </w:r>
+      <w:r>
+        <w:fldChar w:fldCharType="separate"/>
+      </w:r>
+      <w:r>
+        <w:t>Figure 3-</w:t>
+      </w:r>
+      <w:r>
+        <w:rPr>
+          <w:noProof/>
+        </w:rPr>
+        <w:t>21</w:t>
+      </w:r>
+      <w:r>
+        <w:fldChar w:fldCharType="end"/>
+      </w:r>
+      <w:r>
+        <w:t>. The base plate perfectly fits onto the optical rail mo</w:t>
+      </w:r>
+      <w:r>
+        <w:t>unt and the slotted holes allow</w:t>
+      </w:r>
+      <w:r>
+        <w:t xml:space="preserve"> for horizontal alignment of the camera with the optical axis</w:t>
+      </w:r>
+      <w:r>
+        <w:t>.</w:t>
       </w:r>
       <w:r>
         <w:t xml:space="preserve"> </w:t>
       </w:r>
       <w:r>
-        <w:t xml:space="preserve">between the base of the rail mount and the camera for the design. A five piece mount was designed that would fit in the tight space and be study to support the mass of the camera seen in the right side of </w:t>
-      </w:r>
-      <w:r>
-        <w:fldChar w:fldCharType="begin"/>
-      </w:r>
-      <w:r>
-        <w:instrText xml:space="preserve"> REF _Ref430355443 \h </w:instrText>
-      </w:r>
-      <w:r>
-        <w:instrText xml:space="preserve"> \* MERGEFORMAT </w:instrText>
-      </w:r>
-      <w:r>
-        <w:fldChar w:fldCharType="separate"/>
-      </w:r>
-      <w:r>
-        <w:t>Figure 3-</w:t>
-      </w:r>
-      <w:r>
-        <w:rPr>
-          <w:noProof/>
-        </w:rPr>
-        <w:t>21</w:t>
-      </w:r>
-      <w:r>
-        <w:fldChar w:fldCharType="end"/>
-      </w:r>
-      <w:r>
-        <w:t>. The base plate perfectly fits onto the optical rail mount and the slotted holes allows for horizontal alignment of the camera with the optical axis with the vertical alignment being correctly set with the height</w:t>
+        <w:t>The vertical alignment to the optical axis is</w:t>
+      </w:r>
+      <w:r>
+        <w:t xml:space="preserve"> correctly set with the height</w:t>
       </w:r>
       <w:r>
         <w:t xml:space="preserve"> of the camera mount</w:t>
       </w:r>
       <w:r>
-        <w:t>. Also the CCD sensor on the QSI camera is offset to one side so to account for the offset the mounting hardware for the camera is offset from the center.</w:t>
+        <w:t>. Also</w:t>
+      </w:r>
+      <w:r>
+        <w:t>,</w:t>
+      </w:r>
+      <w:r>
+        <w:t xml:space="preserve"> the CCD sensor on the QSI </w:t>
+      </w:r>
+      <w:r>
+        <w:t xml:space="preserve">camera is offset to one side </w:t>
+      </w:r>
+      <w:r>
+        <w:t xml:space="preserve">and the mounting </w:t>
+      </w:r>
+      <w:r>
+        <w:t>hardware</w:t>
+      </w:r>
+      <w:r>
+        <w:t xml:space="preserve"> account</w:t>
+      </w:r>
+      <w:r>
+        <w:t>s for this displacement.</w:t>
       </w:r>
     </w:p>
     <w:p>
@@ -23014,10 +23412,30 @@
         <w:jc w:val="both"/>
       </w:pPr>
       <w:r>
-        <w:t xml:space="preserve">Finally, the designed mounted hardware was tested though simulations by the CSA to verify that the safety factor of the system was met, which it passed. </w:t>
-      </w:r>
-      <w:r>
-        <w:t>The test was a stress analysis of the mounting points of the ALI system to the gondola and itself.</w:t>
+        <w:t>Finally, the designed mounting</w:t>
+      </w:r>
+      <w:r>
+        <w:t xml:space="preserve"> hardware was tested th</w:t>
+      </w:r>
+      <w:r>
+        <w:t>r</w:t>
+      </w:r>
+      <w:r>
+        <w:t xml:space="preserve">ough simulations </w:t>
+      </w:r>
+      <w:r>
+        <w:t xml:space="preserve">done </w:t>
+      </w:r>
+      <w:r>
+        <w:t xml:space="preserve">by the CSA to verify that the safety factor of the system was met, which it passed. </w:t>
+      </w:r>
+      <w:r>
+        <w:t xml:space="preserve">The test was a stress analysis of the mounting points of the ALI system to the gondola and </w:t>
+      </w:r>
+      <w:bookmarkStart w:id="35" w:name="_GoBack"/>
+      <w:bookmarkEnd w:id="35"/>
+      <w:r>
+        <w:t>itself.</w:t>
       </w:r>
     </w:p>
     <w:p>
@@ -23234,7 +23652,7 @@
         <w:rStyle w:val="PageNumber"/>
         <w:noProof/>
       </w:rPr>
-      <w:t>40</w:t>
+      <w:t>41</w:t>
     </w:r>
     <w:r>
       <w:rPr>
@@ -23923,6 +24341,7 @@
   <w:style w:type="character" w:default="1" w:styleId="DefaultParagraphFont">
     <w:name w:val="Default Paragraph Font"/>
     <w:uiPriority w:val="1"/>
+    <w:semiHidden/>
     <w:unhideWhenUsed/>
   </w:style>
   <w:style w:type="table" w:default="1" w:styleId="TableNormal">
@@ -24603,7 +25022,7 @@
 </file>
 
 <file path=customXml/itemProps1.xml><?xml version="1.0" encoding="utf-8"?>
-<ds:datastoreItem xmlns:ds="http://schemas.openxmlformats.org/officeDocument/2006/customXml" ds:itemID="{CAF66EDB-04FD-402D-896F-2FEAC4B39C08}">
+<ds:datastoreItem xmlns:ds="http://schemas.openxmlformats.org/officeDocument/2006/customXml" ds:itemID="{A8C509AF-CC5D-45D4-948C-F17CD4E69E77}">
   <ds:schemaRefs>
     <ds:schemaRef ds:uri="http://schemas.openxmlformats.org/officeDocument/2006/bibliography"/>
   </ds:schemaRefs>

</xml_diff>